<commit_message>
STA till Improved FastICA
</commit_message>
<xml_diff>
--- a/1st_module/2nd.docx
+++ b/1st_module/2nd.docx
@@ -6411,19 +6411,7 @@
         <w:rPr>
           <w:lang w:val="en-US"/>
         </w:rPr>
-        <w:t xml:space="preserve">Woman’s system during gestation period become even more complicated. It unites her self-system and developing fetus one. In that way, there are many connections between organs of woman and fetal growth at all. In general, whole unity can be described in model presented in figure </w:t>
-      </w:r>
-      <w:r>
-        <w:rPr>
-          <w:lang w:val="en-US"/>
-        </w:rPr>
-        <w:t>2.1</w:t>
-      </w:r>
-      <w:r>
-        <w:rPr>
-          <w:lang w:val="en-US"/>
-        </w:rPr>
-        <w:t xml:space="preserve">. </w:t>
+        <w:t xml:space="preserve">Woman’s system during gestation period become even more complicated. It unites her self-system and developing fetus one. In that way, there are many connections between organs of woman and fetal growth at all. In general, whole unity can be described in model presented in figure 2.1. </w:t>
       </w:r>
     </w:p>
     <w:p>
@@ -6501,19 +6489,7 @@
         <w:rPr>
           <w:lang w:val="en-US"/>
         </w:rPr>
-        <w:t xml:space="preserve">Figure </w:t>
-      </w:r>
-      <w:r>
-        <w:rPr>
-          <w:lang w:val="en-US"/>
-        </w:rPr>
-        <w:t>2.1</w:t>
-      </w:r>
-      <w:r>
-        <w:rPr>
-          <w:lang w:val="en-US"/>
-        </w:rPr>
-        <w:t>. Common patient system model</w:t>
+        <w:t>Figure 2.1. Common patient system model</w:t>
       </w:r>
     </w:p>
     <w:p>
@@ -6848,19 +6824,7 @@
         <w:rPr>
           <w:lang w:val="en-US"/>
         </w:rPr>
-        <w:t xml:space="preserve">Figure </w:t>
-      </w:r>
-      <w:r>
-        <w:rPr>
-          <w:lang w:val="en-US"/>
-        </w:rPr>
-        <w:t>2.2</w:t>
-      </w:r>
-      <w:r>
-        <w:rPr>
-          <w:lang w:val="en-US"/>
-        </w:rPr>
-        <w:t xml:space="preserve"> Biotechnical system structure</w:t>
+        <w:t>Figure 2.2 Biotechnical system structure</w:t>
       </w:r>
     </w:p>
     <w:p>
@@ -6945,23 +6909,541 @@
     </w:p>
     <w:p>
       <w:pPr>
+        <w:pStyle w:val="subTitle1"/>
+      </w:pPr>
+      <w:r>
+        <w:t>Abdominal signal processing</w:t>
+      </w:r>
+    </w:p>
+    <w:p>
+      <w:pPr>
         <w:pStyle w:val="subTitle2"/>
       </w:pPr>
+      <w:r>
+        <w:lastRenderedPageBreak/>
+        <w:t>Signal properties</w:t>
+      </w:r>
+    </w:p>
+    <w:p>
+      <w:pPr>
+        <w:pStyle w:val="NormalMain"/>
+        <w:rPr>
+          <w:lang w:val="en-US"/>
+        </w:rPr>
+      </w:pPr>
+      <w:r>
+        <w:rPr>
+          <w:lang w:val="en-US"/>
+        </w:rPr>
+        <w:t xml:space="preserve">Electrode location takes huge place in fetal ECG acquisition systems. They dictate the next steps of </w:t>
+      </w:r>
+      <w:r>
+        <w:rPr>
+          <w:lang w:val="en-US"/>
+        </w:rPr>
+        <w:t xml:space="preserve">processing and analysis. There were investigations in the field of electrode location, most of them fit unique group of methods. However, there are some fundamentals for proper electrode placement in the field of fetal ECG evaluation, which developers follow. </w:t>
+      </w:r>
+    </w:p>
+    <w:p>
+      <w:pPr>
+        <w:pStyle w:val="NormalMain"/>
+        <w:rPr>
+          <w:lang w:val="en-US"/>
+        </w:rPr>
+      </w:pPr>
+      <w:r>
+        <w:rPr>
+          <w:lang w:val="en-US"/>
+        </w:rPr>
+        <w:t xml:space="preserve">Basic principles of electrode placement are described in Monica HealthCare researches. They used following scheme which is shown in figure 2.3. </w:t>
+      </w:r>
+      <w:r>
+        <w:rPr>
+          <w:lang w:val="en-US"/>
+        </w:rPr>
+        <w:t xml:space="preserve">Electrodes 1, 2 and 3 are positioned on the maternal abdomen approximating an arc which is Substantially the same as the arc of the subject’s uterus fundus. Electrode 4 is placed at a location approximating the </w:t>
+      </w:r>
+      <w:r>
+        <w:rPr>
+          <w:lang w:val="en-US"/>
+        </w:rPr>
+        <w:t>s</w:t>
+      </w:r>
+      <w:r>
+        <w:rPr>
+          <w:lang w:val="en-US"/>
+        </w:rPr>
+        <w:t>ymphis pubis of the Subject</w:t>
+      </w:r>
+      <w:r>
+        <w:rPr>
+          <w:lang w:val="en-US"/>
+        </w:rPr>
+        <w:t xml:space="preserve"> [33]</w:t>
+      </w:r>
+      <w:r>
+        <w:rPr>
+          <w:lang w:val="en-US"/>
+        </w:rPr>
+        <w:t xml:space="preserve">. </w:t>
+      </w:r>
+    </w:p>
+    <w:p>
+      <w:pPr>
+        <w:pStyle w:val="NormalMain"/>
+        <w:rPr>
+          <w:lang w:val="en-US"/>
+        </w:rPr>
+      </w:pPr>
+      <w:r>
+        <w:rPr>
+          <w:noProof/>
+        </w:rPr>
+        <w:drawing>
+          <wp:inline distT="0" distB="0" distL="0" distR="0" wp14:anchorId="6B5CB34C" wp14:editId="686074B7">
+            <wp:extent cx="3829050" cy="3120448"/>
+            <wp:effectExtent l="0" t="0" r="0" b="3810"/>
+            <wp:docPr id="22" name="Рисунок 22"/>
+            <wp:cNvGraphicFramePr>
+              <a:graphicFrameLocks xmlns:a="http://schemas.openxmlformats.org/drawingml/2006/main" noChangeAspect="1"/>
+            </wp:cNvGraphicFramePr>
+            <a:graphic xmlns:a="http://schemas.openxmlformats.org/drawingml/2006/main">
+              <a:graphicData uri="http://schemas.openxmlformats.org/drawingml/2006/picture">
+                <pic:pic xmlns:pic="http://schemas.openxmlformats.org/drawingml/2006/picture">
+                  <pic:nvPicPr>
+                    <pic:cNvPr id="1" name=""/>
+                    <pic:cNvPicPr/>
+                  </pic:nvPicPr>
+                  <pic:blipFill>
+                    <a:blip r:embed="rId23"/>
+                    <a:stretch>
+                      <a:fillRect/>
+                    </a:stretch>
+                  </pic:blipFill>
+                  <pic:spPr>
+                    <a:xfrm>
+                      <a:off x="0" y="0"/>
+                      <a:ext cx="3857150" cy="3143347"/>
+                    </a:xfrm>
+                    <a:prstGeom prst="rect">
+                      <a:avLst/>
+                    </a:prstGeom>
+                  </pic:spPr>
+                </pic:pic>
+              </a:graphicData>
+            </a:graphic>
+          </wp:inline>
+        </w:drawing>
+      </w:r>
+    </w:p>
+    <w:p>
+      <w:pPr>
+        <w:pStyle w:val="NormalMain"/>
+      </w:pPr>
+      <w:r>
+        <w:rPr>
+          <w:lang w:val="en-US"/>
+        </w:rPr>
+        <w:t xml:space="preserve">Figure 2.3 </w:t>
+      </w:r>
+      <w:r>
+        <w:rPr>
+          <w:lang w:val="en-US"/>
+        </w:rPr>
+        <w:t>–</w:t>
+      </w:r>
+      <w:r>
+        <w:rPr>
+          <w:lang w:val="en-US"/>
+        </w:rPr>
+        <w:t xml:space="preserve"> </w:t>
+      </w:r>
+      <w:r>
+        <w:rPr>
+          <w:lang w:val="en-US"/>
+        </w:rPr>
+        <w:t xml:space="preserve">Electrode placement. </w:t>
+      </w:r>
+    </w:p>
+    <w:p>
+      <w:pPr>
+        <w:pStyle w:val="NormalMain"/>
+        <w:rPr>
+          <w:lang w:val="en-US"/>
+        </w:rPr>
+      </w:pPr>
+      <w:r>
+        <w:rPr>
+          <w:lang w:val="en-US"/>
+        </w:rPr>
+        <w:t>The positioning of the electrodes 1 to 4 is important to the quality of the fECG signal detected. A fifth electrode is optionally attached to the back or side of the subject for use as a right leg driver electrode.</w:t>
+      </w:r>
+    </w:p>
+    <w:p>
+      <w:pPr>
+        <w:pStyle w:val="NormalMain"/>
+        <w:rPr>
+          <w:lang w:val="en-US"/>
+        </w:rPr>
+      </w:pPr>
+      <w:r>
+        <w:rPr>
+          <w:lang w:val="en-US"/>
+        </w:rPr>
+        <w:t xml:space="preserve">Another approach includes thoracic electrodes. </w:t>
+      </w:r>
+      <w:r>
+        <w:rPr>
+          <w:lang w:val="en-US"/>
+        </w:rPr>
+        <w:t xml:space="preserve">It is clear that the maternal heart signal is extending from the thoracic area to the abdominal area of the pregnant woman, so signal measured in the abdominal area is composed of a maternal fetal component. The ECG signal measured on the pregnant woman’s chest is considered </w:t>
+      </w:r>
+      <w:r>
+        <w:rPr>
+          <w:lang w:val="en-US"/>
+        </w:rPr>
+        <w:lastRenderedPageBreak/>
+        <w:t>to be a pure maternal ECG signal because it theoretically does not contain the fetal component</w:t>
+      </w:r>
+      <w:r>
+        <w:rPr>
+          <w:lang w:val="en-US"/>
+        </w:rPr>
+        <w:t xml:space="preserve"> [3</w:t>
+      </w:r>
+      <w:r>
+        <w:rPr>
+          <w:lang w:val="en-US"/>
+        </w:rPr>
+        <w:t>4</w:t>
+      </w:r>
+      <w:r>
+        <w:rPr>
+          <w:lang w:val="en-US"/>
+        </w:rPr>
+        <w:t>]</w:t>
+      </w:r>
+      <w:r>
+        <w:rPr>
+          <w:lang w:val="en-US"/>
+        </w:rPr>
+        <w:t>.</w:t>
+      </w:r>
+      <w:r>
+        <w:rPr>
+          <w:lang w:val="en-US"/>
+        </w:rPr>
+        <w:t xml:space="preserve"> </w:t>
+      </w:r>
+    </w:p>
+    <w:p>
+      <w:pPr>
+        <w:pStyle w:val="NormalMain"/>
+        <w:rPr>
+          <w:lang w:val="en-US"/>
+        </w:rPr>
+      </w:pPr>
+      <w:r>
+        <w:rPr>
+          <w:lang w:val="en-US"/>
+        </w:rPr>
+        <w:t xml:space="preserve">Thus, lets divide electrodes in groups with their assignment. First group contains abdominal electrodes for fetal electrocardiogram extraction; second one </w:t>
+      </w:r>
+      <w:r>
+        <w:rPr>
+          <w:lang w:val="en-US"/>
+        </w:rPr>
+        <w:t>includes</w:t>
+      </w:r>
+      <w:r>
+        <w:rPr>
+          <w:lang w:val="en-US"/>
+        </w:rPr>
+        <w:t xml:space="preserve"> mostly mother’s ECG component;</w:t>
+      </w:r>
+      <w:r>
+        <w:rPr>
+          <w:lang w:val="en-US"/>
+        </w:rPr>
+        <w:t xml:space="preserve"> Third as reference, where almost none of signals appears. </w:t>
+      </w:r>
+      <w:r>
+        <w:rPr>
+          <w:lang w:val="en-US"/>
+        </w:rPr>
+        <w:t xml:space="preserve"> </w:t>
+      </w:r>
+      <w:r>
+        <w:rPr>
+          <w:lang w:val="en-US"/>
+        </w:rPr>
+        <w:t>Last group should contain electrodes with different assignment such as uterine contraction measures.</w:t>
+      </w:r>
+    </w:p>
+    <w:p>
+      <w:pPr>
+        <w:pStyle w:val="NormalMain"/>
+        <w:rPr>
+          <w:lang w:val="en-US"/>
+        </w:rPr>
+      </w:pPr>
+      <w:r>
+        <w:rPr>
+          <w:lang w:val="en-US"/>
+        </w:rPr>
+        <w:t>Abdominal signals represent the mixture of sources, they include mECG, fECG and noise component.</w:t>
+      </w:r>
+    </w:p>
+    <w:p>
+      <w:pPr>
+        <w:pStyle w:val="NormalMain"/>
+        <w:rPr>
+          <w:lang w:val="en-US"/>
+        </w:rPr>
+      </w:pPr>
+      <w:r>
+        <w:rPr>
+          <w:lang w:val="en-US"/>
+        </w:rPr>
+        <w:t xml:space="preserve"> </w:t>
+      </w:r>
       <w:bookmarkStart w:id="0" w:name="_GoBack"/>
       <w:bookmarkEnd w:id="0"/>
     </w:p>
     <w:p>
       <w:pPr>
         <w:pStyle w:val="NormalMain"/>
-        <w:rPr>
-          <w:lang w:val="en-US"/>
-        </w:rPr>
-      </w:pPr>
-    </w:p>
-    <w:p>
-      <w:pPr>
-        <w:pStyle w:val="NormalMain"/>
-        <w:rPr>
+        <w:ind w:firstLine="0"/>
+        <w:rPr>
+          <w:lang w:val="en-US"/>
+        </w:rPr>
+      </w:pPr>
+      <w:r>
+        <w:rPr>
+          <w:noProof/>
+        </w:rPr>
+        <w:drawing>
+          <wp:inline distT="0" distB="0" distL="0" distR="0" wp14:anchorId="50AB1D94" wp14:editId="3456B59F">
+            <wp:extent cx="5876925" cy="2867025"/>
+            <wp:effectExtent l="0" t="0" r="9525" b="9525"/>
+            <wp:docPr id="23" name="Рисунок 23"/>
+            <wp:cNvGraphicFramePr>
+              <a:graphicFrameLocks xmlns:a="http://schemas.openxmlformats.org/drawingml/2006/main" noChangeAspect="1"/>
+            </wp:cNvGraphicFramePr>
+            <a:graphic xmlns:a="http://schemas.openxmlformats.org/drawingml/2006/main">
+              <a:graphicData uri="http://schemas.openxmlformats.org/drawingml/2006/picture">
+                <pic:pic xmlns:pic="http://schemas.openxmlformats.org/drawingml/2006/picture">
+                  <pic:nvPicPr>
+                    <pic:cNvPr id="1" name=""/>
+                    <pic:cNvPicPr/>
+                  </pic:nvPicPr>
+                  <pic:blipFill rotWithShape="1">
+                    <a:blip r:embed="rId24"/>
+                    <a:srcRect t="7099"/>
+                    <a:stretch/>
+                  </pic:blipFill>
+                  <pic:spPr bwMode="auto">
+                    <a:xfrm>
+                      <a:off x="0" y="0"/>
+                      <a:ext cx="5876925" cy="2867025"/>
+                    </a:xfrm>
+                    <a:prstGeom prst="rect">
+                      <a:avLst/>
+                    </a:prstGeom>
+                    <a:ln>
+                      <a:noFill/>
+                    </a:ln>
+                    <a:extLst>
+                      <a:ext uri="{53640926-AAD7-44D8-BBD7-CCE9431645EC}">
+                        <a14:shadowObscured xmlns:a14="http://schemas.microsoft.com/office/drawing/2010/main"/>
+                      </a:ext>
+                    </a:extLst>
+                  </pic:spPr>
+                </pic:pic>
+              </a:graphicData>
+            </a:graphic>
+          </wp:inline>
+        </w:drawing>
+      </w:r>
+      <w:r>
+        <w:rPr>
+          <w:lang w:val="en-US"/>
+        </w:rPr>
+        <w:t xml:space="preserve"> </w:t>
+      </w:r>
+    </w:p>
+    <w:p>
+      <w:pPr>
+        <w:pStyle w:val="NormalMain"/>
+        <w:ind w:firstLine="0"/>
+        <w:jc w:val="center"/>
+        <w:rPr>
+          <w:lang w:val="en-US"/>
+        </w:rPr>
+      </w:pPr>
+      <w:r>
+        <w:rPr>
+          <w:lang w:val="en-US"/>
+        </w:rPr>
+        <w:t>Figure 2.4 – Abdominal and mother’s ECG signals</w:t>
+      </w:r>
+    </w:p>
+    <w:p>
+      <w:pPr>
+        <w:pStyle w:val="NormalMain"/>
+        <w:ind w:firstLine="708"/>
+        <w:rPr>
+          <w:lang w:val="en-US"/>
+        </w:rPr>
+      </w:pPr>
+      <w:r>
+        <w:rPr>
+          <w:lang w:val="en-US"/>
+        </w:rPr>
+        <w:t>Moreover, spectrum analysis shew that mothers and fetal components are in the common frequency band. As well as the whole signals, their QRS complexes is still intercepted, that is shown in figure 2.</w:t>
+      </w:r>
+      <w:r>
+        <w:rPr>
+          <w:lang w:val="en-US"/>
+        </w:rPr>
+        <w:t>5</w:t>
+      </w:r>
+      <w:r>
+        <w:rPr>
+          <w:lang w:val="en-US"/>
+        </w:rPr>
+        <w:t>.</w:t>
+      </w:r>
+    </w:p>
+    <w:p>
+      <w:pPr>
+        <w:pStyle w:val="NormalMain"/>
+        <w:ind w:firstLine="0"/>
+        <w:rPr>
+          <w:lang w:val="en-US"/>
+        </w:rPr>
+      </w:pPr>
+      <w:r>
+        <w:rPr>
+          <w:noProof/>
+        </w:rPr>
+        <w:lastRenderedPageBreak/>
+        <w:drawing>
+          <wp:inline distT="0" distB="0" distL="0" distR="0" wp14:anchorId="6103DA65" wp14:editId="6BDE3DD0">
+            <wp:extent cx="5905500" cy="2924175"/>
+            <wp:effectExtent l="0" t="0" r="0" b="9525"/>
+            <wp:docPr id="24" name="Рисунок 24"/>
+            <wp:cNvGraphicFramePr>
+              <a:graphicFrameLocks xmlns:a="http://schemas.openxmlformats.org/drawingml/2006/main" noChangeAspect="1"/>
+            </wp:cNvGraphicFramePr>
+            <a:graphic xmlns:a="http://schemas.openxmlformats.org/drawingml/2006/main">
+              <a:graphicData uri="http://schemas.openxmlformats.org/drawingml/2006/picture">
+                <pic:pic xmlns:pic="http://schemas.openxmlformats.org/drawingml/2006/picture">
+                  <pic:nvPicPr>
+                    <pic:cNvPr id="1" name=""/>
+                    <pic:cNvPicPr/>
+                  </pic:nvPicPr>
+                  <pic:blipFill>
+                    <a:blip r:embed="rId25"/>
+                    <a:stretch>
+                      <a:fillRect/>
+                    </a:stretch>
+                  </pic:blipFill>
+                  <pic:spPr>
+                    <a:xfrm>
+                      <a:off x="0" y="0"/>
+                      <a:ext cx="5905500" cy="2924175"/>
+                    </a:xfrm>
+                    <a:prstGeom prst="rect">
+                      <a:avLst/>
+                    </a:prstGeom>
+                  </pic:spPr>
+                </pic:pic>
+              </a:graphicData>
+            </a:graphic>
+          </wp:inline>
+        </w:drawing>
+      </w:r>
+    </w:p>
+    <w:p>
+      <w:pPr>
+        <w:pStyle w:val="NormalMain"/>
+        <w:ind w:firstLine="0"/>
+        <w:jc w:val="center"/>
+        <w:rPr>
+          <w:lang w:val="en-US"/>
+        </w:rPr>
+      </w:pPr>
+      <w:r>
+        <w:rPr>
+          <w:lang w:val="en-US"/>
+        </w:rPr>
+        <w:t>Figure 2.5 – Abdominal and mothers signal spectrums</w:t>
+      </w:r>
+    </w:p>
+    <w:p>
+      <w:pPr>
+        <w:pStyle w:val="NormalMain"/>
+        <w:rPr>
+          <w:lang w:val="en-US"/>
+        </w:rPr>
+      </w:pPr>
+    </w:p>
+    <w:p>
+      <w:pPr>
+        <w:pStyle w:val="NormalMain"/>
+        <w:rPr>
+          <w:lang w:val="en-US"/>
+        </w:rPr>
+      </w:pPr>
+    </w:p>
+    <w:p>
+      <w:pPr>
+        <w:pStyle w:val="NormalMain"/>
+        <w:rPr>
+          <w:lang w:val="en-US"/>
+        </w:rPr>
+      </w:pPr>
+    </w:p>
+    <w:p>
+      <w:pPr>
+        <w:pStyle w:val="NormalMain"/>
+        <w:rPr>
+          <w:lang w:val="en-US"/>
+        </w:rPr>
+      </w:pPr>
+    </w:p>
+    <w:p>
+      <w:pPr>
+        <w:pStyle w:val="subTitle2"/>
+        <w:numPr>
+          <w:ilvl w:val="0"/>
+          <w:numId w:val="0"/>
+        </w:numPr>
+      </w:pPr>
+    </w:p>
+    <w:p>
+      <w:pPr>
+        <w:pStyle w:val="NormalMain"/>
+        <w:rPr>
+          <w:lang w:val="en-US"/>
+        </w:rPr>
+      </w:pPr>
+    </w:p>
+    <w:p>
+      <w:pPr>
+        <w:pStyle w:val="NormalMain"/>
+        <w:rPr>
+          <w:lang w:val="en-US"/>
+        </w:rPr>
+      </w:pPr>
+    </w:p>
+    <w:p>
+      <w:pPr>
+        <w:pStyle w:val="NormalMain"/>
+        <w:ind w:firstLine="0"/>
+        <w:rPr>
+          <w:noProof/>
           <w:lang w:val="en-US"/>
         </w:rPr>
       </w:pPr>
@@ -9273,7 +9755,7 @@
 </file>
 
 <file path=customXml/itemProps1.xml><?xml version="1.0" encoding="utf-8"?>
-<ds:datastoreItem xmlns:ds="http://schemas.openxmlformats.org/officeDocument/2006/customXml" ds:itemID="{762CB9C2-6CC3-435D-93C1-2093BDE090BB}">
+<ds:datastoreItem xmlns:ds="http://schemas.openxmlformats.org/officeDocument/2006/customXml" ds:itemID="{1FE7A60B-B228-4F6F-BF6D-FA6C0EBBB7EF}">
   <ds:schemaRefs>
     <ds:schemaRef ds:uri="http://schemas.openxmlformats.org/officeDocument/2006/bibliography"/>
   </ds:schemaRefs>

</xml_diff>

<commit_message>
STA 2.2.1. Peak detection + template subtraction added
</commit_message>
<xml_diff>
--- a/1st_module/2nd.docx
+++ b/1st_module/2nd.docx
@@ -6027,27 +6027,13 @@
         <w:rPr>
           <w:lang w:val="en-US"/>
         </w:rPr>
-        <w:t xml:space="preserve"> However, </w:t>
-      </w:r>
-      <w:proofErr w:type="spellStart"/>
-      <w:r>
-        <w:rPr>
-          <w:lang w:val="en-US"/>
-        </w:rPr>
-        <w:t>Fast</w:t>
-      </w:r>
-      <w:r>
-        <w:rPr>
-          <w:lang w:val="en-US"/>
-        </w:rPr>
-        <w:t>ICA</w:t>
-      </w:r>
-      <w:proofErr w:type="spellEnd"/>
-      <w:r>
-        <w:rPr>
-          <w:lang w:val="en-US"/>
-        </w:rPr>
-        <w:t xml:space="preserve"> algorithm </w:t>
+        <w:t xml:space="preserve"> However, Fast</w:t>
+      </w:r>
+      <w:r>
+        <w:rPr>
+          <w:lang w:val="en-US"/>
+        </w:rPr>
+        <w:t xml:space="preserve">ICA algorithm </w:t>
       </w:r>
       <w:r>
         <w:rPr>
@@ -7039,6 +7025,7 @@
     <w:p>
       <w:pPr>
         <w:pStyle w:val="NormalMain"/>
+        <w:jc w:val="center"/>
       </w:pPr>
       <w:r>
         <w:rPr>
@@ -7062,7 +7049,7 @@
         <w:rPr>
           <w:lang w:val="en-US"/>
         </w:rPr>
-        <w:t xml:space="preserve">Electrode placement. </w:t>
+        <w:t>Electrode placement.</w:t>
       </w:r>
     </w:p>
     <w:p>
@@ -7184,6 +7171,7 @@
       <w:pPr>
         <w:pStyle w:val="NormalMain"/>
         <w:rPr>
+          <w:noProof/>
           <w:lang w:val="en-US"/>
         </w:rPr>
       </w:pPr>
@@ -7193,22 +7181,54 @@
         </w:rPr>
         <w:t>Abdominal signals represent the mixture of sources, they include mECG, fECG and noise component.</w:t>
       </w:r>
-    </w:p>
-    <w:p>
-      <w:pPr>
-        <w:pStyle w:val="NormalMain"/>
-        <w:rPr>
-          <w:lang w:val="en-US"/>
-        </w:rPr>
-      </w:pPr>
       <w:r>
         <w:rPr>
           <w:lang w:val="en-US"/>
         </w:rPr>
         <w:t xml:space="preserve"> </w:t>
       </w:r>
-      <w:bookmarkStart w:id="0" w:name="_GoBack"/>
-      <w:bookmarkEnd w:id="0"/>
+      <w:r>
+        <w:rPr>
+          <w:lang w:val="en-US"/>
+        </w:rPr>
+        <w:t xml:space="preserve">In the time dimension the problem of fetal ECG identification established with confidence. </w:t>
+      </w:r>
+      <w:r>
+        <w:rPr>
+          <w:lang w:val="en-US"/>
+        </w:rPr>
+        <w:t>Figure</w:t>
+      </w:r>
+      <w:r>
+        <w:rPr>
+          <w:lang w:val="en-US"/>
+        </w:rPr>
+        <w:t>s</w:t>
+      </w:r>
+      <w:r>
+        <w:rPr>
+          <w:lang w:val="en-US"/>
+        </w:rPr>
+        <w:t xml:space="preserve"> 2.4</w:t>
+      </w:r>
+      <w:r>
+        <w:rPr>
+          <w:lang w:val="en-US"/>
+        </w:rPr>
+        <w:t>, 2.5</w:t>
+      </w:r>
+      <w:r>
+        <w:rPr>
+          <w:lang w:val="en-US"/>
+        </w:rPr>
+        <w:t xml:space="preserve"> show possible tasks, that are faced. First of all, mothers and fetal QRS complexes are similar in amplitude and sometimes appears in one time.</w:t>
+      </w:r>
+      <w:r>
+        <w:rPr>
+          <w:lang w:val="en-US"/>
+        </w:rPr>
+        <w:t xml:space="preserve"> </w:t>
+      </w:r>
     </w:p>
     <w:p>
       <w:pPr>
@@ -7222,6 +7242,104 @@
         <w:rPr>
           <w:noProof/>
         </w:rPr>
+        <w:drawing>
+          <wp:inline distT="0" distB="0" distL="0" distR="0" wp14:anchorId="6A1A7E3F" wp14:editId="0F39061F">
+            <wp:extent cx="5940425" cy="2840355"/>
+            <wp:effectExtent l="0" t="0" r="3175" b="0"/>
+            <wp:docPr id="26" name="Рисунок 26"/>
+            <wp:cNvGraphicFramePr>
+              <a:graphicFrameLocks xmlns:a="http://schemas.openxmlformats.org/drawingml/2006/main" noChangeAspect="1"/>
+            </wp:cNvGraphicFramePr>
+            <a:graphic xmlns:a="http://schemas.openxmlformats.org/drawingml/2006/main">
+              <a:graphicData uri="http://schemas.openxmlformats.org/drawingml/2006/picture">
+                <pic:pic xmlns:pic="http://schemas.openxmlformats.org/drawingml/2006/picture">
+                  <pic:nvPicPr>
+                    <pic:cNvPr id="1" name=""/>
+                    <pic:cNvPicPr/>
+                  </pic:nvPicPr>
+                  <pic:blipFill>
+                    <a:blip r:embed="rId24"/>
+                    <a:stretch>
+                      <a:fillRect/>
+                    </a:stretch>
+                  </pic:blipFill>
+                  <pic:spPr>
+                    <a:xfrm>
+                      <a:off x="0" y="0"/>
+                      <a:ext cx="5940425" cy="2840355"/>
+                    </a:xfrm>
+                    <a:prstGeom prst="rect">
+                      <a:avLst/>
+                    </a:prstGeom>
+                  </pic:spPr>
+                </pic:pic>
+              </a:graphicData>
+            </a:graphic>
+          </wp:inline>
+        </w:drawing>
+      </w:r>
+      <w:r>
+        <w:rPr>
+          <w:lang w:val="en-US"/>
+        </w:rPr>
+        <w:t xml:space="preserve"> </w:t>
+      </w:r>
+    </w:p>
+    <w:p>
+      <w:pPr>
+        <w:pStyle w:val="NormalMain"/>
+        <w:ind w:firstLine="0"/>
+        <w:jc w:val="center"/>
+        <w:rPr>
+          <w:lang w:val="en-US"/>
+        </w:rPr>
+      </w:pPr>
+      <w:r>
+        <w:rPr>
+          <w:lang w:val="en-US"/>
+        </w:rPr>
+        <w:t xml:space="preserve">Figure 2.4 – Abdominal ECG without </w:t>
+      </w:r>
+      <w:r>
+        <w:rPr>
+          <w:lang w:val="en-US"/>
+        </w:rPr>
+        <w:t xml:space="preserve">digital </w:t>
+      </w:r>
+      <w:r>
+        <w:rPr>
+          <w:lang w:val="en-US"/>
+        </w:rPr>
+        <w:t>preprocessing</w:t>
+      </w:r>
+    </w:p>
+    <w:p>
+      <w:pPr>
+        <w:pStyle w:val="NormalMain"/>
+        <w:rPr>
+          <w:lang w:val="en-US"/>
+        </w:rPr>
+      </w:pPr>
+      <w:r>
+        <w:rPr>
+          <w:lang w:val="en-US"/>
+        </w:rPr>
+        <w:t>Nowadays, basic preprocessing steps, like powerlines interreference removal or electronic noise elimination is done before the signals reach computer point. However, in some ways digital adaptive filters can help delete 50 or 60 Hz noises, while the setting of right sampling frequency will align other wide band interferences.</w:t>
+      </w:r>
+    </w:p>
+    <w:p>
+      <w:pPr>
+        <w:pStyle w:val="NormalMain"/>
+        <w:ind w:firstLine="0"/>
+        <w:rPr>
+          <w:lang w:val="en-US"/>
+        </w:rPr>
+      </w:pPr>
+      <w:r>
+        <w:rPr>
+          <w:noProof/>
+        </w:rPr>
+        <w:lastRenderedPageBreak/>
         <w:drawing>
           <wp:inline distT="0" distB="0" distL="0" distR="0" wp14:anchorId="50AB1D94" wp14:editId="3456B59F">
             <wp:extent cx="5876925" cy="2867025"/>
@@ -7238,7 +7356,7 @@
                     <pic:cNvPicPr/>
                   </pic:nvPicPr>
                   <pic:blipFill rotWithShape="1">
-                    <a:blip r:embed="rId24"/>
+                    <a:blip r:embed="rId25"/>
                     <a:srcRect t="7099"/>
                     <a:stretch/>
                   </pic:blipFill>
@@ -7285,7 +7403,19 @@
         <w:rPr>
           <w:lang w:val="en-US"/>
         </w:rPr>
-        <w:t>Figure 2.4 – Abdominal and mother’s ECG signals</w:t>
+        <w:t>Figure 2.</w:t>
+      </w:r>
+      <w:r>
+        <w:rPr>
+          <w:lang w:val="en-US"/>
+        </w:rPr>
+        <w:t>5</w:t>
+      </w:r>
+      <w:r>
+        <w:rPr>
+          <w:lang w:val="en-US"/>
+        </w:rPr>
+        <w:t xml:space="preserve"> – Abdominal and mother’s ECG signals</w:t>
       </w:r>
     </w:p>
     <w:p>
@@ -7300,13 +7430,37 @@
         <w:rPr>
           <w:lang w:val="en-US"/>
         </w:rPr>
-        <w:t>Moreover, spectrum analysis shew that mothers and fetal components are in the common frequency band. As well as the whole signals, their QRS complexes is still intercepted, that is shown in figure 2.</w:t>
-      </w:r>
-      <w:r>
-        <w:rPr>
-          <w:lang w:val="en-US"/>
-        </w:rPr>
-        <w:t>5</w:t>
+        <w:t>Moreover, spectrum analysis shew that mother</w:t>
+      </w:r>
+      <w:r>
+        <w:rPr>
+          <w:lang w:val="en-US"/>
+        </w:rPr>
+        <w:t>’s</w:t>
+      </w:r>
+      <w:r>
+        <w:rPr>
+          <w:lang w:val="en-US"/>
+        </w:rPr>
+        <w:t xml:space="preserve"> and fetal components are in the common frequency band. As well as the whole signals, their QRS complexes </w:t>
+      </w:r>
+      <w:r>
+        <w:rPr>
+          <w:lang w:val="en-US"/>
+        </w:rPr>
+        <w:t>are</w:t>
+      </w:r>
+      <w:r>
+        <w:rPr>
+          <w:lang w:val="en-US"/>
+        </w:rPr>
+        <w:t xml:space="preserve"> still intercepted, that is shown in figure 2.</w:t>
+      </w:r>
+      <w:r>
+        <w:rPr>
+          <w:lang w:val="en-US"/>
+        </w:rPr>
+        <w:t>6</w:t>
       </w:r>
       <w:r>
         <w:rPr>
@@ -7314,6 +7468,12 @@
         </w:rPr>
         <w:t>.</w:t>
       </w:r>
+      <w:r>
+        <w:rPr>
+          <w:lang w:val="en-US"/>
+        </w:rPr>
+        <w:t xml:space="preserve"> </w:t>
+      </w:r>
     </w:p>
     <w:p>
       <w:pPr>
@@ -7327,7 +7487,6 @@
         <w:rPr>
           <w:noProof/>
         </w:rPr>
-        <w:lastRenderedPageBreak/>
         <w:drawing>
           <wp:inline distT="0" distB="0" distL="0" distR="0" wp14:anchorId="6103DA65" wp14:editId="6BDE3DD0">
             <wp:extent cx="5905500" cy="2924175"/>
@@ -7344,7 +7503,7 @@
                     <pic:cNvPicPr/>
                   </pic:nvPicPr>
                   <pic:blipFill>
-                    <a:blip r:embed="rId25"/>
+                    <a:blip r:embed="rId26"/>
                     <a:stretch>
                       <a:fillRect/>
                     </a:stretch>
@@ -7378,8 +7537,486 @@
         <w:rPr>
           <w:lang w:val="en-US"/>
         </w:rPr>
-        <w:t>Figure 2.5 – Abdominal and mothers signal spectrums</w:t>
-      </w:r>
+        <w:t>Figure 2.</w:t>
+      </w:r>
+      <w:r>
+        <w:rPr>
+          <w:lang w:val="en-US"/>
+        </w:rPr>
+        <w:t>6</w:t>
+      </w:r>
+      <w:r>
+        <w:rPr>
+          <w:lang w:val="en-US"/>
+        </w:rPr>
+        <w:t xml:space="preserve"> – Abdominal and mothers signal spectrums</w:t>
+      </w:r>
+    </w:p>
+    <w:p>
+      <w:pPr>
+        <w:pStyle w:val="NormalMain"/>
+        <w:rPr>
+          <w:lang w:val="en-US"/>
+        </w:rPr>
+      </w:pPr>
+      <w:r>
+        <w:rPr>
+          <w:lang w:val="en-US"/>
+        </w:rPr>
+        <w:t>There are several types of extraction algorithms, but, in general they can be divided in two types</w:t>
+      </w:r>
+      <w:r>
+        <w:rPr>
+          <w:lang w:val="en-US"/>
+        </w:rPr>
+        <w:t>:</w:t>
+      </w:r>
+    </w:p>
+    <w:p>
+      <w:pPr>
+        <w:pStyle w:val="NormalMain"/>
+        <w:numPr>
+          <w:ilvl w:val="0"/>
+          <w:numId w:val="13"/>
+        </w:numPr>
+        <w:rPr>
+          <w:lang w:val="en-US"/>
+        </w:rPr>
+      </w:pPr>
+      <w:r>
+        <w:rPr>
+          <w:lang w:val="en-US"/>
+        </w:rPr>
+        <w:t>Adaptive methods</w:t>
+      </w:r>
+    </w:p>
+    <w:p>
+      <w:pPr>
+        <w:pStyle w:val="NormalMain"/>
+        <w:numPr>
+          <w:ilvl w:val="0"/>
+          <w:numId w:val="13"/>
+        </w:numPr>
+        <w:rPr>
+          <w:lang w:val="en-US"/>
+        </w:rPr>
+      </w:pPr>
+      <w:r>
+        <w:rPr>
+          <w:lang w:val="en-US"/>
+        </w:rPr>
+        <w:t>Non-adaptive methods</w:t>
+      </w:r>
+    </w:p>
+    <w:p>
+      <w:pPr>
+        <w:pStyle w:val="NormalMain"/>
+        <w:rPr>
+          <w:lang w:val="en-US"/>
+        </w:rPr>
+      </w:pPr>
+      <w:r>
+        <w:rPr>
+          <w:lang w:val="en-US"/>
+        </w:rPr>
+        <w:lastRenderedPageBreak/>
+        <w:t>First type of methods requires mother</w:t>
+      </w:r>
+      <w:r>
+        <w:rPr>
+          <w:lang w:val="en-US"/>
+        </w:rPr>
+        <w:t>’</w:t>
+      </w:r>
+      <w:r>
+        <w:rPr>
+          <w:lang w:val="en-US"/>
+        </w:rPr>
+        <w:t xml:space="preserve">s signal which is used for signal separation, they include template subtraction, adaptive filtering (e.g. recursive least square, least mean square), and advanced techniques with recursive neural networks. </w:t>
+      </w:r>
+    </w:p>
+    <w:p>
+      <w:pPr>
+        <w:pStyle w:val="NormalMain"/>
+        <w:rPr>
+          <w:lang w:val="en-US"/>
+        </w:rPr>
+      </w:pPr>
+      <w:r>
+        <w:rPr>
+          <w:lang w:val="en-US"/>
+        </w:rPr>
+        <w:t>Non-adaptive filtering methods eliminate the undesired signals to yield the fECG signal without filter adaptation. More specifically, in some of these methods, filter weights are determined by using some initial training data and remain constant. These methods can use either a single-channel or multichannel signal source. Techniques utilizing a multi-channel signal source include multiple and single-source methods</w:t>
+      </w:r>
+      <w:r>
+        <w:rPr>
+          <w:lang w:val="en-US"/>
+        </w:rPr>
+        <w:t xml:space="preserve"> [3</w:t>
+      </w:r>
+      <w:r>
+        <w:rPr>
+          <w:lang w:val="en-US"/>
+        </w:rPr>
+        <w:t>5]</w:t>
+      </w:r>
+      <w:r>
+        <w:rPr>
+          <w:lang w:val="en-US"/>
+        </w:rPr>
+        <w:t xml:space="preserve">. </w:t>
+      </w:r>
+    </w:p>
+    <w:p>
+      <w:pPr>
+        <w:pStyle w:val="NormalMain"/>
+        <w:rPr>
+          <w:lang w:val="en-US"/>
+        </w:rPr>
+      </w:pPr>
+      <w:r>
+        <w:rPr>
+          <w:lang w:val="en-US"/>
+        </w:rPr>
+        <w:t>Single</w:t>
+      </w:r>
+      <w:r>
+        <w:rPr>
+          <w:lang w:val="en-US"/>
+        </w:rPr>
+        <w:t xml:space="preserve"> </w:t>
+      </w:r>
+      <w:r>
+        <w:rPr>
+          <w:lang w:val="en-US"/>
+        </w:rPr>
+        <w:t xml:space="preserve">channel signal source methods are based on for example Wavelet Transform, Correlation </w:t>
+      </w:r>
+      <w:r>
+        <w:rPr>
+          <w:lang w:val="en-US"/>
+        </w:rPr>
+        <w:t>Techniques</w:t>
+      </w:r>
+      <w:r>
+        <w:rPr>
+          <w:lang w:val="en-US"/>
+        </w:rPr>
+        <w:t xml:space="preserve">, </w:t>
+      </w:r>
+      <w:r>
+        <w:rPr>
+          <w:lang w:val="en-US"/>
+        </w:rPr>
+        <w:t>Averaging</w:t>
+      </w:r>
+      <w:r>
+        <w:rPr>
+          <w:lang w:val="en-US"/>
+        </w:rPr>
+        <w:t xml:space="preserve"> Techniques</w:t>
+      </w:r>
+      <w:r>
+        <w:rPr>
+          <w:lang w:val="en-US"/>
+        </w:rPr>
+        <w:t>,</w:t>
+      </w:r>
+      <w:r>
+        <w:rPr>
+          <w:lang w:val="en-US"/>
+        </w:rPr>
+        <w:t xml:space="preserve"> Template Subtraction, Singular Value Decomposition, Adaptive Noise Canceler, and so on. </w:t>
+      </w:r>
+    </w:p>
+    <w:p>
+      <w:pPr>
+        <w:pStyle w:val="NormalMain"/>
+        <w:rPr>
+          <w:lang w:val="en-US"/>
+        </w:rPr>
+      </w:pPr>
+      <w:r>
+        <w:rPr>
+          <w:lang w:val="en-US"/>
+        </w:rPr>
+        <w:t>The multi-source methods are based on Subspace Denoising or Blind Source Separation, namely: Independent Component Analysis; Principal Component Analysis, and so on</w:t>
+      </w:r>
+      <w:r>
+        <w:rPr>
+          <w:lang w:val="en-US"/>
+        </w:rPr>
+        <w:t>.</w:t>
+      </w:r>
+    </w:p>
+    <w:p>
+      <w:pPr>
+        <w:pStyle w:val="NormalMain"/>
+        <w:rPr>
+          <w:lang w:val="en-US"/>
+        </w:rPr>
+      </w:pPr>
+      <w:r>
+        <w:rPr>
+          <w:lang w:val="en-US"/>
+        </w:rPr>
+        <w:t xml:space="preserve">Blind source separation </w:t>
+      </w:r>
+      <w:r>
+        <w:rPr>
+          <w:lang w:val="en-US"/>
+        </w:rPr>
+        <w:t>methods</w:t>
+      </w:r>
+      <w:r>
+        <w:rPr>
+          <w:lang w:val="en-US"/>
+        </w:rPr>
+        <w:t xml:space="preserve"> </w:t>
+      </w:r>
+      <w:r>
+        <w:rPr>
+          <w:lang w:val="en-US"/>
+        </w:rPr>
+        <w:t>are</w:t>
+      </w:r>
+      <w:r>
+        <w:rPr>
+          <w:lang w:val="en-US"/>
+        </w:rPr>
+        <w:t xml:space="preserve"> a frequently used</w:t>
+      </w:r>
+      <w:r>
+        <w:rPr>
+          <w:lang w:val="en-US"/>
+        </w:rPr>
+        <w:t xml:space="preserve"> approach</w:t>
+      </w:r>
+      <w:r>
+        <w:rPr>
+          <w:lang w:val="en-US"/>
+        </w:rPr>
+        <w:t xml:space="preserve"> for </w:t>
+      </w:r>
+      <w:r>
+        <w:rPr>
+          <w:lang w:val="en-US"/>
+        </w:rPr>
+        <w:t xml:space="preserve">fetal </w:t>
+      </w:r>
+      <w:r>
+        <w:rPr>
+          <w:lang w:val="en-US"/>
+        </w:rPr>
+        <w:t>ECG signal filtering. It assumes the statistical independence of the two processed signals: fECG and mECG. It can be applied in the case of multi-channel abdominal recording with the assumption that the signals from different leads are a linear combination of independent signal sources generated by the maternal and fetal hearts</w:t>
+      </w:r>
+      <w:r>
+        <w:rPr>
+          <w:lang w:val="en-US"/>
+        </w:rPr>
+        <w:t xml:space="preserve"> [3</w:t>
+      </w:r>
+      <w:r>
+        <w:rPr>
+          <w:lang w:val="en-US"/>
+        </w:rPr>
+        <w:t>6</w:t>
+      </w:r>
+      <w:r>
+        <w:rPr>
+          <w:lang w:val="en-US"/>
+        </w:rPr>
+        <w:t>].</w:t>
+      </w:r>
+    </w:p>
+    <w:p>
+      <w:pPr>
+        <w:pStyle w:val="NormalMain"/>
+        <w:rPr>
+          <w:lang w:val="en-US"/>
+        </w:rPr>
+      </w:pPr>
+      <w:r>
+        <w:rPr>
+          <w:lang w:val="en-US"/>
+        </w:rPr>
+        <w:t>The challenge, however, is that the relationship between the mECG recorded on the maternal chest and the mECG in the abdominal signal is rather nonlinear in nature. It is important to emphasize that the greater the number of channels, the better the quality of the extracted fECG signal. However, a large number of electrodes is clinically difficult to use and, moreover, they are unpleasant for the patient</w:t>
+      </w:r>
+      <w:r>
+        <w:rPr>
+          <w:lang w:val="en-US"/>
+        </w:rPr>
+        <w:t xml:space="preserve"> [3</w:t>
+      </w:r>
+      <w:r>
+        <w:rPr>
+          <w:lang w:val="en-US"/>
+        </w:rPr>
+        <w:t>7</w:t>
+      </w:r>
+      <w:r>
+        <w:rPr>
+          <w:lang w:val="en-US"/>
+        </w:rPr>
+        <w:t>].</w:t>
+      </w:r>
+    </w:p>
+    <w:p>
+      <w:pPr>
+        <w:pStyle w:val="NormalMain"/>
+        <w:rPr>
+          <w:lang w:val="en-US"/>
+        </w:rPr>
+      </w:pPr>
+      <w:r>
+        <w:rPr>
+          <w:lang w:val="en-US"/>
+        </w:rPr>
+        <w:t xml:space="preserve">As it was shown, many fetal electrocardiogram techniques exist. However, only a few of them become popular and ‘general’ I would say.  </w:t>
+      </w:r>
+      <w:r>
+        <w:rPr>
+          <w:lang w:val="en-US"/>
+        </w:rPr>
+        <w:t>The list of common methods was described above. Nowadays, ICA as blind source separation method is used more often than others, it was also improved in many researches.</w:t>
+      </w:r>
+    </w:p>
+    <w:p>
+      <w:pPr>
+        <w:pStyle w:val="NormalMain"/>
+        <w:rPr>
+          <w:lang w:val="en-US"/>
+        </w:rPr>
+      </w:pPr>
+      <w:r>
+        <w:rPr>
+          <w:lang w:val="en-US"/>
+        </w:rPr>
+        <w:lastRenderedPageBreak/>
+        <w:t>Neural networks in our days became the state of art in</w:t>
+      </w:r>
+      <w:r>
+        <w:rPr>
+          <w:lang w:val="en-US"/>
+        </w:rPr>
+        <w:t xml:space="preserve"> the field of</w:t>
+      </w:r>
+      <w:r>
+        <w:rPr>
+          <w:lang w:val="en-US"/>
+        </w:rPr>
+        <w:t xml:space="preserve"> signal processing and analysis, though, they can’t be generally used</w:t>
+      </w:r>
+      <w:r>
+        <w:rPr>
+          <w:lang w:val="en-US"/>
+        </w:rPr>
+        <w:t xml:space="preserve"> everywhere</w:t>
+      </w:r>
+      <w:r>
+        <w:rPr>
+          <w:lang w:val="en-US"/>
+        </w:rPr>
+        <w:t xml:space="preserve"> because of algorithm computation costs and method privacies. Researche</w:t>
+      </w:r>
+      <w:r>
+        <w:rPr>
+          <w:lang w:val="en-US"/>
+        </w:rPr>
+        <w:t>s</w:t>
+      </w:r>
+      <w:r>
+        <w:rPr>
+          <w:lang w:val="en-US"/>
+        </w:rPr>
+        <w:t xml:space="preserve"> were carried out contain unique structure and set of hyperparameters</w:t>
+      </w:r>
+      <w:r>
+        <w:rPr>
+          <w:lang w:val="en-US"/>
+        </w:rPr>
+        <w:t>, which sometimes can be implemented by 3</w:t>
+      </w:r>
+      <w:r>
+        <w:rPr>
+          <w:vertAlign w:val="superscript"/>
+          <w:lang w:val="en-US"/>
+        </w:rPr>
+        <w:t>rd</w:t>
+      </w:r>
+      <w:r>
+        <w:rPr>
+          <w:lang w:val="en-US"/>
+        </w:rPr>
+        <w:t xml:space="preserve"> person, but with unreliable outcome. </w:t>
+      </w:r>
+    </w:p>
+    <w:p>
+      <w:pPr>
+        <w:pStyle w:val="NormalMain"/>
+      </w:pPr>
+      <w:r>
+        <w:rPr>
+          <w:lang w:val="en-US"/>
+        </w:rPr>
+        <w:t>The evaluation of different extraction methods was shown in figure 1.13 and [28] on synthetic and real fetal ECG datasets.</w:t>
+      </w:r>
+      <w:r>
+        <w:rPr>
+          <w:lang w:val="en-US"/>
+        </w:rPr>
+        <w:t xml:space="preserve"> The</w:t>
+      </w:r>
+      <w:r>
+        <w:rPr>
+          <w:lang w:val="en-US"/>
+        </w:rPr>
+        <w:t xml:space="preserve"> </w:t>
+      </w:r>
+      <w:r>
+        <w:rPr>
+          <w:lang w:val="en-US"/>
+        </w:rPr>
+        <w:t xml:space="preserve">FastICA algorithm presented </w:t>
+      </w:r>
+      <w:r>
+        <w:rPr>
+          <w:lang w:val="en-US"/>
+        </w:rPr>
+        <w:t xml:space="preserve">has </w:t>
+      </w:r>
+      <w:r>
+        <w:rPr>
+          <w:lang w:val="en-US"/>
+        </w:rPr>
+        <w:t>satisfying outcome among advanced adaptive techniques and neural network</w:t>
+      </w:r>
+      <w:r>
+        <w:rPr>
+          <w:lang w:val="en-US"/>
+        </w:rPr>
+        <w:t xml:space="preserve">s. </w:t>
+      </w:r>
+      <w:r>
+        <w:rPr>
+          <w:lang w:val="en-US"/>
+        </w:rPr>
+        <w:t xml:space="preserve">However, it can be improved with technique </w:t>
+      </w:r>
+      <w:r>
+        <w:rPr>
+          <w:lang w:val="en-US"/>
+        </w:rPr>
+        <w:t>described in</w:t>
+      </w:r>
+      <w:r>
+        <w:rPr>
+          <w:lang w:val="en-US"/>
+        </w:rPr>
+        <w:t xml:space="preserve"> [38].</w:t>
+      </w:r>
+      <w:bookmarkStart w:id="0" w:name="_GoBack"/>
+      <w:bookmarkEnd w:id="0"/>
     </w:p>
     <w:p>
       <w:pPr>
@@ -7632,9 +8269,9 @@
     </w:lvl>
   </w:abstractNum>
   <w:abstractNum w:abstractNumId="1" w15:restartNumberingAfterBreak="0">
-    <w:nsid w:val="2E330CCE"/>
+    <w:nsid w:val="13EA29F4"/>
     <w:multiLevelType w:val="hybridMultilevel"/>
-    <w:tmpl w:val="F132D3A2"/>
+    <w:tmpl w:val="6F1AA2C8"/>
     <w:lvl w:ilvl="0" w:tplc="04190001">
       <w:start w:val="1"/>
       <w:numFmt w:val="bullet"/>
@@ -7745,6 +8382,119 @@
     </w:lvl>
   </w:abstractNum>
   <w:abstractNum w:abstractNumId="2" w15:restartNumberingAfterBreak="0">
+    <w:nsid w:val="2E330CCE"/>
+    <w:multiLevelType w:val="hybridMultilevel"/>
+    <w:tmpl w:val="F132D3A2"/>
+    <w:lvl w:ilvl="0" w:tplc="04190001">
+      <w:start w:val="1"/>
+      <w:numFmt w:val="bullet"/>
+      <w:lvlText w:val=""/>
+      <w:lvlJc w:val="left"/>
+      <w:pPr>
+        <w:ind w:left="1429" w:hanging="360"/>
+      </w:pPr>
+      <w:rPr>
+        <w:rFonts w:ascii="Symbol" w:hAnsi="Symbol" w:hint="default"/>
+      </w:rPr>
+    </w:lvl>
+    <w:lvl w:ilvl="1" w:tplc="04190003" w:tentative="1">
+      <w:start w:val="1"/>
+      <w:numFmt w:val="bullet"/>
+      <w:lvlText w:val="o"/>
+      <w:lvlJc w:val="left"/>
+      <w:pPr>
+        <w:ind w:left="2149" w:hanging="360"/>
+      </w:pPr>
+      <w:rPr>
+        <w:rFonts w:ascii="Courier New" w:hAnsi="Courier New" w:cs="Courier New" w:hint="default"/>
+      </w:rPr>
+    </w:lvl>
+    <w:lvl w:ilvl="2" w:tplc="04190005" w:tentative="1">
+      <w:start w:val="1"/>
+      <w:numFmt w:val="bullet"/>
+      <w:lvlText w:val=""/>
+      <w:lvlJc w:val="left"/>
+      <w:pPr>
+        <w:ind w:left="2869" w:hanging="360"/>
+      </w:pPr>
+      <w:rPr>
+        <w:rFonts w:ascii="Wingdings" w:hAnsi="Wingdings" w:hint="default"/>
+      </w:rPr>
+    </w:lvl>
+    <w:lvl w:ilvl="3" w:tplc="04190001" w:tentative="1">
+      <w:start w:val="1"/>
+      <w:numFmt w:val="bullet"/>
+      <w:lvlText w:val=""/>
+      <w:lvlJc w:val="left"/>
+      <w:pPr>
+        <w:ind w:left="3589" w:hanging="360"/>
+      </w:pPr>
+      <w:rPr>
+        <w:rFonts w:ascii="Symbol" w:hAnsi="Symbol" w:hint="default"/>
+      </w:rPr>
+    </w:lvl>
+    <w:lvl w:ilvl="4" w:tplc="04190003" w:tentative="1">
+      <w:start w:val="1"/>
+      <w:numFmt w:val="bullet"/>
+      <w:lvlText w:val="o"/>
+      <w:lvlJc w:val="left"/>
+      <w:pPr>
+        <w:ind w:left="4309" w:hanging="360"/>
+      </w:pPr>
+      <w:rPr>
+        <w:rFonts w:ascii="Courier New" w:hAnsi="Courier New" w:cs="Courier New" w:hint="default"/>
+      </w:rPr>
+    </w:lvl>
+    <w:lvl w:ilvl="5" w:tplc="04190005" w:tentative="1">
+      <w:start w:val="1"/>
+      <w:numFmt w:val="bullet"/>
+      <w:lvlText w:val=""/>
+      <w:lvlJc w:val="left"/>
+      <w:pPr>
+        <w:ind w:left="5029" w:hanging="360"/>
+      </w:pPr>
+      <w:rPr>
+        <w:rFonts w:ascii="Wingdings" w:hAnsi="Wingdings" w:hint="default"/>
+      </w:rPr>
+    </w:lvl>
+    <w:lvl w:ilvl="6" w:tplc="04190001" w:tentative="1">
+      <w:start w:val="1"/>
+      <w:numFmt w:val="bullet"/>
+      <w:lvlText w:val=""/>
+      <w:lvlJc w:val="left"/>
+      <w:pPr>
+        <w:ind w:left="5749" w:hanging="360"/>
+      </w:pPr>
+      <w:rPr>
+        <w:rFonts w:ascii="Symbol" w:hAnsi="Symbol" w:hint="default"/>
+      </w:rPr>
+    </w:lvl>
+    <w:lvl w:ilvl="7" w:tplc="04190003" w:tentative="1">
+      <w:start w:val="1"/>
+      <w:numFmt w:val="bullet"/>
+      <w:lvlText w:val="o"/>
+      <w:lvlJc w:val="left"/>
+      <w:pPr>
+        <w:ind w:left="6469" w:hanging="360"/>
+      </w:pPr>
+      <w:rPr>
+        <w:rFonts w:ascii="Courier New" w:hAnsi="Courier New" w:cs="Courier New" w:hint="default"/>
+      </w:rPr>
+    </w:lvl>
+    <w:lvl w:ilvl="8" w:tplc="04190005" w:tentative="1">
+      <w:start w:val="1"/>
+      <w:numFmt w:val="bullet"/>
+      <w:lvlText w:val=""/>
+      <w:lvlJc w:val="left"/>
+      <w:pPr>
+        <w:ind w:left="7189" w:hanging="360"/>
+      </w:pPr>
+      <w:rPr>
+        <w:rFonts w:ascii="Wingdings" w:hAnsi="Wingdings" w:hint="default"/>
+      </w:rPr>
+    </w:lvl>
+  </w:abstractNum>
+  <w:abstractNum w:abstractNumId="3" w15:restartNumberingAfterBreak="0">
     <w:nsid w:val="30AB5D77"/>
     <w:multiLevelType w:val="multilevel"/>
     <w:tmpl w:val="3F40E5CC"/>
@@ -7883,7 +8633,7 @@
       </w:rPr>
     </w:lvl>
   </w:abstractNum>
-  <w:abstractNum w:abstractNumId="3" w15:restartNumberingAfterBreak="0">
+  <w:abstractNum w:abstractNumId="4" w15:restartNumberingAfterBreak="0">
     <w:nsid w:val="37A1497C"/>
     <w:multiLevelType w:val="hybridMultilevel"/>
     <w:tmpl w:val="9942F06C"/>
@@ -7969,7 +8719,7 @@
       </w:pPr>
     </w:lvl>
   </w:abstractNum>
-  <w:abstractNum w:abstractNumId="4" w15:restartNumberingAfterBreak="0">
+  <w:abstractNum w:abstractNumId="5" w15:restartNumberingAfterBreak="0">
     <w:nsid w:val="44A40F78"/>
     <w:multiLevelType w:val="hybridMultilevel"/>
     <w:tmpl w:val="B7ACD682"/>
@@ -8082,7 +8832,7 @@
       </w:rPr>
     </w:lvl>
   </w:abstractNum>
-  <w:abstractNum w:abstractNumId="5" w15:restartNumberingAfterBreak="0">
+  <w:abstractNum w:abstractNumId="6" w15:restartNumberingAfterBreak="0">
     <w:nsid w:val="54772E8B"/>
     <w:multiLevelType w:val="hybridMultilevel"/>
     <w:tmpl w:val="77B2752A"/>
@@ -8195,7 +8945,7 @@
       </w:rPr>
     </w:lvl>
   </w:abstractNum>
-  <w:abstractNum w:abstractNumId="6" w15:restartNumberingAfterBreak="0">
+  <w:abstractNum w:abstractNumId="7" w15:restartNumberingAfterBreak="0">
     <w:nsid w:val="54D06996"/>
     <w:multiLevelType w:val="hybridMultilevel"/>
     <w:tmpl w:val="B0740646"/>
@@ -8308,7 +9058,7 @@
       </w:rPr>
     </w:lvl>
   </w:abstractNum>
-  <w:abstractNum w:abstractNumId="7" w15:restartNumberingAfterBreak="0">
+  <w:abstractNum w:abstractNumId="8" w15:restartNumberingAfterBreak="0">
     <w:nsid w:val="69CE5C38"/>
     <w:multiLevelType w:val="hybridMultilevel"/>
     <w:tmpl w:val="31807268"/>
@@ -8421,7 +9171,7 @@
       </w:rPr>
     </w:lvl>
   </w:abstractNum>
-  <w:abstractNum w:abstractNumId="8" w15:restartNumberingAfterBreak="0">
+  <w:abstractNum w:abstractNumId="9" w15:restartNumberingAfterBreak="0">
     <w:nsid w:val="771400D5"/>
     <w:multiLevelType w:val="multilevel"/>
     <w:tmpl w:val="B8949104"/>
@@ -8534,7 +9284,7 @@
       </w:pPr>
     </w:lvl>
   </w:abstractNum>
-  <w:abstractNum w:abstractNumId="9" w15:restartNumberingAfterBreak="0">
+  <w:abstractNum w:abstractNumId="10" w15:restartNumberingAfterBreak="0">
     <w:nsid w:val="7AEA28FB"/>
     <w:multiLevelType w:val="hybridMultilevel"/>
     <w:tmpl w:val="BD40E084"/>
@@ -8648,31 +9398,31 @@
     </w:lvl>
   </w:abstractNum>
   <w:num w:numId="1">
+    <w:abstractNumId w:val="3"/>
+  </w:num>
+  <w:num w:numId="2">
+    <w:abstractNumId w:val="9"/>
+  </w:num>
+  <w:num w:numId="3">
+    <w:abstractNumId w:val="3"/>
+  </w:num>
+  <w:num w:numId="4">
+    <w:abstractNumId w:val="7"/>
+  </w:num>
+  <w:num w:numId="5">
+    <w:abstractNumId w:val="5"/>
+  </w:num>
+  <w:num w:numId="6">
     <w:abstractNumId w:val="2"/>
   </w:num>
-  <w:num w:numId="2">
+  <w:num w:numId="7">
     <w:abstractNumId w:val="8"/>
-  </w:num>
-  <w:num w:numId="3">
-    <w:abstractNumId w:val="2"/>
-  </w:num>
-  <w:num w:numId="4">
-    <w:abstractNumId w:val="6"/>
-  </w:num>
-  <w:num w:numId="5">
-    <w:abstractNumId w:val="4"/>
-  </w:num>
-  <w:num w:numId="6">
-    <w:abstractNumId w:val="1"/>
-  </w:num>
-  <w:num w:numId="7">
-    <w:abstractNumId w:val="7"/>
   </w:num>
   <w:num w:numId="8">
     <w:abstractNumId w:val="0"/>
   </w:num>
   <w:num w:numId="9">
-    <w:abstractNumId w:val="3"/>
+    <w:abstractNumId w:val="4"/>
     <w:lvlOverride w:ilvl="0">
       <w:startOverride w:val="1"/>
     </w:lvlOverride>
@@ -8702,13 +9452,16 @@
     </w:lvlOverride>
   </w:num>
   <w:num w:numId="10">
-    <w:abstractNumId w:val="3"/>
+    <w:abstractNumId w:val="4"/>
   </w:num>
   <w:num w:numId="11">
-    <w:abstractNumId w:val="5"/>
+    <w:abstractNumId w:val="6"/>
   </w:num>
   <w:num w:numId="12">
-    <w:abstractNumId w:val="9"/>
+    <w:abstractNumId w:val="10"/>
+  </w:num>
+  <w:num w:numId="13">
+    <w:abstractNumId w:val="1"/>
   </w:num>
 </w:numbering>
 </file>
@@ -9755,7 +10508,7 @@
 </file>
 
 <file path=customXml/itemProps1.xml><?xml version="1.0" encoding="utf-8"?>
-<ds:datastoreItem xmlns:ds="http://schemas.openxmlformats.org/officeDocument/2006/customXml" ds:itemID="{1FE7A60B-B228-4F6F-BF6D-FA6C0EBBB7EF}">
+<ds:datastoreItem xmlns:ds="http://schemas.openxmlformats.org/officeDocument/2006/customXml" ds:itemID="{F99807E8-5508-47C1-8FD8-F0D31F1BA4C6}">
   <ds:schemaRefs>
     <ds:schemaRef ds:uri="http://schemas.openxmlformats.org/officeDocument/2006/bibliography"/>
   </ds:schemaRefs>

</xml_diff>

<commit_message>
Plotting functions, STA 2.2.4
</commit_message>
<xml_diff>
--- a/1st_module/2nd.docx
+++ b/1st_module/2nd.docx
@@ -7197,37 +7197,7 @@
         <w:rPr>
           <w:lang w:val="en-US"/>
         </w:rPr>
-        <w:t>Figure</w:t>
-      </w:r>
-      <w:r>
-        <w:rPr>
-          <w:lang w:val="en-US"/>
-        </w:rPr>
-        <w:t>s</w:t>
-      </w:r>
-      <w:r>
-        <w:rPr>
-          <w:lang w:val="en-US"/>
-        </w:rPr>
-        <w:t xml:space="preserve"> 2.4</w:t>
-      </w:r>
-      <w:r>
-        <w:rPr>
-          <w:lang w:val="en-US"/>
-        </w:rPr>
-        <w:t>, 2.5</w:t>
-      </w:r>
-      <w:r>
-        <w:rPr>
-          <w:lang w:val="en-US"/>
-        </w:rPr>
-        <w:t xml:space="preserve"> show possible tasks, that are faced. First of all, mothers and fetal QRS complexes are similar in amplitude and sometimes appears in one time.</w:t>
-      </w:r>
-      <w:r>
-        <w:rPr>
-          <w:lang w:val="en-US"/>
-        </w:rPr>
-        <w:t xml:space="preserve"> </w:t>
+        <w:t xml:space="preserve">Figures 2.4, 2.5 show possible tasks, that are faced. First of all, mothers and fetal QRS complexes are similar in amplitude and sometimes appears in one time. </w:t>
       </w:r>
     </w:p>
     <w:p>
@@ -7690,13 +7660,7 @@
         <w:rPr>
           <w:lang w:val="en-US"/>
         </w:rPr>
-        <w:t xml:space="preserve">channel signal source methods are based on for example Wavelet Transform, Correlation </w:t>
-      </w:r>
-      <w:r>
-        <w:rPr>
-          <w:lang w:val="en-US"/>
-        </w:rPr>
-        <w:t>Techniques</w:t>
+        <w:t>channel signal source methods are based on for example Wavelet Transform, Correlation Techniques</w:t>
       </w:r>
       <w:r>
         <w:rPr>
@@ -7708,13 +7672,7 @@
         <w:rPr>
           <w:lang w:val="en-US"/>
         </w:rPr>
-        <w:t>Averaging</w:t>
-      </w:r>
-      <w:r>
-        <w:rPr>
-          <w:lang w:val="en-US"/>
-        </w:rPr>
-        <w:t xml:space="preserve"> Techniques</w:t>
+        <w:t>Averaging Techniques</w:t>
       </w:r>
       <w:r>
         <w:rPr>
@@ -7954,6 +7912,9 @@
     <w:p>
       <w:pPr>
         <w:pStyle w:val="NormalMain"/>
+        <w:rPr>
+          <w:lang w:val="en-US"/>
+        </w:rPr>
       </w:pPr>
       <w:r>
         <w:rPr>
@@ -8015,83 +7976,2488 @@
         </w:rPr>
         <w:t xml:space="preserve"> [38].</w:t>
       </w:r>
+    </w:p>
+    <w:p>
+      <w:pPr>
+        <w:pStyle w:val="subTitle2"/>
+      </w:pPr>
+      <w:r>
+        <w:t xml:space="preserve">Abdominal signal </w:t>
+      </w:r>
+      <w:r>
+        <w:t>pre</w:t>
+      </w:r>
+      <w:r>
+        <w:t>processing</w:t>
+      </w:r>
+      <w:r>
+        <w:t xml:space="preserve"> </w:t>
+      </w:r>
+    </w:p>
+    <w:p>
+      <w:pPr>
+        <w:pStyle w:val="NormalMain"/>
+        <w:rPr>
+          <w:lang w:val="en-US"/>
+        </w:rPr>
+      </w:pPr>
+      <w:r>
+        <w:rPr>
+          <w:lang w:val="en-US"/>
+        </w:rPr>
+        <w:t xml:space="preserve">First steps of digital signal processing are powerline interference elimination and bandpass filtering. </w:t>
+      </w:r>
+      <w:r>
+        <w:rPr>
+          <w:lang w:val="en-US"/>
+        </w:rPr>
+        <w:t>However, while the main goal is an extraction of the fetal heart rate</w:t>
+      </w:r>
+      <w:r>
+        <w:rPr>
+          <w:lang w:val="en-US"/>
+        </w:rPr>
+        <w:t xml:space="preserve">, </w:t>
+      </w:r>
+      <w:r>
+        <w:rPr>
+          <w:lang w:val="en-US"/>
+        </w:rPr>
+        <w:t xml:space="preserve">the signal morphology doesn’t have significant value on the choice of methods. </w:t>
+      </w:r>
+      <w:r>
+        <w:rPr>
+          <w:lang w:val="en-US"/>
+        </w:rPr>
+        <w:t>Thus, main powerline frequency can be removed with notch IIR filter appropriate frequency</w:t>
+      </w:r>
+      <w:r>
+        <w:rPr>
+          <w:lang w:val="en-US"/>
+        </w:rPr>
+        <w:t>, which amplitude response is shown in figure 2.7.</w:t>
+      </w:r>
+    </w:p>
+    <w:p>
+      <w:pPr>
+        <w:pStyle w:val="NormalMain"/>
+        <w:ind w:firstLine="0"/>
+        <w:jc w:val="center"/>
+        <w:rPr>
+          <w:lang w:val="en-US"/>
+        </w:rPr>
+      </w:pPr>
+      <w:r>
+        <w:rPr>
+          <w:noProof/>
+          <w:lang w:val="en-US"/>
+        </w:rPr>
+        <w:drawing>
+          <wp:inline distT="0" distB="0" distL="0" distR="0" wp14:anchorId="610551FD" wp14:editId="6CDCA4D7">
+            <wp:extent cx="5940425" cy="2663190"/>
+            <wp:effectExtent l="0" t="0" r="3175" b="3810"/>
+            <wp:docPr id="27" name="Рисунок 27"/>
+            <wp:cNvGraphicFramePr>
+              <a:graphicFrameLocks xmlns:a="http://schemas.openxmlformats.org/drawingml/2006/main" noChangeAspect="1"/>
+            </wp:cNvGraphicFramePr>
+            <a:graphic xmlns:a="http://schemas.openxmlformats.org/drawingml/2006/main">
+              <a:graphicData uri="http://schemas.openxmlformats.org/drawingml/2006/picture">
+                <pic:pic xmlns:pic="http://schemas.openxmlformats.org/drawingml/2006/picture">
+                  <pic:nvPicPr>
+                    <pic:cNvPr id="27" name="newplot (2).png"/>
+                    <pic:cNvPicPr/>
+                  </pic:nvPicPr>
+                  <pic:blipFill rotWithShape="1">
+                    <a:blip r:embed="rId27" cstate="print">
+                      <a:extLst>
+                        <a:ext uri="{28A0092B-C50C-407E-A947-70E740481C1C}">
+                          <a14:useLocalDpi xmlns:a14="http://schemas.microsoft.com/office/drawing/2010/main" val="0"/>
+                        </a:ext>
+                      </a:extLst>
+                    </a:blip>
+                    <a:srcRect t="7662"/>
+                    <a:stretch/>
+                  </pic:blipFill>
+                  <pic:spPr bwMode="auto">
+                    <a:xfrm>
+                      <a:off x="0" y="0"/>
+                      <a:ext cx="5940425" cy="2663190"/>
+                    </a:xfrm>
+                    <a:prstGeom prst="rect">
+                      <a:avLst/>
+                    </a:prstGeom>
+                    <a:ln>
+                      <a:noFill/>
+                    </a:ln>
+                    <a:extLst>
+                      <a:ext uri="{53640926-AAD7-44D8-BBD7-CCE9431645EC}">
+                        <a14:shadowObscured xmlns:a14="http://schemas.microsoft.com/office/drawing/2010/main"/>
+                      </a:ext>
+                    </a:extLst>
+                  </pic:spPr>
+                </pic:pic>
+              </a:graphicData>
+            </a:graphic>
+          </wp:inline>
+        </w:drawing>
+      </w:r>
+      <w:r>
+        <w:rPr>
+          <w:lang w:val="en-US"/>
+        </w:rPr>
+        <w:t xml:space="preserve">Figure 2.7 – Notch filter </w:t>
+      </w:r>
+      <w:r>
+        <w:rPr>
+          <w:lang w:val="en-US"/>
+        </w:rPr>
+        <w:t>a</w:t>
+      </w:r>
+      <w:r>
+        <w:rPr>
+          <w:lang w:val="en-US"/>
+        </w:rPr>
+        <w:t>mplitude response</w:t>
+      </w:r>
+      <w:r>
+        <w:rPr>
+          <w:lang w:val="en-US"/>
+        </w:rPr>
+        <w:t>, Q = 250</w:t>
+      </w:r>
+    </w:p>
+    <w:p>
+      <w:pPr>
+        <w:pStyle w:val="NormalMain"/>
+        <w:rPr>
+          <w:lang w:val="en-US"/>
+        </w:rPr>
+      </w:pPr>
+    </w:p>
+    <w:p>
+      <w:pPr>
+        <w:pStyle w:val="NormalMain"/>
+        <w:rPr>
+          <w:lang w:val="en-US"/>
+        </w:rPr>
+      </w:pPr>
+      <w:r>
+        <w:rPr>
+          <w:lang w:val="en-US"/>
+        </w:rPr>
+        <w:t xml:space="preserve">Human electrocardiogram is placed in the range from 0.05 up to 150Hz. This band serve for extraction an adult </w:t>
+      </w:r>
+      <w:r>
+        <w:rPr>
+          <w:lang w:val="en-US"/>
+        </w:rPr>
+        <w:t>morphology</w:t>
+      </w:r>
+      <w:r>
+        <w:rPr>
+          <w:lang w:val="en-US"/>
+        </w:rPr>
+        <w:t xml:space="preserve"> as well as fetal </w:t>
+      </w:r>
+      <w:r>
+        <w:rPr>
+          <w:lang w:val="en-US"/>
+        </w:rPr>
+        <w:t>ECG</w:t>
+      </w:r>
+      <w:r>
+        <w:rPr>
+          <w:lang w:val="en-US"/>
+        </w:rPr>
+        <w:t>. However, morphology components are not required</w:t>
+      </w:r>
+      <w:r>
+        <w:rPr>
+          <w:lang w:val="en-US"/>
+        </w:rPr>
+        <w:t>,</w:t>
+      </w:r>
+      <w:r>
+        <w:rPr>
+          <w:lang w:val="en-US"/>
+        </w:rPr>
+        <w:t xml:space="preserve"> and thus the exact high band can be lowered to the point of 100 Hz. </w:t>
+      </w:r>
+      <w:r>
+        <w:rPr>
+          <w:lang w:val="en-US"/>
+        </w:rPr>
+        <w:t xml:space="preserve">White noise is distributed in frequency area in the </w:t>
+      </w:r>
+      <w:r>
+        <w:rPr>
+          <w:lang w:val="en-US"/>
+        </w:rPr>
+        <w:lastRenderedPageBreak/>
+        <w:t>whole band, but with small amplitude. This fact makes him noticeable and even significant in huge frequency band signals, however, heart ones can be samples in low values and thus the whole noise is rejected. This project includes bandpass Butterworth filter with frequency band from 0.05 to 100, it has small computation cost</w:t>
+      </w:r>
+      <w:r>
+        <w:rPr>
+          <w:lang w:val="en-US"/>
+        </w:rPr>
+        <w:t>, because of type and order of 3-5. Amplitude response of bandpass filter is shown in figure 2.8.</w:t>
+      </w:r>
+    </w:p>
+    <w:p>
+      <w:pPr>
+        <w:pStyle w:val="NormalMain"/>
+        <w:ind w:firstLine="0"/>
+        <w:jc w:val="center"/>
+        <w:rPr>
+          <w:lang w:val="en-US"/>
+        </w:rPr>
+      </w:pPr>
+      <w:r>
+        <w:rPr>
+          <w:noProof/>
+          <w:lang w:val="en-US"/>
+        </w:rPr>
+        <w:drawing>
+          <wp:inline distT="0" distB="0" distL="0" distR="0" wp14:anchorId="7A4D37EC" wp14:editId="358119D8">
+            <wp:extent cx="5940425" cy="2470785"/>
+            <wp:effectExtent l="0" t="0" r="3175" b="5715"/>
+            <wp:docPr id="28" name="Рисунок 28"/>
+            <wp:cNvGraphicFramePr>
+              <a:graphicFrameLocks xmlns:a="http://schemas.openxmlformats.org/drawingml/2006/main" noChangeAspect="1"/>
+            </wp:cNvGraphicFramePr>
+            <a:graphic xmlns:a="http://schemas.openxmlformats.org/drawingml/2006/main">
+              <a:graphicData uri="http://schemas.openxmlformats.org/drawingml/2006/picture">
+                <pic:pic xmlns:pic="http://schemas.openxmlformats.org/drawingml/2006/picture">
+                  <pic:nvPicPr>
+                    <pic:cNvPr id="28" name="newplot (3).png"/>
+                    <pic:cNvPicPr/>
+                  </pic:nvPicPr>
+                  <pic:blipFill rotWithShape="1">
+                    <a:blip r:embed="rId28" cstate="print">
+                      <a:extLst>
+                        <a:ext uri="{28A0092B-C50C-407E-A947-70E740481C1C}">
+                          <a14:useLocalDpi xmlns:a14="http://schemas.microsoft.com/office/drawing/2010/main" val="0"/>
+                        </a:ext>
+                      </a:extLst>
+                    </a:blip>
+                    <a:srcRect t="7158"/>
+                    <a:stretch/>
+                  </pic:blipFill>
+                  <pic:spPr bwMode="auto">
+                    <a:xfrm>
+                      <a:off x="0" y="0"/>
+                      <a:ext cx="5940425" cy="2470785"/>
+                    </a:xfrm>
+                    <a:prstGeom prst="rect">
+                      <a:avLst/>
+                    </a:prstGeom>
+                    <a:ln>
+                      <a:noFill/>
+                    </a:ln>
+                    <a:extLst>
+                      <a:ext uri="{53640926-AAD7-44D8-BBD7-CCE9431645EC}">
+                        <a14:shadowObscured xmlns:a14="http://schemas.microsoft.com/office/drawing/2010/main"/>
+                      </a:ext>
+                    </a:extLst>
+                  </pic:spPr>
+                </pic:pic>
+              </a:graphicData>
+            </a:graphic>
+          </wp:inline>
+        </w:drawing>
+      </w:r>
+      <w:r>
+        <w:rPr>
+          <w:lang w:val="en-US"/>
+        </w:rPr>
+        <w:t xml:space="preserve">Figure </w:t>
+      </w:r>
+      <w:r>
+        <w:rPr>
+          <w:lang w:val="en-US"/>
+        </w:rPr>
+        <w:t>2.8 – Butterworth bandpass filter, order: 3</w:t>
+      </w:r>
+    </w:p>
+    <w:p>
+      <w:pPr>
+        <w:pStyle w:val="NormalMain"/>
+        <w:ind w:firstLine="0"/>
+        <w:jc w:val="center"/>
+        <w:rPr>
+          <w:lang w:val="en-US"/>
+        </w:rPr>
+      </w:pPr>
+    </w:p>
+    <w:p>
+      <w:pPr>
+        <w:pStyle w:val="NormalMain"/>
+        <w:rPr>
+          <w:noProof/>
+          <w:lang w:val="en-US"/>
+        </w:rPr>
+      </w:pPr>
+      <w:r>
+        <w:rPr>
+          <w:lang w:val="en-US"/>
+        </w:rPr>
+        <w:t xml:space="preserve">There are also Chebyshev filter type 1 and 2 with ripples in the pass and reject bands respectively. They </w:t>
+      </w:r>
+      <w:r>
+        <w:rPr>
+          <w:lang w:val="en-US"/>
+        </w:rPr>
+        <w:t>have higher tilt by the cost of computation speed and irregularities in bands. Figure</w:t>
+      </w:r>
+      <w:r>
+        <w:rPr>
+          <w:lang w:val="en-US"/>
+        </w:rPr>
+        <w:t>s</w:t>
+      </w:r>
+      <w:r>
+        <w:rPr>
+          <w:lang w:val="en-US"/>
+        </w:rPr>
+        <w:t xml:space="preserve"> 2.9</w:t>
+      </w:r>
+      <w:r>
+        <w:rPr>
+          <w:lang w:val="en-US"/>
+        </w:rPr>
+        <w:t>-2.10</w:t>
+      </w:r>
+      <w:r>
+        <w:rPr>
+          <w:lang w:val="en-US"/>
+        </w:rPr>
+        <w:t xml:space="preserve"> shows the main difference in filter families.</w:t>
+      </w:r>
+      <w:r>
+        <w:rPr>
+          <w:noProof/>
+          <w:lang w:val="en-US"/>
+        </w:rPr>
+        <w:t xml:space="preserve"> </w:t>
+      </w:r>
+    </w:p>
+    <w:p>
+      <w:pPr>
+        <w:pStyle w:val="NormalMain"/>
+        <w:ind w:firstLine="0"/>
+        <w:rPr>
+          <w:lang w:val="en-US"/>
+        </w:rPr>
+      </w:pPr>
+      <w:r>
+        <w:rPr>
+          <w:noProof/>
+          <w:lang w:val="en-US"/>
+        </w:rPr>
+        <w:drawing>
+          <wp:inline distT="0" distB="0" distL="0" distR="0" wp14:anchorId="54632540" wp14:editId="7A98E2E9">
+            <wp:extent cx="2903220" cy="1744034"/>
+            <wp:effectExtent l="0" t="0" r="0" b="8890"/>
+            <wp:docPr id="29" name="Рисунок 29"/>
+            <wp:cNvGraphicFramePr>
+              <a:graphicFrameLocks xmlns:a="http://schemas.openxmlformats.org/drawingml/2006/main" noChangeAspect="1"/>
+            </wp:cNvGraphicFramePr>
+            <a:graphic xmlns:a="http://schemas.openxmlformats.org/drawingml/2006/main">
+              <a:graphicData uri="http://schemas.openxmlformats.org/drawingml/2006/picture">
+                <pic:pic xmlns:pic="http://schemas.openxmlformats.org/drawingml/2006/picture">
+                  <pic:nvPicPr>
+                    <pic:cNvPr id="29" name="newplot (6).png"/>
+                    <pic:cNvPicPr/>
+                  </pic:nvPicPr>
+                  <pic:blipFill rotWithShape="1">
+                    <a:blip r:embed="rId29" cstate="print">
+                      <a:extLst>
+                        <a:ext uri="{28A0092B-C50C-407E-A947-70E740481C1C}">
+                          <a14:useLocalDpi xmlns:a14="http://schemas.microsoft.com/office/drawing/2010/main" val="0"/>
+                        </a:ext>
+                      </a:extLst>
+                    </a:blip>
+                    <a:srcRect t="6586"/>
+                    <a:stretch/>
+                  </pic:blipFill>
+                  <pic:spPr bwMode="auto">
+                    <a:xfrm>
+                      <a:off x="0" y="0"/>
+                      <a:ext cx="2942768" cy="1767791"/>
+                    </a:xfrm>
+                    <a:prstGeom prst="rect">
+                      <a:avLst/>
+                    </a:prstGeom>
+                    <a:ln>
+                      <a:noFill/>
+                    </a:ln>
+                    <a:extLst>
+                      <a:ext uri="{53640926-AAD7-44D8-BBD7-CCE9431645EC}">
+                        <a14:shadowObscured xmlns:a14="http://schemas.microsoft.com/office/drawing/2010/main"/>
+                      </a:ext>
+                    </a:extLst>
+                  </pic:spPr>
+                </pic:pic>
+              </a:graphicData>
+            </a:graphic>
+          </wp:inline>
+        </w:drawing>
+      </w:r>
+      <w:r>
+        <w:rPr>
+          <w:noProof/>
+          <w:lang w:val="en-US"/>
+        </w:rPr>
+        <w:drawing>
+          <wp:inline distT="0" distB="0" distL="0" distR="0" wp14:anchorId="54B236FB" wp14:editId="53F4188B">
+            <wp:extent cx="2979420" cy="1737360"/>
+            <wp:effectExtent l="0" t="0" r="0" b="0"/>
+            <wp:docPr id="30" name="Рисунок 30"/>
+            <wp:cNvGraphicFramePr>
+              <a:graphicFrameLocks xmlns:a="http://schemas.openxmlformats.org/drawingml/2006/main" noChangeAspect="1"/>
+            </wp:cNvGraphicFramePr>
+            <a:graphic xmlns:a="http://schemas.openxmlformats.org/drawingml/2006/main">
+              <a:graphicData uri="http://schemas.openxmlformats.org/drawingml/2006/picture">
+                <pic:pic xmlns:pic="http://schemas.openxmlformats.org/drawingml/2006/picture">
+                  <pic:nvPicPr>
+                    <pic:cNvPr id="30" name="newplot (5).png"/>
+                    <pic:cNvPicPr/>
+                  </pic:nvPicPr>
+                  <pic:blipFill rotWithShape="1">
+                    <a:blip r:embed="rId30" cstate="print">
+                      <a:extLst>
+                        <a:ext uri="{28A0092B-C50C-407E-A947-70E740481C1C}">
+                          <a14:useLocalDpi xmlns:a14="http://schemas.microsoft.com/office/drawing/2010/main" val="0"/>
+                        </a:ext>
+                      </a:extLst>
+                    </a:blip>
+                    <a:srcRect t="7445"/>
+                    <a:stretch/>
+                  </pic:blipFill>
+                  <pic:spPr bwMode="auto">
+                    <a:xfrm>
+                      <a:off x="0" y="0"/>
+                      <a:ext cx="2990135" cy="1743608"/>
+                    </a:xfrm>
+                    <a:prstGeom prst="rect">
+                      <a:avLst/>
+                    </a:prstGeom>
+                    <a:ln>
+                      <a:noFill/>
+                    </a:ln>
+                    <a:extLst>
+                      <a:ext uri="{53640926-AAD7-44D8-BBD7-CCE9431645EC}">
+                        <a14:shadowObscured xmlns:a14="http://schemas.microsoft.com/office/drawing/2010/main"/>
+                      </a:ext>
+                    </a:extLst>
+                  </pic:spPr>
+                </pic:pic>
+              </a:graphicData>
+            </a:graphic>
+          </wp:inline>
+        </w:drawing>
+      </w:r>
+    </w:p>
+    <w:p>
+      <w:pPr>
+        <w:pStyle w:val="NormalMain"/>
+        <w:ind w:firstLine="0"/>
+        <w:jc w:val="center"/>
+        <w:rPr>
+          <w:lang w:val="en-US"/>
+        </w:rPr>
+      </w:pPr>
+      <w:r>
+        <w:rPr>
+          <w:lang w:val="en-US"/>
+        </w:rPr>
+        <w:t>Figure 2.9 – Chebyshev bandpass filters, order: 3/5</w:t>
+      </w:r>
+    </w:p>
+    <w:p>
+      <w:pPr>
+        <w:pStyle w:val="NormalMain"/>
+        <w:rPr>
+          <w:lang w:val="en-US"/>
+        </w:rPr>
+      </w:pPr>
+    </w:p>
+    <w:p>
+      <w:pPr>
+        <w:pStyle w:val="NormalMain"/>
+        <w:rPr>
+          <w:lang w:val="en-US"/>
+        </w:rPr>
+      </w:pPr>
+      <w:r>
+        <w:rPr>
+          <w:lang w:val="en-US"/>
+        </w:rPr>
+        <w:t xml:space="preserve">Maximum ripple reduction is about 20 dB, as can be seen in the picture higher incline lead to more ripples in stopband (filter type 2).  The difference in tilts </w:t>
+      </w:r>
+      <w:r>
+        <w:rPr>
+          <w:lang w:val="en-US"/>
+        </w:rPr>
+        <w:lastRenderedPageBreak/>
+        <w:t>between Chebyshev and Butterworth bandpass filters of 7 order is shown in the figure 2.10</w:t>
+      </w:r>
+    </w:p>
+    <w:p>
+      <w:pPr>
+        <w:pStyle w:val="NormalMain"/>
+        <w:ind w:firstLine="0"/>
+        <w:jc w:val="center"/>
+        <w:rPr>
+          <w:lang w:val="en-US"/>
+        </w:rPr>
+      </w:pPr>
+      <w:r>
+        <w:rPr>
+          <w:noProof/>
+          <w:lang w:val="en-US"/>
+        </w:rPr>
+        <w:drawing>
+          <wp:inline distT="0" distB="0" distL="0" distR="0" wp14:anchorId="0DF63A3E" wp14:editId="0ADCF7F1">
+            <wp:extent cx="2865120" cy="1714363"/>
+            <wp:effectExtent l="0" t="0" r="0" b="635"/>
+            <wp:docPr id="31" name="Рисунок 31"/>
+            <wp:cNvGraphicFramePr>
+              <a:graphicFrameLocks xmlns:a="http://schemas.openxmlformats.org/drawingml/2006/main" noChangeAspect="1"/>
+            </wp:cNvGraphicFramePr>
+            <a:graphic xmlns:a="http://schemas.openxmlformats.org/drawingml/2006/main">
+              <a:graphicData uri="http://schemas.openxmlformats.org/drawingml/2006/picture">
+                <pic:pic xmlns:pic="http://schemas.openxmlformats.org/drawingml/2006/picture">
+                  <pic:nvPicPr>
+                    <pic:cNvPr id="31" name="newplot (4).png"/>
+                    <pic:cNvPicPr/>
+                  </pic:nvPicPr>
+                  <pic:blipFill rotWithShape="1">
+                    <a:blip r:embed="rId31" cstate="print">
+                      <a:extLst>
+                        <a:ext uri="{28A0092B-C50C-407E-A947-70E740481C1C}">
+                          <a14:useLocalDpi xmlns:a14="http://schemas.microsoft.com/office/drawing/2010/main" val="0"/>
+                        </a:ext>
+                      </a:extLst>
+                    </a:blip>
+                    <a:srcRect t="7158"/>
+                    <a:stretch/>
+                  </pic:blipFill>
+                  <pic:spPr bwMode="auto">
+                    <a:xfrm>
+                      <a:off x="0" y="0"/>
+                      <a:ext cx="2948481" cy="1764242"/>
+                    </a:xfrm>
+                    <a:prstGeom prst="rect">
+                      <a:avLst/>
+                    </a:prstGeom>
+                    <a:ln>
+                      <a:noFill/>
+                    </a:ln>
+                    <a:extLst>
+                      <a:ext uri="{53640926-AAD7-44D8-BBD7-CCE9431645EC}">
+                        <a14:shadowObscured xmlns:a14="http://schemas.microsoft.com/office/drawing/2010/main"/>
+                      </a:ext>
+                    </a:extLst>
+                  </pic:spPr>
+                </pic:pic>
+              </a:graphicData>
+            </a:graphic>
+          </wp:inline>
+        </w:drawing>
+      </w:r>
+      <w:r>
+        <w:rPr>
+          <w:noProof/>
+          <w:lang w:val="en-US"/>
+        </w:rPr>
+        <w:drawing>
+          <wp:inline distT="0" distB="0" distL="0" distR="0" wp14:anchorId="606642E1" wp14:editId="1D06599E">
+            <wp:extent cx="3025278" cy="1713865"/>
+            <wp:effectExtent l="0" t="0" r="3810" b="635"/>
+            <wp:docPr id="32" name="Рисунок 32"/>
+            <wp:cNvGraphicFramePr>
+              <a:graphicFrameLocks xmlns:a="http://schemas.openxmlformats.org/drawingml/2006/main" noChangeAspect="1"/>
+            </wp:cNvGraphicFramePr>
+            <a:graphic xmlns:a="http://schemas.openxmlformats.org/drawingml/2006/main">
+              <a:graphicData uri="http://schemas.openxmlformats.org/drawingml/2006/picture">
+                <pic:pic xmlns:pic="http://schemas.openxmlformats.org/drawingml/2006/picture">
+                  <pic:nvPicPr>
+                    <pic:cNvPr id="32" name="newplot (7).png"/>
+                    <pic:cNvPicPr/>
+                  </pic:nvPicPr>
+                  <pic:blipFill rotWithShape="1">
+                    <a:blip r:embed="rId32" cstate="print">
+                      <a:extLst>
+                        <a:ext uri="{28A0092B-C50C-407E-A947-70E740481C1C}">
+                          <a14:useLocalDpi xmlns:a14="http://schemas.microsoft.com/office/drawing/2010/main" val="0"/>
+                        </a:ext>
+                      </a:extLst>
+                    </a:blip>
+                    <a:srcRect t="7731"/>
+                    <a:stretch/>
+                  </pic:blipFill>
+                  <pic:spPr bwMode="auto">
+                    <a:xfrm>
+                      <a:off x="0" y="0"/>
+                      <a:ext cx="3159865" cy="1790111"/>
+                    </a:xfrm>
+                    <a:prstGeom prst="rect">
+                      <a:avLst/>
+                    </a:prstGeom>
+                    <a:ln>
+                      <a:noFill/>
+                    </a:ln>
+                    <a:extLst>
+                      <a:ext uri="{53640926-AAD7-44D8-BBD7-CCE9431645EC}">
+                        <a14:shadowObscured xmlns:a14="http://schemas.microsoft.com/office/drawing/2010/main"/>
+                      </a:ext>
+                    </a:extLst>
+                  </pic:spPr>
+                </pic:pic>
+              </a:graphicData>
+            </a:graphic>
+          </wp:inline>
+        </w:drawing>
+      </w:r>
+    </w:p>
+    <w:p>
+      <w:pPr>
+        <w:pStyle w:val="NormalMain"/>
+        <w:ind w:firstLine="0"/>
+        <w:jc w:val="center"/>
+        <w:rPr>
+          <w:lang w:val="en-US"/>
+        </w:rPr>
+      </w:pPr>
+      <w:r>
+        <w:rPr>
+          <w:lang w:val="en-US"/>
+        </w:rPr>
+        <w:t>Figure 2.10 – Chebyshev and Butterworth bandpass filters, order: 7</w:t>
+      </w:r>
+    </w:p>
+    <w:p>
+      <w:pPr>
+        <w:pStyle w:val="NormalMain"/>
+        <w:rPr>
+          <w:lang w:val="en-US"/>
+        </w:rPr>
+      </w:pPr>
+      <w:r>
+        <w:rPr>
+          <w:lang w:val="en-US"/>
+        </w:rPr>
+        <w:t>Actually, higher stop frequency of the filters is in the point of 125 Hz, hence, Butterworth decreased signal level to the 0.707, while Chebyshev to 0.1 amplitude. Ripples in high band contains basically noise, which amount should be decreased on the first place. Chebyshev filter type 1 can change morphology in unpredictable way, although, QRS complexes of both signals is in the range of 0.5 – 35 Hz</w:t>
+      </w:r>
+      <w:r>
+        <w:rPr>
+          <w:lang w:val="en-US"/>
+        </w:rPr>
+        <w:t xml:space="preserve"> (fig 2.6)</w:t>
+      </w:r>
+      <w:r>
+        <w:rPr>
+          <w:lang w:val="en-US"/>
+        </w:rPr>
+        <w:t xml:space="preserve">. </w:t>
+      </w:r>
+    </w:p>
+    <w:p>
+      <w:pPr>
+        <w:pStyle w:val="NormalMain"/>
+        <w:rPr>
+          <w:lang w:val="en-US"/>
+        </w:rPr>
+      </w:pPr>
+      <w:r>
+        <w:rPr>
+          <w:lang w:val="en-US"/>
+        </w:rPr>
+        <w:t>Finally, Butterworth bandpass filter of 3</w:t>
+      </w:r>
+      <w:r>
+        <w:rPr>
+          <w:vertAlign w:val="superscript"/>
+          <w:lang w:val="en-US"/>
+        </w:rPr>
+        <w:t>rd</w:t>
+      </w:r>
+      <w:r>
+        <w:rPr>
+          <w:lang w:val="en-US"/>
+        </w:rPr>
+        <w:t xml:space="preserve"> order has been chosen with not as fast incline as in Chebyshev one, but, without ripples and satisfied amplitude response.</w:t>
+      </w:r>
+    </w:p>
+    <w:p>
+      <w:pPr>
+        <w:pStyle w:val="subTitle2"/>
+      </w:pPr>
+      <w:r>
+        <w:t>Abdominal baseline wander removal</w:t>
+      </w:r>
+    </w:p>
+    <w:p>
+      <w:pPr>
+        <w:pStyle w:val="NormalMain"/>
+        <w:rPr>
+          <w:lang w:val="en-US"/>
+        </w:rPr>
+      </w:pPr>
+      <w:r>
+        <w:rPr>
+          <w:lang w:val="en-US"/>
+        </w:rPr>
+        <w:t xml:space="preserve">Low frequency interference rejection is the part of signal preprocessing step, although, it usually requires advanced processing steps because they </w:t>
+      </w:r>
+      <w:r>
+        <w:rPr>
+          <w:lang w:val="en-US"/>
+        </w:rPr>
+        <w:t>hav</w:t>
+      </w:r>
+      <w:r>
+        <w:rPr>
+          <w:lang w:val="en-US"/>
+        </w:rPr>
+        <w:t>e</w:t>
+      </w:r>
+      <w:r>
+        <w:rPr>
+          <w:lang w:val="en-US"/>
+        </w:rPr>
+        <w:t xml:space="preserve"> non-linear and non-stationary nature</w:t>
+      </w:r>
+      <w:r>
+        <w:rPr>
+          <w:lang w:val="en-US"/>
+        </w:rPr>
+        <w:t xml:space="preserve">. Baseline wanders appears </w:t>
+      </w:r>
+      <w:r>
+        <w:rPr>
+          <w:lang w:val="en-US"/>
+        </w:rPr>
+        <w:t xml:space="preserve">as a result of patient movements are breathing. </w:t>
+      </w:r>
+    </w:p>
+    <w:p>
+      <w:pPr>
+        <w:pStyle w:val="NormalMain"/>
+        <w:rPr>
+          <w:lang w:val="en-US"/>
+        </w:rPr>
+      </w:pPr>
+      <w:r>
+        <w:rPr>
+          <w:lang w:val="en-US"/>
+        </w:rPr>
+        <w:t xml:space="preserve">To remove this effect, </w:t>
+      </w:r>
+      <w:r>
+        <w:rPr>
+          <w:lang w:val="en-US"/>
+        </w:rPr>
+        <w:t>ones</w:t>
+      </w:r>
+      <w:r>
+        <w:rPr>
+          <w:lang w:val="en-US"/>
+        </w:rPr>
+        <w:t xml:space="preserve"> estimated a baseline signal applying a low pass first order Butterworth filter (cutoff frequency at 5 Hz) in forward and backward directions</w:t>
+      </w:r>
+      <w:r>
+        <w:rPr>
+          <w:lang w:val="en-US"/>
+        </w:rPr>
+        <w:t xml:space="preserve"> [38]</w:t>
+      </w:r>
+      <w:r>
+        <w:rPr>
+          <w:lang w:val="en-US"/>
+        </w:rPr>
+        <w:t>. The resulting filter ha</w:t>
+      </w:r>
+      <w:r>
+        <w:rPr>
+          <w:lang w:val="en-US"/>
+        </w:rPr>
+        <w:t>d</w:t>
+      </w:r>
+      <w:r>
+        <w:rPr>
+          <w:lang w:val="en-US"/>
+        </w:rPr>
+        <w:t xml:space="preserve"> no phase distortion and a cutoff frequency at 3.17 Hz. </w:t>
+      </w:r>
+      <w:r>
+        <w:rPr>
+          <w:lang w:val="en-US"/>
+        </w:rPr>
+        <w:t xml:space="preserve">Final signal was obtained by baseline subtraction.  However, due to the lack of zero phase filter baseline wander </w:t>
+      </w:r>
+      <w:r>
+        <w:rPr>
+          <w:lang w:val="en-US"/>
+        </w:rPr>
+        <w:t xml:space="preserve">had time delay from the signal one. This produces small high frequency distortions on the output. </w:t>
+      </w:r>
+    </w:p>
+    <w:p>
+      <w:pPr>
+        <w:pStyle w:val="NormalMain"/>
+        <w:rPr>
+          <w:lang w:val="en-US"/>
+        </w:rPr>
+      </w:pPr>
+    </w:p>
+    <w:p>
+      <w:pPr>
+        <w:pStyle w:val="NormalMain"/>
+        <w:rPr>
+          <w:lang w:val="en-US"/>
+        </w:rPr>
+      </w:pPr>
+      <w:r>
+        <w:rPr>
+          <w:lang w:val="en-US"/>
+        </w:rPr>
+        <w:lastRenderedPageBreak/>
+        <w:t>Another idea consists of using median filter</w:t>
+      </w:r>
+      <w:r>
+        <w:rPr>
+          <w:lang w:val="en-US"/>
+        </w:rPr>
+        <w:t>, this method is more efficient than linear filtering</w:t>
+      </w:r>
+      <w:r>
+        <w:rPr>
+          <w:lang w:val="en-US"/>
+        </w:rPr>
+        <w:t>. In addition, powerful QRS waves may produce small deviations after linear filtering. Median filter with moving window about 250-300 milliseconds reveals baseline drift with small time delay after delay estimation.</w:t>
+      </w:r>
+    </w:p>
+    <w:p>
+      <w:pPr>
+        <w:pStyle w:val="NormalMain"/>
+        <w:rPr>
+          <w:lang w:val="en-US"/>
+        </w:rPr>
+      </w:pPr>
+      <w:r>
+        <w:rPr>
+          <w:lang w:val="en-US"/>
+        </w:rPr>
+        <w:t xml:space="preserve">Final approach is based on the Wavelet Transformation. </w:t>
+      </w:r>
+      <w:r>
+        <w:rPr>
+          <w:lang w:val="en-US"/>
+        </w:rPr>
+        <w:t>Wavelet transform is a wonderful mathematical tool for signal and image processing   due to its multi-resolution nature and computational efficiency. Wavelet schemes are especially suitable for applications where scalability and tolerable degradation are the important considerations. Wavelet transform decomposes a signal into a set of basic functions</w:t>
+      </w:r>
+      <w:r>
+        <w:rPr>
+          <w:lang w:val="en-US"/>
+        </w:rPr>
+        <w:t xml:space="preserve"> [39]</w:t>
+      </w:r>
+      <w:r>
+        <w:rPr>
+          <w:lang w:val="en-US"/>
+        </w:rPr>
+        <w:t>.</w:t>
+      </w:r>
+      <w:r>
+        <w:rPr>
+          <w:lang w:val="en-US"/>
+        </w:rPr>
+        <w:t xml:space="preserve"> </w:t>
+      </w:r>
+    </w:p>
+    <w:p>
+      <w:pPr>
+        <w:pStyle w:val="NormalMain"/>
+        <w:rPr>
+          <w:lang w:val="en-US"/>
+        </w:rPr>
+      </w:pPr>
+      <w:r>
+        <w:rPr>
+          <w:lang w:val="en-US"/>
+        </w:rPr>
+        <w:t xml:space="preserve">Wavelet </w:t>
+      </w:r>
+      <w:r>
+        <w:rPr>
+          <w:lang w:val="en-US"/>
+        </w:rPr>
+        <w:t xml:space="preserve">appears in a form of function with a number of restrictions. </w:t>
+      </w:r>
+      <w:r>
+        <w:rPr>
+          <w:lang w:val="en-US"/>
+        </w:rPr>
+        <w:t>An orthogonal wavelet is entirely defined by the scaling filter – a low-pass finite impulse response filter of length 2N and sum 1. In biorthogonal wavelets, separate decomposition and reconstruction filters are defined</w:t>
+      </w:r>
+      <w:r>
+        <w:rPr>
+          <w:lang w:val="en-US"/>
+        </w:rPr>
+        <w:t xml:space="preserve"> [40]</w:t>
+      </w:r>
+      <w:r>
+        <w:rPr>
+          <w:lang w:val="en-US"/>
+        </w:rPr>
+        <w:t>.</w:t>
+      </w:r>
+    </w:p>
+    <w:p>
+      <w:pPr>
+        <w:pStyle w:val="NormalMain"/>
+        <w:rPr>
+          <w:lang w:val="en-US"/>
+        </w:rPr>
+      </w:pPr>
+      <w:r>
+        <w:rPr>
+          <w:lang w:val="en-US"/>
+        </w:rPr>
+        <w:t xml:space="preserve">In addition to low pass filtering, signal also is filtered with high pass </w:t>
+      </w:r>
+      <w:r>
+        <w:rPr>
+          <w:lang w:val="en-US"/>
+        </w:rPr>
+        <w:t>quadrature mirror filter</w:t>
+      </w:r>
+      <w:r>
+        <w:rPr>
+          <w:lang w:val="en-US"/>
+        </w:rPr>
+        <w:t>. One filtered step is called as one level of decomposition and presented in following formulas:</w:t>
+      </w:r>
+    </w:p>
+    <w:tbl>
+      <w:tblPr>
+        <w:tblStyle w:val="a6"/>
+        <w:tblW w:w="0" w:type="auto"/>
+        <w:tblBorders>
+          <w:top w:val="none" w:sz="0" w:space="0" w:color="auto"/>
+          <w:left w:val="none" w:sz="0" w:space="0" w:color="auto"/>
+          <w:bottom w:val="none" w:sz="0" w:space="0" w:color="auto"/>
+          <w:right w:val="none" w:sz="0" w:space="0" w:color="auto"/>
+          <w:insideH w:val="none" w:sz="0" w:space="0" w:color="auto"/>
+          <w:insideV w:val="none" w:sz="0" w:space="0" w:color="auto"/>
+        </w:tblBorders>
+        <w:tblLook w:val="04A0" w:firstRow="1" w:lastRow="0" w:firstColumn="1" w:lastColumn="0" w:noHBand="0" w:noVBand="1"/>
+      </w:tblPr>
+      <w:tblGrid>
+        <w:gridCol w:w="8642"/>
+        <w:gridCol w:w="703"/>
+      </w:tblGrid>
+      <w:tr>
+        <w:tc>
+          <w:tcPr>
+            <w:tcW w:w="8642" w:type="dxa"/>
+          </w:tcPr>
+          <w:p>
+            <w:pPr>
+              <w:pStyle w:val="NormalMain"/>
+              <w:ind w:firstLine="0"/>
+              <w:rPr>
+                <w:lang w:val="en-US"/>
+              </w:rPr>
+            </w:pPr>
+            <m:oMathPara>
+              <m:oMath>
+                <m:r>
+                  <w:rPr>
+                    <w:rFonts w:ascii="Cambria Math" w:hAnsi="Cambria Math"/>
+                    <w:lang w:val="en-US"/>
+                  </w:rPr>
+                  <m:t>y[n]=(x*g)[n]=</m:t>
+                </m:r>
+                <m:nary>
+                  <m:naryPr>
+                    <m:chr m:val="∑"/>
+                    <m:limLoc m:val="undOvr"/>
+                    <m:grow m:val="1"/>
+                    <m:ctrlPr>
+                      <w:rPr>
+                        <w:rFonts w:ascii="Cambria Math" w:hAnsi="Cambria Math"/>
+                        <w:lang w:val="en-US"/>
+                      </w:rPr>
+                    </m:ctrlPr>
+                  </m:naryPr>
+                  <m:sub>
+                    <m:r>
+                      <w:rPr>
+                        <w:rFonts w:ascii="Cambria Math" w:hAnsi="Cambria Math"/>
+                        <w:lang w:val="en-US"/>
+                      </w:rPr>
+                      <m:t>k=-</m:t>
+                    </m:r>
+                    <m:r>
+                      <m:rPr>
+                        <m:sty m:val="p"/>
+                      </m:rPr>
+                      <w:rPr>
+                        <w:rFonts w:ascii="Cambria Math" w:hAnsi="Cambria Math"/>
+                        <w:lang w:val="en-US"/>
+                      </w:rPr>
+                      <m:t>∞</m:t>
+                    </m:r>
+                  </m:sub>
+                  <m:sup>
+                    <m:r>
+                      <m:rPr>
+                        <m:sty m:val="p"/>
+                      </m:rPr>
+                      <w:rPr>
+                        <w:rFonts w:ascii="Cambria Math" w:hAnsi="Cambria Math"/>
+                        <w:lang w:val="en-US"/>
+                      </w:rPr>
+                      <m:t>∞</m:t>
+                    </m:r>
+                  </m:sup>
+                  <m:e>
+                    <m:r>
+                      <w:rPr>
+                        <w:rFonts w:ascii="Cambria Math" w:hAnsi="Cambria Math"/>
+                        <w:lang w:val="en-US"/>
+                      </w:rPr>
+                      <m:t> </m:t>
+                    </m:r>
+                  </m:e>
+                </m:nary>
+                <m:r>
+                  <w:rPr>
+                    <w:rFonts w:ascii="Cambria Math" w:hAnsi="Cambria Math"/>
+                    <w:lang w:val="en-US"/>
+                  </w:rPr>
+                  <m:t>x[k]g[n-k]</m:t>
+                </m:r>
+              </m:oMath>
+            </m:oMathPara>
+          </w:p>
+        </w:tc>
+        <w:tc>
+          <w:tcPr>
+            <w:tcW w:w="703" w:type="dxa"/>
+            <w:vAlign w:val="center"/>
+          </w:tcPr>
+          <w:p>
+            <w:pPr>
+              <w:pStyle w:val="NormalMain"/>
+              <w:ind w:firstLine="0"/>
+              <w:jc w:val="center"/>
+              <w:rPr>
+                <w:lang w:val="en-US"/>
+              </w:rPr>
+            </w:pPr>
+            <w:r>
+              <w:rPr>
+                <w:lang w:val="en-US"/>
+              </w:rPr>
+              <w:t>(1)</w:t>
+            </w:r>
+          </w:p>
+        </w:tc>
+      </w:tr>
+    </w:tbl>
+    <w:p>
+      <w:pPr>
+        <w:pStyle w:val="NormalMain"/>
+        <w:rPr>
+          <w:lang w:val="en-US"/>
+        </w:rPr>
+      </w:pPr>
+      <w:r>
+        <w:rPr>
+          <w:lang w:val="en-US"/>
+        </w:rPr>
+        <w:t xml:space="preserve">Where, </w:t>
+      </w:r>
+      <w:r>
+        <w:rPr>
+          <w:i/>
+          <w:lang w:val="en-US"/>
+        </w:rPr>
+        <w:t>g</w:t>
+      </w:r>
+      <w:r>
+        <w:rPr>
+          <w:lang w:val="en-US"/>
+        </w:rPr>
+        <w:t xml:space="preserve"> – low pass filter response. Same form of equation compute high filter outcome.</w:t>
+      </w:r>
+    </w:p>
+    <w:p>
+      <w:pPr>
+        <w:pStyle w:val="NormalMain"/>
+        <w:rPr>
+          <w:lang w:val="en-US"/>
+        </w:rPr>
+      </w:pPr>
+      <w:r>
+        <w:rPr>
+          <w:lang w:val="en-US"/>
+        </w:rPr>
+        <w:t xml:space="preserve">However, since half the frequencies of the signal have now been removed, half the samples can be discarded according to Nyquist’s rule. The filter output of the low-pass filter </w:t>
+      </w:r>
+      <w:r>
+        <w:rPr>
+          <w:i/>
+          <w:lang w:val="en-US"/>
+        </w:rPr>
+        <w:t>g</w:t>
+      </w:r>
+      <w:r>
+        <w:rPr>
+          <w:lang w:val="en-US"/>
+        </w:rPr>
+        <w:t xml:space="preserve"> in the diagram above is then subsampled by 2 and further processed by passing it again through a new low- pass filter </w:t>
+      </w:r>
+      <w:r>
+        <w:rPr>
+          <w:i/>
+          <w:lang w:val="en-US"/>
+        </w:rPr>
+        <w:t>g</w:t>
+      </w:r>
+      <w:r>
+        <w:rPr>
+          <w:lang w:val="en-US"/>
+        </w:rPr>
+        <w:t xml:space="preserve"> and a high</w:t>
+      </w:r>
+      <w:r>
+        <w:rPr>
+          <w:lang w:val="en-US"/>
+        </w:rPr>
+        <w:t xml:space="preserve"> –</w:t>
+      </w:r>
+      <w:r>
+        <w:rPr>
+          <w:lang w:val="en-US"/>
+        </w:rPr>
+        <w:t xml:space="preserve"> pas</w:t>
+      </w:r>
+      <w:r>
+        <w:rPr>
+          <w:lang w:val="en-US"/>
+        </w:rPr>
+        <w:t>s</w:t>
+      </w:r>
+      <w:r>
+        <w:rPr>
+          <w:lang w:val="en-US"/>
+        </w:rPr>
+        <w:t xml:space="preserve"> filter </w:t>
+      </w:r>
+      <w:r>
+        <w:rPr>
+          <w:i/>
+          <w:lang w:val="en-US"/>
+        </w:rPr>
+        <w:t>h</w:t>
+      </w:r>
+      <w:r>
+        <w:rPr>
+          <w:lang w:val="en-US"/>
+        </w:rPr>
+        <w:t xml:space="preserve"> with half the cut-off frequency of the previous one</w:t>
+      </w:r>
+      <w:r>
+        <w:rPr>
+          <w:lang w:val="en-US"/>
+        </w:rPr>
+        <w:t>. Thus, the number of wavelet coefficients decrease by two for every cycle</w:t>
+      </w:r>
+      <w:r>
+        <w:rPr>
+          <w:lang w:val="en-US"/>
+        </w:rPr>
+        <w:t>.</w:t>
+      </w:r>
+    </w:p>
+    <w:p>
+      <w:pPr>
+        <w:pStyle w:val="NormalMain"/>
+        <w:rPr>
+          <w:lang w:val="en-US"/>
+        </w:rPr>
+      </w:pPr>
+      <w:r>
+        <w:rPr>
+          <w:lang w:val="en-US"/>
+        </w:rPr>
+        <w:t xml:space="preserve">Proposed </w:t>
+      </w:r>
+      <w:r>
+        <w:rPr>
+          <w:lang w:val="en-US"/>
+        </w:rPr>
+        <w:t xml:space="preserve">algorithm uses </w:t>
+      </w:r>
+      <w:r>
+        <w:rPr>
+          <w:lang w:val="en-US"/>
+        </w:rPr>
+        <w:t>Daubechies</w:t>
+      </w:r>
+      <w:r>
+        <w:rPr>
+          <w:lang w:val="en-US"/>
+        </w:rPr>
+        <w:t xml:space="preserve"> wavelet of the 4</w:t>
+      </w:r>
+      <w:r>
+        <w:rPr>
+          <w:vertAlign w:val="superscript"/>
+          <w:lang w:val="en-US"/>
+        </w:rPr>
+        <w:t>th</w:t>
+      </w:r>
+      <w:r>
+        <w:rPr>
+          <w:lang w:val="en-US"/>
+        </w:rPr>
+        <w:t xml:space="preserve"> order. It transforms low band filter output until following inequation</w:t>
+      </w:r>
+      <w:r>
+        <w:rPr>
+          <w:lang w:val="en-US"/>
+        </w:rPr>
+        <w:t>:</w:t>
+      </w:r>
+    </w:p>
+    <w:tbl>
+      <w:tblPr>
+        <w:tblStyle w:val="a6"/>
+        <w:tblW w:w="0" w:type="auto"/>
+        <w:tblBorders>
+          <w:top w:val="none" w:sz="0" w:space="0" w:color="auto"/>
+          <w:left w:val="none" w:sz="0" w:space="0" w:color="auto"/>
+          <w:bottom w:val="none" w:sz="0" w:space="0" w:color="auto"/>
+          <w:right w:val="none" w:sz="0" w:space="0" w:color="auto"/>
+          <w:insideH w:val="none" w:sz="0" w:space="0" w:color="auto"/>
+          <w:insideV w:val="none" w:sz="0" w:space="0" w:color="auto"/>
+        </w:tblBorders>
+        <w:tblLook w:val="04A0" w:firstRow="1" w:lastRow="0" w:firstColumn="1" w:lastColumn="0" w:noHBand="0" w:noVBand="1"/>
+      </w:tblPr>
+      <w:tblGrid>
+        <w:gridCol w:w="8642"/>
+        <w:gridCol w:w="703"/>
+      </w:tblGrid>
+      <w:tr>
+        <w:tc>
+          <w:tcPr>
+            <w:tcW w:w="8642" w:type="dxa"/>
+            <w:vAlign w:val="center"/>
+          </w:tcPr>
+          <w:p>
+            <w:pPr>
+              <w:pStyle w:val="NormalMain"/>
+              <w:ind w:firstLine="0"/>
+              <w:jc w:val="center"/>
+              <w:rPr>
+                <w:lang w:val="en-US"/>
+              </w:rPr>
+            </w:pPr>
+            <m:oMathPara>
+              <m:oMath>
+                <m:r>
+                  <w:rPr>
+                    <w:rFonts w:ascii="Cambria Math" w:hAnsi="Cambria Math"/>
+                    <w:lang w:val="en-US"/>
+                  </w:rPr>
+                  <w:lastRenderedPageBreak/>
+                  <m:t>E=sum</m:t>
+                </m:r>
+                <m:d>
+                  <m:dPr>
+                    <m:ctrlPr>
+                      <w:rPr>
+                        <w:rFonts w:ascii="Cambria Math" w:hAnsi="Cambria Math"/>
+                        <w:i/>
+                        <w:lang w:val="en-US"/>
+                      </w:rPr>
+                    </m:ctrlPr>
+                  </m:dPr>
+                  <m:e>
+                    <m:sSup>
+                      <m:sSupPr>
+                        <m:ctrlPr>
+                          <w:rPr>
+                            <w:rFonts w:ascii="Cambria Math" w:hAnsi="Cambria Math"/>
+                            <w:i/>
+                            <w:lang w:val="en-US"/>
+                          </w:rPr>
+                        </m:ctrlPr>
+                      </m:sSupPr>
+                      <m:e>
+                        <m:r>
+                          <w:rPr>
+                            <w:rFonts w:ascii="Cambria Math" w:hAnsi="Cambria Math"/>
+                            <w:lang w:val="en-US"/>
+                          </w:rPr>
+                          <m:t>h</m:t>
+                        </m:r>
+                      </m:e>
+                      <m:sup>
+                        <m:r>
+                          <w:rPr>
+                            <w:rFonts w:ascii="Cambria Math" w:hAnsi="Cambria Math"/>
+                            <w:lang w:val="en-US"/>
+                          </w:rPr>
+                          <m:t>2</m:t>
+                        </m:r>
+                      </m:sup>
+                    </m:sSup>
+                    <m:d>
+                      <m:dPr>
+                        <m:begChr m:val="["/>
+                        <m:endChr m:val="]"/>
+                        <m:ctrlPr>
+                          <w:rPr>
+                            <w:rFonts w:ascii="Cambria Math" w:hAnsi="Cambria Math"/>
+                            <w:i/>
+                            <w:lang w:val="en-US"/>
+                          </w:rPr>
+                        </m:ctrlPr>
+                      </m:dPr>
+                      <m:e>
+                        <m:r>
+                          <w:rPr>
+                            <w:rFonts w:ascii="Cambria Math" w:hAnsi="Cambria Math"/>
+                            <w:lang w:val="en-US"/>
+                          </w:rPr>
+                          <m:t>n</m:t>
+                        </m:r>
+                      </m:e>
+                    </m:d>
+                  </m:e>
+                </m:d>
+                <m:r>
+                  <w:rPr>
+                    <w:rFonts w:ascii="Cambria Math" w:hAnsi="Cambria Math"/>
+                    <w:lang w:val="en-US"/>
+                  </w:rPr>
+                  <w:br/>
+                </m:r>
+              </m:oMath>
+              <m:oMath>
+                <m:sSub>
+                  <m:sSubPr>
+                    <m:ctrlPr>
+                      <w:rPr>
+                        <w:rFonts w:ascii="Cambria Math" w:hAnsi="Cambria Math"/>
+                        <w:i/>
+                        <w:lang w:val="en-US"/>
+                      </w:rPr>
+                    </m:ctrlPr>
+                  </m:sSubPr>
+                  <m:e>
+                    <m:r>
+                      <w:rPr>
+                        <w:rFonts w:ascii="Cambria Math" w:hAnsi="Cambria Math"/>
+                        <w:lang w:val="en-US"/>
+                      </w:rPr>
+                      <m:t>E</m:t>
+                    </m:r>
+                  </m:e>
+                  <m:sub>
+                    <m:r>
+                      <w:rPr>
+                        <w:rFonts w:ascii="Cambria Math" w:hAnsi="Cambria Math"/>
+                        <w:lang w:val="en-US"/>
+                      </w:rPr>
+                      <m:t>i-1</m:t>
+                    </m:r>
+                  </m:sub>
+                </m:sSub>
+                <m:r>
+                  <w:rPr>
+                    <w:rFonts w:ascii="Cambria Math" w:hAnsi="Cambria Math"/>
+                    <w:lang w:val="en-US"/>
+                  </w:rPr>
+                  <m:t>&lt;</m:t>
+                </m:r>
+                <m:sSub>
+                  <m:sSubPr>
+                    <m:ctrlPr>
+                      <w:rPr>
+                        <w:rFonts w:ascii="Cambria Math" w:hAnsi="Cambria Math"/>
+                        <w:i/>
+                        <w:lang w:val="en-US"/>
+                      </w:rPr>
+                    </m:ctrlPr>
+                  </m:sSubPr>
+                  <m:e>
+                    <m:r>
+                      <w:rPr>
+                        <w:rFonts w:ascii="Cambria Math" w:hAnsi="Cambria Math"/>
+                        <w:lang w:val="en-US"/>
+                      </w:rPr>
+                      <m:t>E</m:t>
+                    </m:r>
+                  </m:e>
+                  <m:sub>
+                    <m:r>
+                      <w:rPr>
+                        <w:rFonts w:ascii="Cambria Math" w:hAnsi="Cambria Math"/>
+                        <w:lang w:val="en-US"/>
+                      </w:rPr>
+                      <m:t>i</m:t>
+                    </m:r>
+                  </m:sub>
+                </m:sSub>
+                <m:r>
+                  <w:rPr>
+                    <w:rFonts w:ascii="Cambria Math" w:hAnsi="Cambria Math"/>
+                    <w:lang w:val="en-US"/>
+                  </w:rPr>
+                  <m:t>&lt;</m:t>
+                </m:r>
+                <m:sSub>
+                  <m:sSubPr>
+                    <m:ctrlPr>
+                      <w:rPr>
+                        <w:rFonts w:ascii="Cambria Math" w:hAnsi="Cambria Math"/>
+                        <w:i/>
+                        <w:lang w:val="en-US"/>
+                      </w:rPr>
+                    </m:ctrlPr>
+                  </m:sSubPr>
+                  <m:e>
+                    <m:r>
+                      <w:rPr>
+                        <w:rFonts w:ascii="Cambria Math" w:hAnsi="Cambria Math"/>
+                        <w:lang w:val="en-US"/>
+                      </w:rPr>
+                      <m:t>E</m:t>
+                    </m:r>
+                  </m:e>
+                  <m:sub>
+                    <m:r>
+                      <w:rPr>
+                        <w:rFonts w:ascii="Cambria Math" w:hAnsi="Cambria Math"/>
+                        <w:lang w:val="en-US"/>
+                      </w:rPr>
+                      <m:t>i+1</m:t>
+                    </m:r>
+                  </m:sub>
+                </m:sSub>
+              </m:oMath>
+            </m:oMathPara>
+          </w:p>
+        </w:tc>
+        <w:tc>
+          <w:tcPr>
+            <w:tcW w:w="703" w:type="dxa"/>
+            <w:vAlign w:val="center"/>
+          </w:tcPr>
+          <w:p>
+            <w:pPr>
+              <w:pStyle w:val="NormalMain"/>
+              <w:ind w:firstLine="0"/>
+              <w:jc w:val="center"/>
+              <w:rPr>
+                <w:lang w:val="en-US"/>
+              </w:rPr>
+            </w:pPr>
+            <w:r>
+              <w:rPr>
+                <w:lang w:val="en-US"/>
+              </w:rPr>
+              <w:t>(2)</w:t>
+            </w:r>
+          </w:p>
+        </w:tc>
+      </w:tr>
+    </w:tbl>
+    <w:p>
+      <w:pPr>
+        <w:pStyle w:val="NormalMain"/>
+        <w:rPr>
+          <w:lang w:val="en-US"/>
+        </w:rPr>
+      </w:pPr>
+      <w:r>
+        <w:rPr>
+          <w:lang w:val="en-US"/>
+        </w:rPr>
+        <w:t>Where</w:t>
+      </w:r>
+      <w:r>
+        <w:rPr>
+          <w:lang w:val="en-US"/>
+        </w:rPr>
+        <w:t xml:space="preserve"> </w:t>
+      </w:r>
+      <w:r>
+        <w:rPr>
+          <w:i/>
+          <w:lang w:val="en-US"/>
+        </w:rPr>
+        <w:t>E</w:t>
+      </w:r>
+      <w:r>
+        <w:rPr>
+          <w:lang w:val="en-US"/>
+        </w:rPr>
+        <w:t xml:space="preserve"> is the energy of filter output, the idea is to the find local minimum of high frequency coefficients</w:t>
+      </w:r>
+      <w:r>
+        <w:rPr>
+          <w:lang w:val="en-US"/>
+        </w:rPr>
+        <w:t xml:space="preserve">. As soon as </w:t>
+      </w:r>
+      <w:r>
+        <w:rPr>
+          <w:b/>
+          <w:i/>
+          <w:lang w:val="en-US"/>
+        </w:rPr>
+        <w:t>i</w:t>
+      </w:r>
+      <w:r>
+        <w:rPr>
+          <w:i/>
+          <w:lang w:val="en-US"/>
+        </w:rPr>
+        <w:t xml:space="preserve"> </w:t>
+      </w:r>
+      <w:r>
+        <w:rPr>
+          <w:lang w:val="en-US"/>
+        </w:rPr>
+        <w:t>is defined</w:t>
+      </w:r>
+      <w:r>
+        <w:rPr>
+          <w:lang w:val="en-US"/>
+        </w:rPr>
+        <w:t xml:space="preserve"> low frequency filter component is considered to be a baseline. </w:t>
+      </w:r>
+    </w:p>
+    <w:p>
+      <w:pPr>
+        <w:pStyle w:val="NormalMain"/>
+        <w:rPr>
+          <w:lang w:val="en-US"/>
+        </w:rPr>
+      </w:pPr>
+      <w:r>
+        <w:rPr>
+          <w:lang w:val="en-US"/>
+        </w:rPr>
+        <w:t xml:space="preserve">Next step is to make inverse wavelet transform with the same wavelet function and low filter component </w:t>
+      </w:r>
+      <w:r>
+        <w:rPr>
+          <w:i/>
+          <w:lang w:val="en-US"/>
+        </w:rPr>
+        <w:t>N</w:t>
+      </w:r>
+      <w:r>
+        <w:rPr>
+          <w:lang w:val="en-US"/>
+        </w:rPr>
+        <w:t xml:space="preserve"> times, where </w:t>
+      </w:r>
+      <w:r>
+        <w:rPr>
+          <w:i/>
+          <w:lang w:val="en-US"/>
+        </w:rPr>
+        <w:t>N</w:t>
+      </w:r>
+      <w:r>
+        <w:rPr>
+          <w:i/>
+          <w:lang w:val="en-US"/>
+        </w:rPr>
+        <w:t xml:space="preserve"> </w:t>
+      </w:r>
+      <w:r>
+        <w:rPr>
+          <w:lang w:val="en-US"/>
+        </w:rPr>
+        <w:t>– the number of wavelet transformations done. Inverse wavelet transformation is described in a formula below:</w:t>
+      </w:r>
+    </w:p>
+    <w:tbl>
+      <w:tblPr>
+        <w:tblStyle w:val="a6"/>
+        <w:tblW w:w="0" w:type="auto"/>
+        <w:tblBorders>
+          <w:top w:val="none" w:sz="0" w:space="0" w:color="auto"/>
+          <w:left w:val="none" w:sz="0" w:space="0" w:color="auto"/>
+          <w:bottom w:val="none" w:sz="0" w:space="0" w:color="auto"/>
+          <w:right w:val="none" w:sz="0" w:space="0" w:color="auto"/>
+          <w:insideH w:val="none" w:sz="0" w:space="0" w:color="auto"/>
+          <w:insideV w:val="none" w:sz="0" w:space="0" w:color="auto"/>
+        </w:tblBorders>
+        <w:tblLook w:val="04A0" w:firstRow="1" w:lastRow="0" w:firstColumn="1" w:lastColumn="0" w:noHBand="0" w:noVBand="1"/>
+      </w:tblPr>
+      <w:tblGrid>
+        <w:gridCol w:w="8642"/>
+        <w:gridCol w:w="703"/>
+      </w:tblGrid>
+      <w:tr>
+        <w:tc>
+          <w:tcPr>
+            <w:tcW w:w="8642" w:type="dxa"/>
+          </w:tcPr>
+          <w:p>
+            <w:pPr>
+              <w:pStyle w:val="NormalMain"/>
+              <w:ind w:firstLine="0"/>
+              <w:rPr>
+                <w:lang w:val="en-US"/>
+              </w:rPr>
+            </w:pPr>
+            <m:oMathPara>
+              <m:oMath>
+                <m:r>
+                  <w:rPr>
+                    <w:rFonts w:ascii="Cambria Math" w:hAnsi="Cambria Math"/>
+                    <w:lang w:val="en-US"/>
+                  </w:rPr>
+                  <m:t>s(t)=</m:t>
+                </m:r>
+                <m:f>
+                  <m:fPr>
+                    <m:ctrlPr>
+                      <w:rPr>
+                        <w:rFonts w:ascii="Cambria Math" w:hAnsi="Cambria Math"/>
+                        <w:lang w:val="en-US"/>
+                      </w:rPr>
+                    </m:ctrlPr>
+                  </m:fPr>
+                  <m:num>
+                    <m:r>
+                      <w:rPr>
+                        <w:rFonts w:ascii="Cambria Math" w:hAnsi="Cambria Math"/>
+                        <w:lang w:val="en-US"/>
+                      </w:rPr>
+                      <m:t>1</m:t>
+                    </m:r>
+                  </m:num>
+                  <m:den>
+                    <m:rad>
+                      <m:radPr>
+                        <m:degHide m:val="1"/>
+                        <m:ctrlPr>
+                          <w:rPr>
+                            <w:rFonts w:ascii="Cambria Math" w:hAnsi="Cambria Math"/>
+                            <w:lang w:val="en-US"/>
+                          </w:rPr>
+                        </m:ctrlPr>
+                      </m:radPr>
+                      <m:deg/>
+                      <m:e>
+                        <m:r>
+                          <w:rPr>
+                            <w:rFonts w:ascii="Cambria Math" w:hAnsi="Cambria Math"/>
+                            <w:lang w:val="en-US"/>
+                          </w:rPr>
+                          <m:t>N</m:t>
+                        </m:r>
+                      </m:e>
+                    </m:rad>
+                  </m:den>
+                </m:f>
+                <m:nary>
+                  <m:naryPr>
+                    <m:chr m:val="∑"/>
+                    <m:limLoc m:val="undOvr"/>
+                    <m:grow m:val="1"/>
+                    <m:supHide m:val="1"/>
+                    <m:ctrlPr>
+                      <w:rPr>
+                        <w:rFonts w:ascii="Cambria Math" w:hAnsi="Cambria Math"/>
+                        <w:lang w:val="en-US"/>
+                      </w:rPr>
+                    </m:ctrlPr>
+                  </m:naryPr>
+                  <m:sub>
+                    <m:r>
+                      <w:rPr>
+                        <w:rFonts w:ascii="Cambria Math" w:hAnsi="Cambria Math"/>
+                        <w:lang w:val="en-US"/>
+                      </w:rPr>
+                      <m:t>k</m:t>
+                    </m:r>
+                  </m:sub>
+                  <m:sup/>
+                  <m:e>
+                    <m:r>
+                      <w:rPr>
+                        <w:rFonts w:ascii="Cambria Math" w:hAnsi="Cambria Math"/>
+                        <w:lang w:val="en-US"/>
+                      </w:rPr>
+                      <m:t> </m:t>
+                    </m:r>
+                  </m:e>
+                </m:nary>
+                <m:r>
+                  <w:rPr>
+                    <w:rFonts w:ascii="Cambria Math" w:hAnsi="Cambria Math"/>
+                    <w:lang w:val="en-US"/>
+                  </w:rPr>
+                  <m:t>g[k]</m:t>
+                </m:r>
+                <m:sSub>
+                  <m:sSubPr>
+                    <m:ctrlPr>
+                      <w:rPr>
+                        <w:rFonts w:ascii="Cambria Math" w:hAnsi="Cambria Math"/>
+                        <w:lang w:val="en-US"/>
+                      </w:rPr>
+                    </m:ctrlPr>
+                  </m:sSubPr>
+                  <m:e>
+                    <m:r>
+                      <w:rPr>
+                        <w:rFonts w:ascii="Cambria Math" w:hAnsi="Cambria Math"/>
+                        <w:lang w:val="en-US"/>
+                      </w:rPr>
+                      <m:t>ϕ</m:t>
+                    </m:r>
+                  </m:e>
+                  <m:sub>
+                    <m:r>
+                      <w:rPr>
+                        <w:rFonts w:ascii="Cambria Math" w:hAnsi="Cambria Math"/>
+                        <w:lang w:val="en-US"/>
+                      </w:rPr>
+                      <m:t>k</m:t>
+                    </m:r>
+                  </m:sub>
+                </m:sSub>
+                <m:r>
+                  <w:rPr>
+                    <w:rFonts w:ascii="Cambria Math" w:hAnsi="Cambria Math"/>
+                    <w:lang w:val="en-US"/>
+                  </w:rPr>
+                  <m:t>(t)+</m:t>
+                </m:r>
+                <m:f>
+                  <m:fPr>
+                    <m:ctrlPr>
+                      <w:rPr>
+                        <w:rFonts w:ascii="Cambria Math" w:hAnsi="Cambria Math"/>
+                        <w:lang w:val="en-US"/>
+                      </w:rPr>
+                    </m:ctrlPr>
+                  </m:fPr>
+                  <m:num>
+                    <m:r>
+                      <w:rPr>
+                        <w:rFonts w:ascii="Cambria Math" w:hAnsi="Cambria Math"/>
+                        <w:lang w:val="en-US"/>
+                      </w:rPr>
+                      <m:t>1</m:t>
+                    </m:r>
+                  </m:num>
+                  <m:den>
+                    <m:rad>
+                      <m:radPr>
+                        <m:degHide m:val="1"/>
+                        <m:ctrlPr>
+                          <w:rPr>
+                            <w:rFonts w:ascii="Cambria Math" w:hAnsi="Cambria Math"/>
+                            <w:lang w:val="en-US"/>
+                          </w:rPr>
+                        </m:ctrlPr>
+                      </m:radPr>
+                      <m:deg/>
+                      <m:e>
+                        <m:r>
+                          <w:rPr>
+                            <w:rFonts w:ascii="Cambria Math" w:hAnsi="Cambria Math"/>
+                            <w:lang w:val="en-US"/>
+                          </w:rPr>
+                          <m:t>N</m:t>
+                        </m:r>
+                      </m:e>
+                    </m:rad>
+                  </m:den>
+                </m:f>
+                <m:nary>
+                  <m:naryPr>
+                    <m:chr m:val="∑"/>
+                    <m:limLoc m:val="undOvr"/>
+                    <m:grow m:val="1"/>
+                    <m:supHide m:val="1"/>
+                    <m:ctrlPr>
+                      <w:rPr>
+                        <w:rFonts w:ascii="Cambria Math" w:hAnsi="Cambria Math"/>
+                        <w:lang w:val="en-US"/>
+                      </w:rPr>
+                    </m:ctrlPr>
+                  </m:naryPr>
+                  <m:sub>
+                    <m:r>
+                      <w:rPr>
+                        <w:rFonts w:ascii="Cambria Math" w:hAnsi="Cambria Math"/>
+                        <w:lang w:val="en-US"/>
+                      </w:rPr>
+                      <m:t>k</m:t>
+                    </m:r>
+                  </m:sub>
+                  <m:sup/>
+                  <m:e>
+                    <m:r>
+                      <w:rPr>
+                        <w:rFonts w:ascii="Cambria Math" w:hAnsi="Cambria Math"/>
+                        <w:lang w:val="en-US"/>
+                      </w:rPr>
+                      <m:t> </m:t>
+                    </m:r>
+                  </m:e>
+                </m:nary>
+                <m:r>
+                  <m:rPr>
+                    <m:sty m:val="p"/>
+                  </m:rPr>
+                  <w:rPr>
+                    <w:rFonts w:ascii="Cambria Math" w:hAnsi="Cambria Math"/>
+                    <w:lang w:val="en-US"/>
+                  </w:rPr>
+                  <m:t>h[k]</m:t>
+                </m:r>
+                <m:sSub>
+                  <m:sSubPr>
+                    <m:ctrlPr>
+                      <w:rPr>
+                        <w:rFonts w:ascii="Cambria Math" w:hAnsi="Cambria Math"/>
+                        <w:lang w:val="en-US"/>
+                      </w:rPr>
+                    </m:ctrlPr>
+                  </m:sSubPr>
+                  <m:e>
+                    <m:r>
+                      <w:rPr>
+                        <w:rFonts w:ascii="Cambria Math" w:hAnsi="Cambria Math"/>
+                        <w:lang w:val="en-US"/>
+                      </w:rPr>
+                      <m:t>ψ</m:t>
+                    </m:r>
+                  </m:e>
+                  <m:sub>
+                    <m:r>
+                      <w:rPr>
+                        <w:rFonts w:ascii="Cambria Math" w:hAnsi="Cambria Math"/>
+                        <w:lang w:val="en-US"/>
+                      </w:rPr>
+                      <m:t>k</m:t>
+                    </m:r>
+                  </m:sub>
+                </m:sSub>
+                <m:r>
+                  <w:rPr>
+                    <w:rFonts w:ascii="Cambria Math" w:hAnsi="Cambria Math"/>
+                    <w:lang w:val="en-US"/>
+                  </w:rPr>
+                  <m:t>(t)</m:t>
+                </m:r>
+              </m:oMath>
+            </m:oMathPara>
+          </w:p>
+        </w:tc>
+        <w:tc>
+          <w:tcPr>
+            <w:tcW w:w="703" w:type="dxa"/>
+            <w:vAlign w:val="center"/>
+          </w:tcPr>
+          <w:p>
+            <w:pPr>
+              <w:pStyle w:val="NormalMain"/>
+              <w:ind w:firstLine="0"/>
+              <w:jc w:val="center"/>
+              <w:rPr>
+                <w:lang w:val="en-US"/>
+              </w:rPr>
+            </w:pPr>
+            <w:r>
+              <w:rPr>
+                <w:lang w:val="en-US"/>
+              </w:rPr>
+              <w:t>(3)</w:t>
+            </w:r>
+          </w:p>
+        </w:tc>
+      </w:tr>
+    </w:tbl>
+    <w:p>
+      <w:pPr>
+        <w:pStyle w:val="NormalMain"/>
+        <w:rPr>
+          <w:lang w:val="en-US"/>
+        </w:rPr>
+      </w:pPr>
+      <w:r>
+        <w:rPr>
+          <w:lang w:val="en-US"/>
+        </w:rPr>
+        <w:t xml:space="preserve">Where </w:t>
+      </w:r>
+      <m:oMath>
+        <m:sSub>
+          <m:sSubPr>
+            <m:ctrlPr>
+              <w:rPr>
+                <w:rFonts w:ascii="Cambria Math" w:hAnsi="Cambria Math"/>
+                <w:lang w:val="en-US"/>
+              </w:rPr>
+            </m:ctrlPr>
+          </m:sSubPr>
+          <m:e>
+            <m:r>
+              <w:rPr>
+                <w:rFonts w:ascii="Cambria Math" w:hAnsi="Cambria Math"/>
+                <w:lang w:val="en-US"/>
+              </w:rPr>
+              <m:t>ϕ</m:t>
+            </m:r>
+          </m:e>
+          <m:sub>
+            <m:r>
+              <w:rPr>
+                <w:rFonts w:ascii="Cambria Math" w:hAnsi="Cambria Math"/>
+                <w:lang w:val="en-US"/>
+              </w:rPr>
+              <m:t>k</m:t>
+            </m:r>
+          </m:sub>
+        </m:sSub>
+      </m:oMath>
+      <w:r>
+        <w:rPr>
+          <w:lang w:val="en-US"/>
+        </w:rPr>
+        <w:t xml:space="preserve"> and </w:t>
+      </w:r>
+      <m:oMath>
+        <m:sSub>
+          <m:sSubPr>
+            <m:ctrlPr>
+              <w:rPr>
+                <w:rFonts w:ascii="Cambria Math" w:hAnsi="Cambria Math"/>
+                <w:lang w:val="en-US"/>
+              </w:rPr>
+            </m:ctrlPr>
+          </m:sSubPr>
+          <m:e>
+            <m:r>
+              <w:rPr>
+                <w:rFonts w:ascii="Cambria Math" w:hAnsi="Cambria Math"/>
+                <w:lang w:val="en-US"/>
+              </w:rPr>
+              <m:t>ψ</m:t>
+            </m:r>
+          </m:e>
+          <m:sub>
+            <m:r>
+              <w:rPr>
+                <w:rFonts w:ascii="Cambria Math" w:hAnsi="Cambria Math"/>
+                <w:lang w:val="en-US"/>
+              </w:rPr>
+              <m:t>k</m:t>
+            </m:r>
+          </m:sub>
+        </m:sSub>
+      </m:oMath>
+      <w:r>
+        <w:rPr>
+          <w:lang w:val="en-US"/>
+        </w:rPr>
+        <w:t xml:space="preserve"> are reversed filters</w:t>
+      </w:r>
+      <w:r>
+        <w:rPr>
+          <w:lang w:val="en-US"/>
+        </w:rPr>
+        <w:t xml:space="preserve"> (wavelets)</w:t>
+      </w:r>
+      <w:r>
+        <w:rPr>
+          <w:lang w:val="en-US"/>
+        </w:rPr>
+        <w:t xml:space="preserve"> and </w:t>
+      </w:r>
+      <m:oMath>
+        <m:r>
+          <m:rPr>
+            <m:sty m:val="p"/>
+          </m:rPr>
+          <w:rPr>
+            <w:rFonts w:ascii="Cambria Math" w:hAnsi="Cambria Math"/>
+            <w:lang w:val="en-US"/>
+          </w:rPr>
+          <m:t>h[k]</m:t>
+        </m:r>
+      </m:oMath>
+      <w:r>
+        <w:rPr>
+          <w:lang w:val="en-US"/>
+        </w:rPr>
+        <w:t xml:space="preserve"> is the component of zeroes, because the one we going to obtain is baseline wander. </w:t>
+      </w:r>
+    </w:p>
+    <w:p>
+      <w:pPr>
+        <w:pStyle w:val="NormalMain"/>
+        <w:rPr>
+          <w:lang w:val="en-US"/>
+        </w:rPr>
+      </w:pPr>
+      <w:r>
+        <w:rPr>
+          <w:lang w:val="en-US"/>
+        </w:rPr>
+        <w:t xml:space="preserve">The final step is a simple subtraction between input signal and baseline wander, it shown in formula 4. </w:t>
+      </w:r>
+    </w:p>
+    <w:tbl>
+      <w:tblPr>
+        <w:tblStyle w:val="a6"/>
+        <w:tblW w:w="0" w:type="auto"/>
+        <w:tblBorders>
+          <w:top w:val="none" w:sz="0" w:space="0" w:color="auto"/>
+          <w:left w:val="none" w:sz="0" w:space="0" w:color="auto"/>
+          <w:bottom w:val="none" w:sz="0" w:space="0" w:color="auto"/>
+          <w:right w:val="none" w:sz="0" w:space="0" w:color="auto"/>
+          <w:insideH w:val="none" w:sz="0" w:space="0" w:color="auto"/>
+          <w:insideV w:val="none" w:sz="0" w:space="0" w:color="auto"/>
+        </w:tblBorders>
+        <w:tblLook w:val="04A0" w:firstRow="1" w:lastRow="0" w:firstColumn="1" w:lastColumn="0" w:noHBand="0" w:noVBand="1"/>
+      </w:tblPr>
+      <w:tblGrid>
+        <w:gridCol w:w="8642"/>
+        <w:gridCol w:w="703"/>
+      </w:tblGrid>
+      <w:tr>
+        <w:tc>
+          <w:tcPr>
+            <w:tcW w:w="8642" w:type="dxa"/>
+          </w:tcPr>
+          <w:p>
+            <w:pPr>
+              <w:pStyle w:val="NormalMain"/>
+              <w:rPr>
+                <w:lang w:val="en-US"/>
+              </w:rPr>
+            </w:pPr>
+            <m:oMathPara>
+              <m:oMath>
+                <m:r>
+                  <w:rPr>
+                    <w:rFonts w:ascii="Cambria Math" w:hAnsi="Cambria Math"/>
+                    <w:lang w:val="en-US"/>
+                  </w:rPr>
+                  <m:t>y</m:t>
+                </m:r>
+                <m:d>
+                  <m:dPr>
+                    <m:ctrlPr>
+                      <w:rPr>
+                        <w:rFonts w:ascii="Cambria Math" w:hAnsi="Cambria Math"/>
+                        <w:i/>
+                        <w:lang w:val="en-US"/>
+                      </w:rPr>
+                    </m:ctrlPr>
+                  </m:dPr>
+                  <m:e>
+                    <m:r>
+                      <w:rPr>
+                        <w:rFonts w:ascii="Cambria Math" w:hAnsi="Cambria Math"/>
+                        <w:lang w:val="en-US"/>
+                      </w:rPr>
+                      <m:t>t</m:t>
+                    </m:r>
+                  </m:e>
+                </m:d>
+                <m:r>
+                  <w:rPr>
+                    <w:rFonts w:ascii="Cambria Math" w:hAnsi="Cambria Math"/>
+                    <w:lang w:val="en-US"/>
+                  </w:rPr>
+                  <m:t>=x</m:t>
+                </m:r>
+                <m:d>
+                  <m:dPr>
+                    <m:ctrlPr>
+                      <w:rPr>
+                        <w:rFonts w:ascii="Cambria Math" w:hAnsi="Cambria Math"/>
+                        <w:i/>
+                        <w:lang w:val="en-US"/>
+                      </w:rPr>
+                    </m:ctrlPr>
+                  </m:dPr>
+                  <m:e>
+                    <m:r>
+                      <w:rPr>
+                        <w:rFonts w:ascii="Cambria Math" w:hAnsi="Cambria Math"/>
+                        <w:lang w:val="en-US"/>
+                      </w:rPr>
+                      <m:t>t</m:t>
+                    </m:r>
+                  </m:e>
+                </m:d>
+                <m:r>
+                  <w:rPr>
+                    <w:rFonts w:ascii="Cambria Math" w:hAnsi="Cambria Math"/>
+                    <w:lang w:val="en-US"/>
+                  </w:rPr>
+                  <m:t>-s(t)</m:t>
+                </m:r>
+              </m:oMath>
+            </m:oMathPara>
+          </w:p>
+        </w:tc>
+        <w:tc>
+          <w:tcPr>
+            <w:tcW w:w="703" w:type="dxa"/>
+          </w:tcPr>
+          <w:p>
+            <w:pPr>
+              <w:pStyle w:val="NormalMain"/>
+              <w:ind w:firstLine="0"/>
+              <w:rPr>
+                <w:lang w:val="en-US"/>
+              </w:rPr>
+            </w:pPr>
+            <w:r>
+              <w:rPr>
+                <w:lang w:val="en-US"/>
+              </w:rPr>
+              <w:t>(4)</w:t>
+            </w:r>
+          </w:p>
+        </w:tc>
+      </w:tr>
+    </w:tbl>
+    <w:p>
+      <w:pPr>
+        <w:pStyle w:val="NormalMain"/>
+        <w:rPr>
+          <w:lang w:val="en-US"/>
+        </w:rPr>
+      </w:pPr>
+      <w:r>
+        <w:rPr>
+          <w:lang w:val="en-US"/>
+        </w:rPr>
+        <w:t xml:space="preserve">The whole baseline removal algorithm can be presented in a scheme, which is shown in figure 2.11. </w:t>
+      </w:r>
+    </w:p>
+    <w:p>
+      <w:pPr>
+        <w:pStyle w:val="NormalMain"/>
+        <w:rPr>
+          <w:lang w:val="en-US"/>
+        </w:rPr>
+      </w:pPr>
+      <w:r>
+        <w:rPr>
+          <w:noProof/>
+          <w:lang w:val="en-US"/>
+        </w:rPr>
+        <w:drawing>
+          <wp:inline distT="0" distB="0" distL="0" distR="0" wp14:anchorId="745BB242" wp14:editId="13C997EC">
+            <wp:extent cx="4340418" cy="3025140"/>
+            <wp:effectExtent l="0" t="0" r="3175" b="3810"/>
+            <wp:docPr id="42" name="Рисунок 42"/>
+            <wp:cNvGraphicFramePr>
+              <a:graphicFrameLocks xmlns:a="http://schemas.openxmlformats.org/drawingml/2006/main" noChangeAspect="1"/>
+            </wp:cNvGraphicFramePr>
+            <a:graphic xmlns:a="http://schemas.openxmlformats.org/drawingml/2006/main">
+              <a:graphicData uri="http://schemas.openxmlformats.org/drawingml/2006/picture">
+                <pic:pic xmlns:pic="http://schemas.openxmlformats.org/drawingml/2006/picture">
+                  <pic:nvPicPr>
+                    <pic:cNvPr id="42" name="Baseline wander removal (2).png"/>
+                    <pic:cNvPicPr/>
+                  </pic:nvPicPr>
+                  <pic:blipFill>
+                    <a:blip r:embed="rId33">
+                      <a:extLst>
+                        <a:ext uri="{28A0092B-C50C-407E-A947-70E740481C1C}">
+                          <a14:useLocalDpi xmlns:a14="http://schemas.microsoft.com/office/drawing/2010/main" val="0"/>
+                        </a:ext>
+                      </a:extLst>
+                    </a:blip>
+                    <a:stretch>
+                      <a:fillRect/>
+                    </a:stretch>
+                  </pic:blipFill>
+                  <pic:spPr>
+                    <a:xfrm>
+                      <a:off x="0" y="0"/>
+                      <a:ext cx="4350130" cy="3031909"/>
+                    </a:xfrm>
+                    <a:prstGeom prst="rect">
+                      <a:avLst/>
+                    </a:prstGeom>
+                  </pic:spPr>
+                </pic:pic>
+              </a:graphicData>
+            </a:graphic>
+          </wp:inline>
+        </w:drawing>
+      </w:r>
+    </w:p>
+    <w:p>
+      <w:pPr>
+        <w:pStyle w:val="NormalMain"/>
+        <w:ind w:firstLine="0"/>
+        <w:jc w:val="center"/>
+        <w:rPr>
+          <w:lang w:val="en-US"/>
+        </w:rPr>
+      </w:pPr>
+      <w:r>
+        <w:rPr>
+          <w:lang w:val="en-US"/>
+        </w:rPr>
+        <w:t>Figure 2.11 Wander searching process of wavelet transformation</w:t>
+      </w:r>
+    </w:p>
+    <w:p>
+      <w:pPr>
+        <w:pStyle w:val="NormalMain"/>
+        <w:rPr>
+          <w:lang w:val="en-US"/>
+        </w:rPr>
+      </w:pPr>
+    </w:p>
+    <w:p>
+      <w:pPr>
+        <w:pStyle w:val="NormalMain"/>
+        <w:rPr>
+          <w:lang w:val="en-US"/>
+        </w:rPr>
+      </w:pPr>
+      <w:r>
+        <w:rPr>
+          <w:lang w:val="en-US"/>
+        </w:rPr>
+        <w:lastRenderedPageBreak/>
+        <w:t xml:space="preserve">In conclusion, the overall wavelet baseline wander removal algorithm contains 3 phases. First one is signal decomposition N times while searching local minimum of energy in high frequency component, which shows the significance of low component. Second stage includes only low frequency component recomposition, which produces baseline in real time values. </w:t>
+      </w:r>
+      <w:r>
+        <w:rPr>
+          <w:lang w:val="en-US"/>
+        </w:rPr>
+        <w:t>Third phase includes only signal subtraction. The result of 3</w:t>
+      </w:r>
+      <w:r>
+        <w:rPr>
+          <w:vertAlign w:val="superscript"/>
+          <w:lang w:val="en-US"/>
+        </w:rPr>
+        <w:t>rd</w:t>
+      </w:r>
+      <w:r>
+        <w:rPr>
+          <w:lang w:val="en-US"/>
+        </w:rPr>
+        <w:t xml:space="preserve"> phases is shown in figure 2.12 on the scalp electrode signal.</w:t>
+      </w:r>
+    </w:p>
+    <w:p>
+      <w:pPr>
+        <w:pStyle w:val="NormalMain"/>
+        <w:ind w:firstLine="0"/>
+        <w:jc w:val="center"/>
+        <w:rPr>
+          <w:lang w:val="en-US"/>
+        </w:rPr>
+      </w:pPr>
+      <w:r>
+        <w:rPr>
+          <w:noProof/>
+          <w:lang w:val="en-US"/>
+        </w:rPr>
+        <w:drawing>
+          <wp:inline distT="0" distB="0" distL="0" distR="0" wp14:anchorId="2178AE60" wp14:editId="609AC11C">
+            <wp:extent cx="2956560" cy="1671320"/>
+            <wp:effectExtent l="0" t="0" r="0" b="5080"/>
+            <wp:docPr id="44" name="Рисунок 44"/>
+            <wp:cNvGraphicFramePr>
+              <a:graphicFrameLocks xmlns:a="http://schemas.openxmlformats.org/drawingml/2006/main" noChangeAspect="1"/>
+            </wp:cNvGraphicFramePr>
+            <a:graphic xmlns:a="http://schemas.openxmlformats.org/drawingml/2006/main">
+              <a:graphicData uri="http://schemas.openxmlformats.org/drawingml/2006/picture">
+                <pic:pic xmlns:pic="http://schemas.openxmlformats.org/drawingml/2006/picture">
+                  <pic:nvPicPr>
+                    <pic:cNvPr id="44" name="newplot (8).png"/>
+                    <pic:cNvPicPr/>
+                  </pic:nvPicPr>
+                  <pic:blipFill rotWithShape="1">
+                    <a:blip r:embed="rId34" cstate="print">
+                      <a:extLst>
+                        <a:ext uri="{28A0092B-C50C-407E-A947-70E740481C1C}">
+                          <a14:useLocalDpi xmlns:a14="http://schemas.microsoft.com/office/drawing/2010/main" val="0"/>
+                        </a:ext>
+                      </a:extLst>
+                    </a:blip>
+                    <a:srcRect t="6796" r="4321"/>
+                    <a:stretch/>
+                  </pic:blipFill>
+                  <pic:spPr bwMode="auto">
+                    <a:xfrm>
+                      <a:off x="0" y="0"/>
+                      <a:ext cx="2974947" cy="1681714"/>
+                    </a:xfrm>
+                    <a:prstGeom prst="rect">
+                      <a:avLst/>
+                    </a:prstGeom>
+                    <a:ln>
+                      <a:noFill/>
+                    </a:ln>
+                    <a:extLst>
+                      <a:ext uri="{53640926-AAD7-44D8-BBD7-CCE9431645EC}">
+                        <a14:shadowObscured xmlns:a14="http://schemas.microsoft.com/office/drawing/2010/main"/>
+                      </a:ext>
+                    </a:extLst>
+                  </pic:spPr>
+                </pic:pic>
+              </a:graphicData>
+            </a:graphic>
+          </wp:inline>
+        </w:drawing>
+      </w:r>
+      <w:r>
+        <w:rPr>
+          <w:noProof/>
+          <w:lang w:val="en-US"/>
+        </w:rPr>
+        <w:drawing>
+          <wp:inline distT="0" distB="0" distL="0" distR="0" wp14:anchorId="63DB59B5" wp14:editId="26979A33">
+            <wp:extent cx="2955549" cy="1676400"/>
+            <wp:effectExtent l="0" t="0" r="0" b="0"/>
+            <wp:docPr id="46" name="Рисунок 46"/>
+            <wp:cNvGraphicFramePr>
+              <a:graphicFrameLocks xmlns:a="http://schemas.openxmlformats.org/drawingml/2006/main" noChangeAspect="1"/>
+            </wp:cNvGraphicFramePr>
+            <a:graphic xmlns:a="http://schemas.openxmlformats.org/drawingml/2006/main">
+              <a:graphicData uri="http://schemas.openxmlformats.org/drawingml/2006/picture">
+                <pic:pic xmlns:pic="http://schemas.openxmlformats.org/drawingml/2006/picture">
+                  <pic:nvPicPr>
+                    <pic:cNvPr id="46" name="newplot (9).png"/>
+                    <pic:cNvPicPr/>
+                  </pic:nvPicPr>
+                  <pic:blipFill rotWithShape="1">
+                    <a:blip r:embed="rId35" cstate="print">
+                      <a:extLst>
+                        <a:ext uri="{28A0092B-C50C-407E-A947-70E740481C1C}">
+                          <a14:useLocalDpi xmlns:a14="http://schemas.microsoft.com/office/drawing/2010/main" val="0"/>
+                        </a:ext>
+                      </a:extLst>
+                    </a:blip>
+                    <a:srcRect t="6635" r="4593"/>
+                    <a:stretch/>
+                  </pic:blipFill>
+                  <pic:spPr bwMode="auto">
+                    <a:xfrm>
+                      <a:off x="0" y="0"/>
+                      <a:ext cx="3049740" cy="1729826"/>
+                    </a:xfrm>
+                    <a:prstGeom prst="rect">
+                      <a:avLst/>
+                    </a:prstGeom>
+                    <a:ln>
+                      <a:noFill/>
+                    </a:ln>
+                    <a:extLst>
+                      <a:ext uri="{53640926-AAD7-44D8-BBD7-CCE9431645EC}">
+                        <a14:shadowObscured xmlns:a14="http://schemas.microsoft.com/office/drawing/2010/main"/>
+                      </a:ext>
+                    </a:extLst>
+                  </pic:spPr>
+                </pic:pic>
+              </a:graphicData>
+            </a:graphic>
+          </wp:inline>
+        </w:drawing>
+      </w:r>
+    </w:p>
+    <w:p>
+      <w:pPr>
+        <w:pStyle w:val="NormalMain"/>
+        <w:ind w:firstLine="0"/>
+        <w:jc w:val="center"/>
+        <w:rPr>
+          <w:lang w:val="en-US"/>
+        </w:rPr>
+      </w:pPr>
+      <w:r>
+        <w:rPr>
+          <w:lang w:val="en-US"/>
+        </w:rPr>
+        <w:t>Figure 2.12 – Fetal scalp signal before and after baseline removal base on wavelet decompositio</w:t>
+      </w:r>
+      <w:r>
+        <w:rPr>
+          <w:lang w:val="en-US"/>
+        </w:rPr>
+        <w:t>n</w:t>
+      </w:r>
+    </w:p>
+    <w:p>
+      <w:pPr>
+        <w:pStyle w:val="NormalMain"/>
+        <w:rPr>
+          <w:lang w:val="en-US"/>
+        </w:rPr>
+      </w:pPr>
+      <w:r>
+        <w:rPr>
+          <w:lang w:val="en-US"/>
+        </w:rPr>
+        <w:t xml:space="preserve">As it is shown in the figure above </w:t>
+      </w:r>
+      <w:r>
+        <w:rPr>
+          <w:lang w:val="en-US"/>
+        </w:rPr>
+        <w:t>baseline wander successfully removed, traces of group delay are not detected.</w:t>
+      </w:r>
+      <w:r>
+        <w:rPr>
+          <w:lang w:val="en-US"/>
+        </w:rPr>
+        <w:t xml:space="preserve"> High frequency noise observed is in the band up to 70 Hz and can be eliminated on scalp signal, but not for the abdominal signals, which contain mECG within.</w:t>
+      </w:r>
+    </w:p>
+    <w:p>
+      <w:pPr>
+        <w:pStyle w:val="subTitle2"/>
+      </w:pPr>
+      <w:r>
+        <w:t>Fetal ECG extraction</w:t>
+      </w:r>
+    </w:p>
+    <w:p>
+      <w:pPr>
+        <w:pStyle w:val="NormalMain"/>
+        <w:rPr>
+          <w:lang w:val="en-US"/>
+        </w:rPr>
+      </w:pPr>
       <w:bookmarkStart w:id="0" w:name="_GoBack"/>
       <w:bookmarkEnd w:id="0"/>
-    </w:p>
-    <w:p>
-      <w:pPr>
-        <w:pStyle w:val="NormalMain"/>
-        <w:rPr>
-          <w:lang w:val="en-US"/>
-        </w:rPr>
-      </w:pPr>
-    </w:p>
-    <w:p>
-      <w:pPr>
-        <w:pStyle w:val="NormalMain"/>
-        <w:rPr>
-          <w:lang w:val="en-US"/>
-        </w:rPr>
-      </w:pPr>
-    </w:p>
-    <w:p>
-      <w:pPr>
-        <w:pStyle w:val="NormalMain"/>
-        <w:rPr>
-          <w:lang w:val="en-US"/>
-        </w:rPr>
-      </w:pPr>
-    </w:p>
-    <w:p>
-      <w:pPr>
-        <w:pStyle w:val="NormalMain"/>
-        <w:rPr>
-          <w:lang w:val="en-US"/>
-        </w:rPr>
-      </w:pPr>
-    </w:p>
-    <w:p>
-      <w:pPr>
-        <w:pStyle w:val="subTitle2"/>
-        <w:numPr>
-          <w:ilvl w:val="0"/>
-          <w:numId w:val="0"/>
-        </w:numPr>
-      </w:pPr>
-    </w:p>
-    <w:p>
-      <w:pPr>
-        <w:pStyle w:val="NormalMain"/>
-        <w:rPr>
-          <w:lang w:val="en-US"/>
-        </w:rPr>
-      </w:pPr>
-    </w:p>
-    <w:p>
-      <w:pPr>
-        <w:pStyle w:val="NormalMain"/>
-        <w:rPr>
-          <w:lang w:val="en-US"/>
-        </w:rPr>
-      </w:pPr>
-    </w:p>
-    <w:p>
-      <w:pPr>
-        <w:pStyle w:val="NormalMain"/>
-        <w:ind w:firstLine="0"/>
-        <w:rPr>
-          <w:noProof/>
-          <w:lang w:val="en-US"/>
-        </w:rPr>
-      </w:pPr>
-    </w:p>
-    <w:p>
-      <w:pPr>
-        <w:pStyle w:val="NormalMain"/>
-        <w:rPr>
-          <w:lang w:val="en-US"/>
-        </w:rPr>
-      </w:pPr>
     </w:p>
     <w:sectPr>
       <w:pgSz w:w="11906" w:h="16838"/>
@@ -10205,6 +12571,16 @@
       <w:lang w:eastAsia="ru-RU"/>
     </w:rPr>
   </w:style>
+  <w:style w:type="character" w:styleId="a8">
+    <w:name w:val="Placeholder Text"/>
+    <w:basedOn w:val="a0"/>
+    <w:uiPriority w:val="99"/>
+    <w:semiHidden/>
+    <w:rsid w:val="00C94D3E"/>
+    <w:rPr>
+      <w:color w:val="808080"/>
+    </w:rPr>
+  </w:style>
 </w:styles>
 </file>
 
@@ -10508,7 +12884,7 @@
 </file>
 
 <file path=customXml/itemProps1.xml><?xml version="1.0" encoding="utf-8"?>
-<ds:datastoreItem xmlns:ds="http://schemas.openxmlformats.org/officeDocument/2006/customXml" ds:itemID="{F99807E8-5508-47C1-8FD8-F0D31F1BA4C6}">
+<ds:datastoreItem xmlns:ds="http://schemas.openxmlformats.org/officeDocument/2006/customXml" ds:itemID="{B0C8F4C1-A1BF-4835-B096-467C0A39E992}">
   <ds:schemaRefs>
     <ds:schemaRef ds:uri="http://schemas.openxmlformats.org/officeDocument/2006/bibliography"/>
   </ds:schemaRefs>

</xml_diff>

<commit_message>
Template subtraction improvement, STA 2.2.4
</commit_message>
<xml_diff>
--- a/1st_module/2nd.docx
+++ b/1st_module/2nd.docx
@@ -4545,46 +4545,51 @@
         <w:rPr>
           <w:lang w:val="en-US"/>
         </w:rPr>
-        <w:t xml:space="preserve"> Other channels with mean are presented in Table 1.</w:t>
-      </w:r>
-    </w:p>
-    <w:p>
-      <w:pPr>
-        <w:autoSpaceDE w:val="0"/>
-        <w:autoSpaceDN w:val="0"/>
-        <w:adjustRightInd w:val="0"/>
-        <w:spacing w:after="0" w:line="240" w:lineRule="auto"/>
-        <w:rPr>
-          <w:rFonts w:ascii="Times New Roman" w:hAnsi="Times New Roman" w:cs="Times New Roman"/>
-          <w:sz w:val="20"/>
-          <w:szCs w:val="20"/>
-          <w:lang w:val="en-US"/>
-        </w:rPr>
-      </w:pPr>
-      <w:r>
-        <w:rPr>
-          <w:rFonts w:ascii="Times New Roman" w:hAnsi="Times New Roman" w:cs="Times New Roman"/>
-          <w:sz w:val="20"/>
-          <w:szCs w:val="20"/>
-          <w:lang w:val="en-US"/>
-        </w:rPr>
-        <w:t xml:space="preserve">Table 1. </w:t>
+        <w:t xml:space="preserve"> Other channels with mean are presented in Table 1</w:t>
+      </w:r>
+      <w:r>
+        <w:rPr>
+          <w:lang w:val="en-US"/>
+        </w:rPr>
+        <w:t>.1</w:t>
+      </w:r>
+      <w:r>
+        <w:rPr>
+          <w:lang w:val="en-US"/>
+        </w:rPr>
+        <w:t>.</w:t>
+      </w:r>
+    </w:p>
+    <w:p>
+      <w:pPr>
+        <w:pStyle w:val="NormalMain"/>
+        <w:ind w:firstLine="0"/>
+        <w:jc w:val="left"/>
+        <w:rPr>
+          <w:lang w:val="en-US"/>
+        </w:rPr>
+      </w:pPr>
+      <w:r>
+        <w:rPr>
+          <w:lang w:val="en-US"/>
+        </w:rPr>
+        <w:t>Table 1.</w:t>
+      </w:r>
+      <w:r>
+        <w:rPr>
+          <w:lang w:val="en-US"/>
+        </w:rPr>
+        <w:t xml:space="preserve">1 - </w:t>
       </w:r>
       <w:proofErr w:type="spellStart"/>
       <w:r>
         <w:rPr>
-          <w:rFonts w:ascii="Times New Roman" w:hAnsi="Times New Roman" w:cs="Times New Roman"/>
-          <w:sz w:val="20"/>
-          <w:szCs w:val="20"/>
           <w:lang w:val="en-US"/>
         </w:rPr>
         <w:t>SNR</w:t>
       </w:r>
       <w:r>
         <w:rPr>
-          <w:rFonts w:ascii="Times New Roman" w:hAnsi="Times New Roman" w:cs="Times New Roman"/>
-          <w:sz w:val="20"/>
-          <w:szCs w:val="20"/>
           <w:vertAlign w:val="subscript"/>
           <w:lang w:val="en-US"/>
         </w:rPr>
@@ -4593,9 +4598,6 @@
       <w:proofErr w:type="spellEnd"/>
       <w:r>
         <w:rPr>
-          <w:rFonts w:ascii="Times New Roman" w:hAnsi="Times New Roman" w:cs="Times New Roman"/>
-          <w:sz w:val="20"/>
-          <w:szCs w:val="20"/>
           <w:vertAlign w:val="subscript"/>
           <w:lang w:val="en-US"/>
         </w:rPr>
@@ -4603,27 +4605,10 @@
       </w:r>
       <w:r>
         <w:rPr>
-          <w:rFonts w:ascii="Times New Roman" w:hAnsi="Times New Roman" w:cs="Times New Roman"/>
-          <w:sz w:val="20"/>
-          <w:szCs w:val="20"/>
           <w:lang w:val="en-US"/>
         </w:rPr>
         <w:t>of Methods on Records from FECGSYNDB</w:t>
       </w:r>
-    </w:p>
-    <w:p>
-      <w:pPr>
-        <w:autoSpaceDE w:val="0"/>
-        <w:autoSpaceDN w:val="0"/>
-        <w:adjustRightInd w:val="0"/>
-        <w:spacing w:after="0" w:line="240" w:lineRule="auto"/>
-        <w:rPr>
-          <w:rFonts w:ascii="Times New Roman" w:hAnsi="Times New Roman" w:cs="Times New Roman"/>
-          <w:sz w:val="20"/>
-          <w:szCs w:val="20"/>
-          <w:lang w:val="en-US"/>
-        </w:rPr>
-      </w:pPr>
     </w:p>
     <w:tbl>
       <w:tblPr>
@@ -6898,7 +6883,7 @@
         <w:pStyle w:val="subTitle1"/>
       </w:pPr>
       <w:r>
-        <w:t>Abdominal signal processing</w:t>
+        <w:t>Fetal signal extraction</w:t>
       </w:r>
     </w:p>
     <w:p>
@@ -10446,18 +10431,2965 @@
         <w:pStyle w:val="subTitle2"/>
       </w:pPr>
       <w:r>
-        <w:t>Fetal ECG extraction</w:t>
-      </w:r>
-    </w:p>
-    <w:p>
-      <w:pPr>
-        <w:pStyle w:val="NormalMain"/>
-        <w:rPr>
-          <w:lang w:val="en-US"/>
-        </w:rPr>
-      </w:pPr>
+        <w:t>Independent component analysis</w:t>
+      </w:r>
+    </w:p>
+    <w:p>
+      <w:pPr>
+        <w:pStyle w:val="NormalMain"/>
+        <w:rPr>
+          <w:lang w:val="en-US"/>
+        </w:rPr>
+      </w:pPr>
+      <w:r>
+        <w:rPr>
+          <w:lang w:val="en-US"/>
+        </w:rPr>
+        <w:t xml:space="preserve">Among </w:t>
+      </w:r>
+      <w:r>
+        <w:rPr>
+          <w:lang w:val="en-US"/>
+        </w:rPr>
+        <w:t>the huge number of invented methods for fetal ECG extraction blind source separation one was chosen</w:t>
+      </w:r>
+      <w:r>
+        <w:rPr>
+          <w:lang w:val="en-US"/>
+        </w:rPr>
+        <w:t xml:space="preserve"> </w:t>
+      </w:r>
+      <w:r>
+        <w:rPr>
+          <w:lang w:val="en-US"/>
+        </w:rPr>
+        <w:t xml:space="preserve">as the first step in the sequence of methods. Independent component analysis </w:t>
+      </w:r>
+      <w:r>
+        <w:rPr>
+          <w:lang w:val="en-US"/>
+        </w:rPr>
+        <w:t>is a mathematical technique for recovering unobserved source signals from observed signal mixtures</w:t>
+      </w:r>
+      <w:r>
+        <w:rPr>
+          <w:lang w:val="en-US"/>
+        </w:rPr>
+        <w:t xml:space="preserve">. </w:t>
+      </w:r>
+    </w:p>
+    <w:p>
+      <w:pPr>
+        <w:pStyle w:val="NormalMain"/>
+        <w:rPr>
+          <w:lang w:val="en-US"/>
+        </w:rPr>
+      </w:pPr>
+      <w:r>
+        <w:rPr>
+          <w:lang w:val="en-US"/>
+        </w:rPr>
+        <w:t xml:space="preserve">Proposed algorithm uses the use of FastICA improved version with higher </w:t>
+      </w:r>
+      <w:r>
+        <w:rPr>
+          <w:lang w:val="en-US"/>
+        </w:rPr>
+        <w:t>sustainability</w:t>
+      </w:r>
+      <w:r>
+        <w:rPr>
+          <w:lang w:val="en-US"/>
+        </w:rPr>
+        <w:t xml:space="preserve"> to additive noise. </w:t>
+      </w:r>
+      <w:r>
+        <w:rPr>
+          <w:lang w:val="en-US"/>
+        </w:rPr>
+        <w:t xml:space="preserve">FastICA is a fixed-point iterative algorithm, minimizing </w:t>
+      </w:r>
+      <w:r>
+        <w:rPr>
+          <w:lang w:val="en-US"/>
+        </w:rPr>
+        <w:t>common</w:t>
+      </w:r>
+      <w:r>
+        <w:rPr>
+          <w:lang w:val="en-US"/>
+        </w:rPr>
+        <w:t xml:space="preserve"> information between estimated components. Separation of independent components is accomplished when the maximum of non-Gaussianity is attained</w:t>
+      </w:r>
+      <w:r>
+        <w:rPr>
+          <w:lang w:val="en-US"/>
+        </w:rPr>
+        <w:t xml:space="preserve"> [41]</w:t>
+      </w:r>
+      <w:r>
+        <w:rPr>
+          <w:lang w:val="en-US"/>
+        </w:rPr>
+        <w:t>.</w:t>
+      </w:r>
+    </w:p>
+    <w:p>
+      <w:pPr>
+        <w:pStyle w:val="NormalMain"/>
+        <w:rPr>
+          <w:rFonts w:ascii="STIXGeneral-Regular" w:hAnsi="STIXGeneral-Regular"/>
+          <w:color w:val="000000"/>
+          <w:lang w:val="en-US"/>
+        </w:rPr>
+      </w:pPr>
+      <w:r>
+        <w:rPr>
+          <w:rFonts w:ascii="STIXGeneral-Regular" w:hAnsi="STIXGeneral-Regular"/>
+          <w:color w:val="000000"/>
+          <w:lang w:val="en-US"/>
+        </w:rPr>
+        <w:lastRenderedPageBreak/>
+        <w:t>Before using the FastICA algorithm, the observed signal</w:t>
+      </w:r>
+      <w:r>
+        <w:rPr>
+          <w:rFonts w:ascii="STIXGeneral-Regular" w:hAnsi="STIXGeneral-Regular"/>
+          <w:color w:val="000000"/>
+          <w:lang w:val="en-US"/>
+        </w:rPr>
+        <w:t xml:space="preserve"> should be</w:t>
+      </w:r>
+      <w:r>
+        <w:rPr>
+          <w:rFonts w:ascii="STIXGeneral-Regular" w:hAnsi="STIXGeneral-Regular"/>
+          <w:color w:val="000000"/>
+          <w:lang w:val="en-US"/>
+        </w:rPr>
+        <w:t xml:space="preserve"> centralized and whitened. The mean removal process </w:t>
+      </w:r>
+      <w:r>
+        <w:rPr>
+          <w:rFonts w:ascii="STIXGeneral-Regular" w:hAnsi="STIXGeneral-Regular"/>
+          <w:color w:val="000000"/>
+          <w:lang w:val="en-US"/>
+        </w:rPr>
+        <w:t>is required</w:t>
+      </w:r>
+      <w:r>
+        <w:rPr>
+          <w:rFonts w:ascii="STIXGeneral-Regular" w:hAnsi="STIXGeneral-Regular"/>
+          <w:color w:val="000000"/>
+          <w:lang w:val="en-US"/>
+        </w:rPr>
+        <w:t xml:space="preserve"> to simplif</w:t>
+      </w:r>
+      <w:r>
+        <w:rPr>
+          <w:rFonts w:ascii="STIXGeneral-Regular" w:hAnsi="STIXGeneral-Regular"/>
+          <w:color w:val="000000"/>
+          <w:lang w:val="en-US"/>
+        </w:rPr>
+        <w:t>y</w:t>
+      </w:r>
+      <w:r>
+        <w:rPr>
+          <w:rFonts w:ascii="STIXGeneral-Regular" w:hAnsi="STIXGeneral-Regular"/>
+          <w:color w:val="000000"/>
+          <w:lang w:val="en-US"/>
+        </w:rPr>
+        <w:t xml:space="preserve"> the</w:t>
+      </w:r>
+      <w:r>
+        <w:rPr>
+          <w:rFonts w:ascii="STIXGeneral-Regular" w:hAnsi="STIXGeneral-Regular"/>
+          <w:color w:val="000000"/>
+          <w:lang w:val="en-US"/>
+        </w:rPr>
+        <w:t xml:space="preserve"> method, increasing computational speed</w:t>
+      </w:r>
+      <w:r>
+        <w:rPr>
+          <w:rFonts w:ascii="STIXGeneral-Regular" w:hAnsi="STIXGeneral-Regular"/>
+          <w:color w:val="000000"/>
+          <w:lang w:val="en-US"/>
+        </w:rPr>
+        <w:t>.</w:t>
+      </w:r>
+      <w:r>
+        <w:rPr>
+          <w:rFonts w:ascii="STIXGeneral-Regular" w:hAnsi="STIXGeneral-Regular"/>
+          <w:color w:val="000000"/>
+          <w:lang w:val="en-US"/>
+        </w:rPr>
+        <w:t xml:space="preserve"> Whitening means </w:t>
+      </w:r>
+      <w:r>
+        <w:rPr>
+          <w:rFonts w:ascii="STIXGeneral-Regular" w:hAnsi="STIXGeneral-Regular"/>
+          <w:color w:val="000000"/>
+          <w:lang w:val="en-US"/>
+        </w:rPr>
+        <w:t xml:space="preserve">zeroing of all correlation dependencies between signals, this process can be done for example with principal component analysis whitening. There is also a zero-phase component analysis whitening, but the difference is not important for current paper. </w:t>
+      </w:r>
+    </w:p>
+    <w:p>
+      <w:pPr>
+        <w:pStyle w:val="NormalMain"/>
+        <w:rPr>
+          <w:lang w:val="en-US"/>
+        </w:rPr>
+      </w:pPr>
+      <w:r>
+        <w:rPr>
+          <w:lang w:val="en-US"/>
+        </w:rPr>
+        <w:t>Decentralization and whitening are performed according to the formula below:</w:t>
+      </w:r>
+    </w:p>
+    <w:tbl>
+      <w:tblPr>
+        <w:tblStyle w:val="a6"/>
+        <w:tblW w:w="0" w:type="auto"/>
+        <w:tblBorders>
+          <w:top w:val="none" w:sz="0" w:space="0" w:color="auto"/>
+          <w:left w:val="none" w:sz="0" w:space="0" w:color="auto"/>
+          <w:bottom w:val="none" w:sz="0" w:space="0" w:color="auto"/>
+          <w:right w:val="none" w:sz="0" w:space="0" w:color="auto"/>
+          <w:insideH w:val="none" w:sz="0" w:space="0" w:color="auto"/>
+          <w:insideV w:val="none" w:sz="0" w:space="0" w:color="auto"/>
+        </w:tblBorders>
+        <w:tblLook w:val="04A0" w:firstRow="1" w:lastRow="0" w:firstColumn="1" w:lastColumn="0" w:noHBand="0" w:noVBand="1"/>
+      </w:tblPr>
+      <w:tblGrid>
+        <w:gridCol w:w="8642"/>
+        <w:gridCol w:w="703"/>
+      </w:tblGrid>
+      <w:tr>
+        <w:tc>
+          <w:tcPr>
+            <w:tcW w:w="8642" w:type="dxa"/>
+          </w:tcPr>
+          <w:p>
+            <w:pPr>
+              <w:pStyle w:val="NormalMain"/>
+              <w:ind w:firstLine="0"/>
+              <w:rPr>
+                <w:lang w:val="en-US"/>
+              </w:rPr>
+            </w:pPr>
+            <m:oMathPara>
+              <m:oMath>
+                <m:sSup>
+                  <m:sSupPr>
+                    <m:ctrlPr>
+                      <w:rPr>
+                        <w:rFonts w:ascii="Cambria Math" w:hAnsi="Cambria Math"/>
+                        <w:lang w:val="en-US"/>
+                      </w:rPr>
+                    </m:ctrlPr>
+                  </m:sSupPr>
+                  <m:e>
+                    <m:r>
+                      <m:rPr>
+                        <m:sty m:val="p"/>
+                      </m:rPr>
+                      <w:rPr>
+                        <w:rFonts w:ascii="Cambria Math" w:hAnsi="Cambria Math"/>
+                        <w:lang w:val="en-US"/>
+                      </w:rPr>
+                      <m:t>X</m:t>
+                    </m:r>
+                    <m:r>
+                      <m:rPr>
+                        <m:sty m:val="p"/>
+                      </m:rPr>
+                      <w:rPr>
+                        <w:rFonts w:ascii="Cambria Math" w:hAnsi="Cambria Math"/>
+                        <w:lang w:val="en-US"/>
+                      </w:rPr>
+                      <m:t>= Λ</m:t>
+                    </m:r>
+                  </m:e>
+                  <m:sup>
+                    <m:r>
+                      <w:rPr>
+                        <w:rFonts w:ascii="Cambria Math" w:hAnsi="Cambria Math"/>
+                        <w:lang w:val="en-US"/>
+                      </w:rPr>
+                      <m:t>-1/2</m:t>
+                    </m:r>
+                  </m:sup>
+                </m:sSup>
+                <m:sSup>
+                  <m:sSupPr>
+                    <m:ctrlPr>
+                      <w:rPr>
+                        <w:rFonts w:ascii="Cambria Math" w:hAnsi="Cambria Math"/>
+                        <w:lang w:val="en-US"/>
+                      </w:rPr>
+                    </m:ctrlPr>
+                  </m:sSupPr>
+                  <m:e>
+                    <m:r>
+                      <m:rPr>
+                        <m:sty m:val="p"/>
+                      </m:rPr>
+                      <w:rPr>
+                        <w:rFonts w:ascii="Cambria Math" w:hAnsi="Cambria Math"/>
+                        <w:lang w:val="en-US"/>
+                      </w:rPr>
+                      <m:t>U</m:t>
+                    </m:r>
+                  </m:e>
+                  <m:sup>
+                    <m:r>
+                      <m:rPr>
+                        <m:sty m:val="p"/>
+                      </m:rPr>
+                      <w:rPr>
+                        <w:rFonts w:ascii="Cambria Math" w:hAnsi="Cambria Math"/>
+                        <w:lang w:val="en-US"/>
+                      </w:rPr>
+                      <m:t>⊤</m:t>
+                    </m:r>
+                  </m:sup>
+                </m:sSup>
+                <m:r>
+                  <w:rPr>
+                    <w:rFonts w:ascii="Cambria Math" w:hAnsi="Cambria Math"/>
+                    <w:lang w:val="en-US"/>
+                  </w:rPr>
+                  <m:t>(</m:t>
+                </m:r>
+                <m:r>
+                  <m:rPr>
+                    <m:sty m:val="p"/>
+                  </m:rPr>
+                  <w:rPr>
+                    <w:rFonts w:ascii="Cambria Math" w:hAnsi="Cambria Math"/>
+                    <w:lang w:val="en-US"/>
+                  </w:rPr>
+                  <m:t>X</m:t>
+                </m:r>
+                <m:r>
+                  <w:rPr>
+                    <w:rFonts w:ascii="Cambria Math" w:hAnsi="Cambria Math"/>
+                    <w:lang w:val="en-US"/>
+                  </w:rPr>
+                  <m:t>-μ)</m:t>
+                </m:r>
+              </m:oMath>
+            </m:oMathPara>
+          </w:p>
+        </w:tc>
+        <w:tc>
+          <w:tcPr>
+            <w:tcW w:w="703" w:type="dxa"/>
+          </w:tcPr>
+          <w:p>
+            <w:pPr>
+              <w:pStyle w:val="NormalMain"/>
+              <w:ind w:firstLine="0"/>
+              <w:rPr>
+                <w:lang w:val="en-US"/>
+              </w:rPr>
+            </w:pPr>
+            <w:r>
+              <w:rPr>
+                <w:lang w:val="en-US"/>
+              </w:rPr>
+              <w:t>(5)</w:t>
+            </w:r>
+          </w:p>
+        </w:tc>
+      </w:tr>
+    </w:tbl>
+    <w:p>
+      <w:pPr>
+        <w:pStyle w:val="NormalMain"/>
+        <w:rPr>
+          <w:lang w:val="en-US"/>
+        </w:rPr>
+      </w:pPr>
+      <w:r>
+        <w:rPr>
+          <w:lang w:val="en-US"/>
+        </w:rPr>
+        <w:t xml:space="preserve">Where </w:t>
+      </w:r>
+      <m:oMath>
+        <m:r>
+          <m:rPr>
+            <m:sty m:val="p"/>
+          </m:rPr>
+          <w:rPr>
+            <w:rFonts w:ascii="Cambria Math" w:hAnsi="Cambria Math"/>
+            <w:lang w:val="en-US"/>
+          </w:rPr>
+          <m:t>Λ</m:t>
+        </m:r>
+      </m:oMath>
+      <w:r>
+        <w:rPr>
+          <w:b/>
+          <w:lang w:val="en-US"/>
+        </w:rPr>
+        <w:t xml:space="preserve"> </w:t>
+      </w:r>
+      <w:r>
+        <w:rPr>
+          <w:lang w:val="en-US"/>
+        </w:rPr>
+        <w:t>–</w:t>
+      </w:r>
+      <w:r>
+        <w:rPr>
+          <w:lang w:val="en-US"/>
+        </w:rPr>
+        <w:t xml:space="preserve"> </w:t>
+      </w:r>
+      <w:r>
+        <w:rPr>
+          <w:lang w:val="en-US"/>
+        </w:rPr>
+        <w:t>d</w:t>
+      </w:r>
+      <w:r>
+        <w:rPr>
+          <w:lang w:val="en-US"/>
+        </w:rPr>
+        <w:t>iagonal</w:t>
+      </w:r>
+      <w:r>
+        <w:rPr>
+          <w:lang w:val="en-US"/>
+        </w:rPr>
+        <w:t xml:space="preserve"> </w:t>
+      </w:r>
+      <w:r>
+        <w:rPr>
+          <w:lang w:val="en-US"/>
+        </w:rPr>
+        <w:t>matrix with eigenvalues on the diagonal</w:t>
+      </w:r>
+      <w:r>
+        <w:rPr>
+          <w:lang w:val="en-US"/>
+        </w:rPr>
+        <w:t>, m</w:t>
+      </w:r>
+      <w:r>
+        <w:rPr>
+          <w:lang w:val="en-US"/>
+        </w:rPr>
+        <w:t>atrix</w:t>
+      </w:r>
+      <w:r>
+        <w:rPr>
+          <w:lang w:val="en-US"/>
+        </w:rPr>
+        <w:t xml:space="preserve"> </w:t>
+      </w:r>
+      <m:oMath>
+        <m:sSup>
+          <m:sSupPr>
+            <m:ctrlPr>
+              <w:rPr>
+                <w:rFonts w:ascii="Cambria Math" w:hAnsi="Cambria Math"/>
+                <w:lang w:val="en-US"/>
+              </w:rPr>
+            </m:ctrlPr>
+          </m:sSupPr>
+          <m:e>
+            <m:r>
+              <m:rPr>
+                <m:sty m:val="p"/>
+              </m:rPr>
+              <w:rPr>
+                <w:rFonts w:ascii="Cambria Math" w:hAnsi="Cambria Math"/>
+                <w:lang w:val="en-US"/>
+              </w:rPr>
+              <m:t>U</m:t>
+            </m:r>
+          </m:e>
+          <m:sup>
+            <m:r>
+              <m:rPr>
+                <m:sty m:val="p"/>
+              </m:rPr>
+              <w:rPr>
+                <w:rFonts w:ascii="Cambria Math" w:hAnsi="Cambria Math"/>
+                <w:lang w:val="en-US"/>
+              </w:rPr>
+              <m:t>⊤</m:t>
+            </m:r>
+          </m:sup>
+        </m:sSup>
+      </m:oMath>
+      <w:r>
+        <w:rPr>
+          <w:lang w:val="en-US"/>
+        </w:rPr>
+        <w:t xml:space="preserve"> gives a rotation needed to de-correlate the data</w:t>
+      </w:r>
+      <w:r>
+        <w:rPr>
+          <w:lang w:val="en-US"/>
+        </w:rPr>
+        <w:t xml:space="preserve">. Mean vector of input sequences is presented as </w:t>
+      </w:r>
+      <m:oMath>
+        <m:r>
+          <w:rPr>
+            <w:rFonts w:ascii="Cambria Math" w:hAnsi="Cambria Math"/>
+            <w:lang w:val="en-US"/>
+          </w:rPr>
+          <m:t>μ</m:t>
+        </m:r>
+      </m:oMath>
+      <w:r>
+        <w:rPr>
+          <w:lang w:val="en-US"/>
+        </w:rPr>
+        <w:t>.</w:t>
+      </w:r>
+    </w:p>
+    <w:p>
+      <w:pPr>
+        <w:pStyle w:val="NormalMain"/>
+        <w:rPr>
+          <w:lang w:val="en-US"/>
+        </w:rPr>
+      </w:pPr>
+      <w:r>
+        <w:rPr>
+          <w:lang w:val="en-US"/>
+        </w:rPr>
+        <w:t xml:space="preserve">Maximum of non-Gaussianity means the minimum of some objective function </w:t>
+      </w:r>
+      <w:r>
+        <w:rPr>
+          <w:i/>
+          <w:lang w:val="en-US"/>
+        </w:rPr>
+        <w:t>J</w:t>
+      </w:r>
+      <w:r>
+        <w:rPr>
+          <w:lang w:val="en-US"/>
+        </w:rPr>
+        <w:t xml:space="preserve"> </w:t>
+      </w:r>
+      <w:r>
+        <w:rPr>
+          <w:lang w:val="en-US"/>
+        </w:rPr>
+        <w:t>by selecting weights of transforming matrix W, that is shown in formula 6.</w:t>
+      </w:r>
+    </w:p>
+    <w:tbl>
+      <w:tblPr>
+        <w:tblStyle w:val="a6"/>
+        <w:tblW w:w="0" w:type="auto"/>
+        <w:tblBorders>
+          <w:top w:val="none" w:sz="0" w:space="0" w:color="auto"/>
+          <w:left w:val="none" w:sz="0" w:space="0" w:color="auto"/>
+          <w:bottom w:val="none" w:sz="0" w:space="0" w:color="auto"/>
+          <w:right w:val="none" w:sz="0" w:space="0" w:color="auto"/>
+          <w:insideH w:val="none" w:sz="0" w:space="0" w:color="auto"/>
+          <w:insideV w:val="none" w:sz="0" w:space="0" w:color="auto"/>
+        </w:tblBorders>
+        <w:tblLook w:val="04A0" w:firstRow="1" w:lastRow="0" w:firstColumn="1" w:lastColumn="0" w:noHBand="0" w:noVBand="1"/>
+      </w:tblPr>
+      <w:tblGrid>
+        <w:gridCol w:w="8642"/>
+        <w:gridCol w:w="703"/>
+      </w:tblGrid>
+      <w:tr>
+        <w:tc>
+          <w:tcPr>
+            <w:tcW w:w="8642" w:type="dxa"/>
+          </w:tcPr>
+          <w:p>
+            <w:pPr>
+              <w:pStyle w:val="NormalMain"/>
+              <w:ind w:firstLine="0"/>
+              <w:rPr>
+                <w:lang w:val="en-US"/>
+              </w:rPr>
+            </w:pPr>
+            <m:oMathPara>
+              <m:oMath>
+                <m:r>
+                  <w:rPr>
+                    <w:rFonts w:ascii="Cambria Math" w:hAnsi="Cambria Math"/>
+                    <w:lang w:val="en-US"/>
+                  </w:rPr>
+                  <m:t>J(y)≈{E[G(y)]-E[G(v)]</m:t>
+                </m:r>
+                <m:sSup>
+                  <m:sSupPr>
+                    <m:ctrlPr>
+                      <w:rPr>
+                        <w:rFonts w:ascii="Cambria Math" w:hAnsi="Cambria Math"/>
+                        <w:lang w:val="en-US"/>
+                      </w:rPr>
+                    </m:ctrlPr>
+                  </m:sSupPr>
+                  <m:e>
+                    <m:r>
+                      <w:rPr>
+                        <w:rFonts w:ascii="Cambria Math" w:hAnsi="Cambria Math"/>
+                        <w:lang w:val="en-US"/>
+                      </w:rPr>
+                      <m:t>}</m:t>
+                    </m:r>
+                  </m:e>
+                  <m:sup>
+                    <m:r>
+                      <w:rPr>
+                        <w:rFonts w:ascii="Cambria Math" w:hAnsi="Cambria Math"/>
+                        <w:lang w:val="en-US"/>
+                      </w:rPr>
+                      <m:t>2</m:t>
+                    </m:r>
+                  </m:sup>
+                </m:sSup>
+              </m:oMath>
+            </m:oMathPara>
+          </w:p>
+          <w:p>
+            <w:pPr>
+              <w:pStyle w:val="NormalMain"/>
+              <w:ind w:firstLine="0"/>
+              <w:rPr>
+                <w:lang w:val="en-US"/>
+              </w:rPr>
+            </w:pPr>
+            <m:oMathPara>
+              <m:oMath>
+                <m:r>
+                  <w:rPr>
+                    <w:rFonts w:ascii="Cambria Math" w:hAnsi="Cambria Math"/>
+                    <w:lang w:val="en-US"/>
+                  </w:rPr>
+                  <m:t>Y=</m:t>
+                </m:r>
+                <m:sSup>
+                  <m:sSupPr>
+                    <m:ctrlPr>
+                      <w:rPr>
+                        <w:rFonts w:ascii="Cambria Math" w:hAnsi="Cambria Math"/>
+                        <w:i/>
+                        <w:lang w:val="en-US"/>
+                      </w:rPr>
+                    </m:ctrlPr>
+                  </m:sSupPr>
+                  <m:e>
+                    <m:r>
+                      <w:rPr>
+                        <w:rFonts w:ascii="Cambria Math" w:hAnsi="Cambria Math"/>
+                        <w:lang w:val="en-US"/>
+                      </w:rPr>
+                      <m:t>W</m:t>
+                    </m:r>
+                  </m:e>
+                  <m:sup>
+                    <m:r>
+                      <w:rPr>
+                        <w:rFonts w:ascii="Cambria Math" w:hAnsi="Cambria Math"/>
+                        <w:lang w:val="en-US"/>
+                      </w:rPr>
+                      <m:t>T</m:t>
+                    </m:r>
+                  </m:sup>
+                </m:sSup>
+                <m:r>
+                  <w:rPr>
+                    <w:rFonts w:ascii="Cambria Math" w:hAnsi="Cambria Math"/>
+                    <w:lang w:val="en-US"/>
+                  </w:rPr>
+                  <m:t>X</m:t>
+                </m:r>
+              </m:oMath>
+            </m:oMathPara>
+          </w:p>
+        </w:tc>
+        <w:tc>
+          <w:tcPr>
+            <w:tcW w:w="703" w:type="dxa"/>
+            <w:vAlign w:val="center"/>
+          </w:tcPr>
+          <w:p>
+            <w:pPr>
+              <w:pStyle w:val="NormalMain"/>
+              <w:ind w:firstLine="0"/>
+              <w:jc w:val="center"/>
+              <w:rPr>
+                <w:lang w:val="en-US"/>
+              </w:rPr>
+            </w:pPr>
+            <w:r>
+              <w:rPr>
+                <w:lang w:val="en-US"/>
+              </w:rPr>
+              <w:t>(</w:t>
+            </w:r>
+            <w:r>
+              <w:rPr>
+                <w:lang w:val="en-US"/>
+              </w:rPr>
+              <w:t>6</w:t>
+            </w:r>
+            <w:r>
+              <w:rPr>
+                <w:lang w:val="en-US"/>
+              </w:rPr>
+              <w:t>)</w:t>
+            </w:r>
+          </w:p>
+        </w:tc>
+      </w:tr>
+    </w:tbl>
+    <w:p>
+      <w:pPr>
+        <w:pStyle w:val="NormalMain"/>
+        <w:rPr>
+          <w:lang w:val="en-US"/>
+        </w:rPr>
+      </w:pPr>
+      <w:r>
+        <w:rPr>
+          <w:lang w:val="en-US"/>
+        </w:rPr>
+        <w:t>Where, G</w:t>
+      </w:r>
+      <w:r>
+        <w:rPr>
+          <w:lang w:val="en-US"/>
+        </w:rPr>
+        <w:t>’ = g, which is a</w:t>
+      </w:r>
+      <w:r>
+        <w:rPr>
+          <w:lang w:val="en-US"/>
+        </w:rPr>
+        <w:t xml:space="preserve"> non-quadratic function</w:t>
+      </w:r>
+      <w:r>
+        <w:rPr>
+          <w:lang w:val="en-US"/>
+        </w:rPr>
+        <w:t xml:space="preserve"> and</w:t>
+      </w:r>
+      <w:r>
+        <w:rPr>
+          <w:lang w:val="en-US"/>
+        </w:rPr>
+        <w:t xml:space="preserve"> </w:t>
+      </w:r>
+      <m:oMath>
+        <m:r>
+          <w:rPr>
+            <w:rFonts w:ascii="Cambria Math" w:hAnsi="Cambria Math"/>
+            <w:lang w:val="en-US"/>
+          </w:rPr>
+          <m:t>v</m:t>
+        </m:r>
+      </m:oMath>
+      <w:r>
+        <w:rPr>
+          <w:lang w:val="en-US"/>
+        </w:rPr>
+        <w:t xml:space="preserve"> is gaussian variabl</w:t>
+      </w:r>
+      <w:r>
+        <w:rPr>
+          <w:lang w:val="en-US"/>
+        </w:rPr>
+        <w:t>e.</w:t>
+      </w:r>
+      <w:r>
+        <w:rPr>
+          <w:lang w:val="en-US"/>
+        </w:rPr>
+        <w:t xml:space="preserve"> Both </w:t>
+      </w:r>
+      <w:r>
+        <w:rPr>
+          <w:i/>
+          <w:lang w:val="en-US"/>
+        </w:rPr>
+        <w:t>y</w:t>
+      </w:r>
+      <w:r>
+        <w:rPr>
+          <w:lang w:val="en-US"/>
+        </w:rPr>
+        <w:t xml:space="preserve"> and </w:t>
+      </w:r>
+      <w:r>
+        <w:rPr>
+          <w:i/>
+          <w:lang w:val="en-US"/>
+        </w:rPr>
+        <w:t>v</w:t>
+      </w:r>
+      <w:r>
+        <w:rPr>
+          <w:i/>
+          <w:lang w:val="en-US"/>
+        </w:rPr>
+        <w:t xml:space="preserve"> </w:t>
+      </w:r>
+      <w:r>
+        <w:rPr>
+          <w:lang w:val="en-US"/>
+        </w:rPr>
+        <w:t>are assumed to be zero mean and with unit variance.</w:t>
+      </w:r>
+    </w:p>
+    <w:p>
+      <w:pPr>
+        <w:pStyle w:val="NormalMain"/>
+        <w:rPr>
+          <w:lang w:val="en-US"/>
+        </w:rPr>
+      </w:pPr>
+      <w:r>
+        <w:rPr>
+          <w:lang w:val="en-US"/>
+        </w:rPr>
+        <w:t xml:space="preserve">According to the feature of vector </w:t>
+      </w:r>
+      <w:r>
+        <w:rPr>
+          <w:i/>
+          <w:lang w:val="en-US"/>
+        </w:rPr>
+        <w:t>w</w:t>
+      </w:r>
+      <w:r>
+        <w:rPr>
+          <w:i/>
+          <w:lang w:val="en-US"/>
+        </w:rPr>
+        <w:t xml:space="preserve"> </w:t>
+      </w:r>
+      <w:r>
+        <w:rPr>
+          <w:lang w:val="en-US"/>
+        </w:rPr>
+        <w:t>to be normalized the calculation of matrix components w</w:t>
+      </w:r>
+      <w:r>
+        <w:rPr>
+          <w:vertAlign w:val="subscript"/>
+          <w:lang w:val="en-US"/>
+        </w:rPr>
+        <w:t>k</w:t>
+      </w:r>
+      <w:r>
+        <w:rPr>
+          <w:lang w:val="en-US"/>
+        </w:rPr>
+        <w:t xml:space="preserve"> is presented in formulas below: </w:t>
+      </w:r>
+    </w:p>
+    <w:tbl>
+      <w:tblPr>
+        <w:tblStyle w:val="a6"/>
+        <w:tblW w:w="0" w:type="auto"/>
+        <w:tblBorders>
+          <w:top w:val="none" w:sz="0" w:space="0" w:color="auto"/>
+          <w:left w:val="none" w:sz="0" w:space="0" w:color="auto"/>
+          <w:bottom w:val="none" w:sz="0" w:space="0" w:color="auto"/>
+          <w:right w:val="none" w:sz="0" w:space="0" w:color="auto"/>
+          <w:insideH w:val="none" w:sz="0" w:space="0" w:color="auto"/>
+          <w:insideV w:val="none" w:sz="0" w:space="0" w:color="auto"/>
+        </w:tblBorders>
+        <w:tblLook w:val="04A0" w:firstRow="1" w:lastRow="0" w:firstColumn="1" w:lastColumn="0" w:noHBand="0" w:noVBand="1"/>
+      </w:tblPr>
+      <w:tblGrid>
+        <w:gridCol w:w="8642"/>
+        <w:gridCol w:w="703"/>
+      </w:tblGrid>
+      <w:tr>
+        <w:tc>
+          <w:tcPr>
+            <w:tcW w:w="8642" w:type="dxa"/>
+          </w:tcPr>
+          <w:p>
+            <w:pPr>
+              <w:pStyle w:val="NormalMain"/>
+              <w:ind w:firstLine="0"/>
+              <w:rPr>
+                <w:lang w:val="en-US"/>
+              </w:rPr>
+            </w:pPr>
+            <m:oMathPara>
+              <m:oMath>
+                <m:r>
+                  <w:rPr>
+                    <w:rFonts w:ascii="Cambria Math" w:hAnsi="Cambria Math"/>
+                    <w:lang w:val="en-US"/>
+                  </w:rPr>
+                  <m:t>E</m:t>
+                </m:r>
+                <m:d>
+                  <m:dPr>
+                    <m:begChr m:val="{"/>
+                    <m:endChr m:val="}"/>
+                    <m:ctrlPr>
+                      <w:rPr>
+                        <w:rFonts w:ascii="Cambria Math" w:hAnsi="Cambria Math"/>
+                        <w:lang w:val="en-US"/>
+                      </w:rPr>
+                    </m:ctrlPr>
+                  </m:dPr>
+                  <m:e>
+                    <m:sSup>
+                      <m:sSupPr>
+                        <m:ctrlPr>
+                          <w:rPr>
+                            <w:rFonts w:ascii="Cambria Math" w:hAnsi="Cambria Math"/>
+                            <w:lang w:val="en-US"/>
+                          </w:rPr>
+                        </m:ctrlPr>
+                      </m:sSupPr>
+                      <m:e>
+                        <m:d>
+                          <m:dPr>
+                            <m:ctrlPr>
+                              <w:rPr>
+                                <w:rFonts w:ascii="Cambria Math" w:hAnsi="Cambria Math"/>
+                                <w:lang w:val="en-US"/>
+                              </w:rPr>
+                            </m:ctrlPr>
+                          </m:dPr>
+                          <m:e>
+                            <m:sSup>
+                              <m:sSupPr>
+                                <m:ctrlPr>
+                                  <w:rPr>
+                                    <w:rFonts w:ascii="Cambria Math" w:hAnsi="Cambria Math"/>
+                                    <w:lang w:val="en-US"/>
+                                  </w:rPr>
+                                </m:ctrlPr>
+                              </m:sSupPr>
+                              <m:e>
+                                <m:r>
+                                  <w:rPr>
+                                    <w:rFonts w:ascii="Cambria Math" w:hAnsi="Cambria Math"/>
+                                    <w:lang w:val="en-US"/>
+                                  </w:rPr>
+                                  <m:t>w</m:t>
+                                </m:r>
+                              </m:e>
+                              <m:sup>
+                                <m:r>
+                                  <w:rPr>
+                                    <w:rFonts w:ascii="Cambria Math" w:hAnsi="Cambria Math"/>
+                                    <w:lang w:val="en-US"/>
+                                  </w:rPr>
+                                  <m:t>T</m:t>
+                                </m:r>
+                              </m:sup>
+                            </m:sSup>
+                            <m:r>
+                              <w:rPr>
+                                <w:rFonts w:ascii="Cambria Math" w:hAnsi="Cambria Math"/>
+                                <w:lang w:val="en-US"/>
+                              </w:rPr>
+                              <m:t>x</m:t>
+                            </m:r>
+                          </m:e>
+                        </m:d>
+                      </m:e>
+                      <m:sup>
+                        <m:r>
+                          <w:rPr>
+                            <w:rFonts w:ascii="Cambria Math" w:hAnsi="Cambria Math"/>
+                            <w:lang w:val="en-US"/>
+                          </w:rPr>
+                          <m:t>2</m:t>
+                        </m:r>
+                      </m:sup>
+                    </m:sSup>
+                  </m:e>
+                </m:d>
+                <m:r>
+                  <w:rPr>
+                    <w:rFonts w:ascii="Cambria Math" w:hAnsi="Cambria Math"/>
+                    <w:lang w:val="en-US"/>
+                  </w:rPr>
+                  <m:t>=∥w</m:t>
+                </m:r>
+                <m:sSup>
+                  <m:sSupPr>
+                    <m:ctrlPr>
+                      <w:rPr>
+                        <w:rFonts w:ascii="Cambria Math" w:hAnsi="Cambria Math"/>
+                        <w:lang w:val="en-US"/>
+                      </w:rPr>
+                    </m:ctrlPr>
+                  </m:sSupPr>
+                  <m:e>
+                    <m:r>
+                      <w:rPr>
+                        <w:rFonts w:ascii="Cambria Math" w:hAnsi="Cambria Math"/>
+                        <w:lang w:val="en-US"/>
+                      </w:rPr>
+                      <m:t>∥</m:t>
+                    </m:r>
+                  </m:e>
+                  <m:sup>
+                    <m:r>
+                      <w:rPr>
+                        <w:rFonts w:ascii="Cambria Math" w:hAnsi="Cambria Math"/>
+                        <w:lang w:val="en-US"/>
+                      </w:rPr>
+                      <m:t>2</m:t>
+                    </m:r>
+                  </m:sup>
+                </m:sSup>
+                <m:r>
+                  <w:rPr>
+                    <w:rFonts w:ascii="Cambria Math" w:hAnsi="Cambria Math"/>
+                    <w:lang w:val="en-US"/>
+                  </w:rPr>
+                  <m:t>=1</m:t>
+                </m:r>
+              </m:oMath>
+            </m:oMathPara>
+          </w:p>
+          <w:p>
+            <w:pPr>
+              <w:pStyle w:val="NormalMain"/>
+              <w:ind w:firstLine="0"/>
+              <w:rPr>
+                <w:lang w:val="en-US"/>
+              </w:rPr>
+            </w:pPr>
+            <m:oMathPara>
+              <m:oMath>
+                <m:r>
+                  <w:rPr>
+                    <w:rFonts w:ascii="Cambria Math" w:hAnsi="Cambria Math"/>
+                    <w:lang w:val="en-US"/>
+                  </w:rPr>
+                  <m:t>E</m:t>
+                </m:r>
+                <m:d>
+                  <m:dPr>
+                    <m:begChr m:val="{"/>
+                    <m:endChr m:val="}"/>
+                    <m:ctrlPr>
+                      <w:rPr>
+                        <w:rFonts w:ascii="Cambria Math" w:hAnsi="Cambria Math"/>
+                        <w:lang w:val="en-US"/>
+                      </w:rPr>
+                    </m:ctrlPr>
+                  </m:dPr>
+                  <m:e>
+                    <m:r>
+                      <w:rPr>
+                        <w:rFonts w:ascii="Cambria Math" w:hAnsi="Cambria Math"/>
+                        <w:lang w:val="en-US"/>
+                      </w:rPr>
+                      <m:t>xg</m:t>
+                    </m:r>
+                    <m:d>
+                      <m:dPr>
+                        <m:ctrlPr>
+                          <w:rPr>
+                            <w:rFonts w:ascii="Cambria Math" w:hAnsi="Cambria Math"/>
+                            <w:lang w:val="en-US"/>
+                          </w:rPr>
+                        </m:ctrlPr>
+                      </m:dPr>
+                      <m:e>
+                        <m:sSup>
+                          <m:sSupPr>
+                            <m:ctrlPr>
+                              <w:rPr>
+                                <w:rFonts w:ascii="Cambria Math" w:hAnsi="Cambria Math"/>
+                                <w:lang w:val="en-US"/>
+                              </w:rPr>
+                            </m:ctrlPr>
+                          </m:sSupPr>
+                          <m:e>
+                            <m:r>
+                              <w:rPr>
+                                <w:rFonts w:ascii="Cambria Math" w:hAnsi="Cambria Math"/>
+                                <w:lang w:val="en-US"/>
+                              </w:rPr>
+                              <m:t>w</m:t>
+                            </m:r>
+                          </m:e>
+                          <m:sup>
+                            <m:r>
+                              <w:rPr>
+                                <w:rFonts w:ascii="Cambria Math" w:hAnsi="Cambria Math"/>
+                                <w:lang w:val="en-US"/>
+                              </w:rPr>
+                              <m:t>T</m:t>
+                            </m:r>
+                          </m:sup>
+                        </m:sSup>
+                        <m:r>
+                          <w:rPr>
+                            <w:rFonts w:ascii="Cambria Math" w:hAnsi="Cambria Math"/>
+                            <w:lang w:val="en-US"/>
+                          </w:rPr>
+                          <m:t>x</m:t>
+                        </m:r>
+                      </m:e>
+                    </m:d>
+                  </m:e>
+                </m:d>
+                <m:r>
+                  <w:rPr>
+                    <w:rFonts w:ascii="Cambria Math" w:hAnsi="Cambria Math"/>
+                    <w:lang w:val="en-US"/>
+                  </w:rPr>
+                  <m:t>-βw=0</m:t>
+                </m:r>
+              </m:oMath>
+            </m:oMathPara>
+          </w:p>
+        </w:tc>
+        <w:tc>
+          <w:tcPr>
+            <w:tcW w:w="703" w:type="dxa"/>
+            <w:vAlign w:val="center"/>
+          </w:tcPr>
+          <w:p>
+            <w:pPr>
+              <w:pStyle w:val="NormalMain"/>
+              <w:ind w:firstLine="0"/>
+              <w:jc w:val="center"/>
+              <w:rPr>
+                <w:lang w:val="en-US"/>
+              </w:rPr>
+            </w:pPr>
+            <w:r>
+              <w:rPr>
+                <w:lang w:val="en-US"/>
+              </w:rPr>
+              <w:t>(7)</w:t>
+            </w:r>
+          </w:p>
+        </w:tc>
+      </w:tr>
+    </w:tbl>
+    <w:p>
+      <w:pPr>
+        <w:pStyle w:val="NormalMain"/>
+        <w:rPr>
+          <w:lang w:val="en-US"/>
+        </w:rPr>
+      </w:pPr>
+      <w:r>
+        <w:rPr>
+          <w:lang w:val="en-US"/>
+        </w:rPr>
+        <w:t xml:space="preserve">Where </w:t>
+      </w:r>
+      <m:oMath>
+        <m:r>
+          <w:rPr>
+            <w:rFonts w:ascii="Cambria Math" w:hAnsi="Cambria Math"/>
+            <w:lang w:val="en-US"/>
+          </w:rPr>
+          <m:t>g</m:t>
+        </m:r>
+      </m:oMath>
+      <w:r>
+        <w:rPr>
+          <w:lang w:val="en-US"/>
+        </w:rPr>
+        <w:t xml:space="preserve"> is derivative of function G and </w:t>
+      </w:r>
+      <m:oMath>
+        <m:r>
+          <w:rPr>
+            <w:rFonts w:ascii="Cambria Math" w:hAnsi="Cambria Math"/>
+            <w:lang w:val="en-US"/>
+          </w:rPr>
+          <m:t>β</m:t>
+        </m:r>
+      </m:oMath>
+      <w:r>
+        <w:rPr>
+          <w:lang w:val="en-US"/>
+        </w:rPr>
+        <w:t xml:space="preserve"> is constant, which can be found as </w:t>
+      </w:r>
+      <m:oMath>
+        <m:r>
+          <w:rPr>
+            <w:rFonts w:ascii="Cambria Math" w:hAnsi="Cambria Math"/>
+            <w:lang w:val="en-US"/>
+          </w:rPr>
+          <m:t>β=E</m:t>
+        </m:r>
+        <m:d>
+          <m:dPr>
+            <m:begChr m:val="{"/>
+            <m:endChr m:val="}"/>
+            <m:ctrlPr>
+              <w:rPr>
+                <w:rFonts w:ascii="Cambria Math" w:hAnsi="Cambria Math"/>
+                <w:lang w:val="en-US"/>
+              </w:rPr>
+            </m:ctrlPr>
+          </m:dPr>
+          <m:e>
+            <m:sSubSup>
+              <m:sSubSupPr>
+                <m:ctrlPr>
+                  <w:rPr>
+                    <w:rFonts w:ascii="Cambria Math" w:hAnsi="Cambria Math"/>
+                    <w:lang w:val="en-US"/>
+                  </w:rPr>
+                </m:ctrlPr>
+              </m:sSubSupPr>
+              <m:e>
+                <m:r>
+                  <w:rPr>
+                    <w:rFonts w:ascii="Cambria Math" w:hAnsi="Cambria Math"/>
+                    <w:lang w:val="en-US"/>
+                  </w:rPr>
+                  <m:t>w</m:t>
+                </m:r>
+              </m:e>
+              <m:sub>
+                <m:r>
+                  <w:rPr>
+                    <w:rFonts w:ascii="Cambria Math" w:hAnsi="Cambria Math"/>
+                    <w:lang w:val="en-US"/>
+                  </w:rPr>
+                  <m:t>0</m:t>
+                </m:r>
+              </m:sub>
+              <m:sup>
+                <m:r>
+                  <w:rPr>
+                    <w:rFonts w:ascii="Cambria Math" w:hAnsi="Cambria Math"/>
+                    <w:lang w:val="en-US"/>
+                  </w:rPr>
+                  <m:t>T</m:t>
+                </m:r>
+              </m:sup>
+            </m:sSubSup>
+            <m:r>
+              <w:rPr>
+                <w:rFonts w:ascii="Cambria Math" w:hAnsi="Cambria Math"/>
+                <w:lang w:val="en-US"/>
+              </w:rPr>
+              <m:t>xg</m:t>
+            </m:r>
+            <m:d>
+              <m:dPr>
+                <m:ctrlPr>
+                  <w:rPr>
+                    <w:rFonts w:ascii="Cambria Math" w:hAnsi="Cambria Math"/>
+                    <w:lang w:val="en-US"/>
+                  </w:rPr>
+                </m:ctrlPr>
+              </m:dPr>
+              <m:e>
+                <m:sSubSup>
+                  <m:sSubSupPr>
+                    <m:ctrlPr>
+                      <w:rPr>
+                        <w:rFonts w:ascii="Cambria Math" w:hAnsi="Cambria Math"/>
+                        <w:lang w:val="en-US"/>
+                      </w:rPr>
+                    </m:ctrlPr>
+                  </m:sSubSupPr>
+                  <m:e>
+                    <m:r>
+                      <w:rPr>
+                        <w:rFonts w:ascii="Cambria Math" w:hAnsi="Cambria Math"/>
+                        <w:lang w:val="en-US"/>
+                      </w:rPr>
+                      <m:t>w</m:t>
+                    </m:r>
+                  </m:e>
+                  <m:sub>
+                    <m:r>
+                      <w:rPr>
+                        <w:rFonts w:ascii="Cambria Math" w:hAnsi="Cambria Math"/>
+                        <w:lang w:val="en-US"/>
+                      </w:rPr>
+                      <m:t>0</m:t>
+                    </m:r>
+                  </m:sub>
+                  <m:sup>
+                    <m:r>
+                      <w:rPr>
+                        <w:rFonts w:ascii="Cambria Math" w:hAnsi="Cambria Math"/>
+                        <w:lang w:val="en-US"/>
+                      </w:rPr>
+                      <m:t>T</m:t>
+                    </m:r>
+                  </m:sup>
+                </m:sSubSup>
+                <m:r>
+                  <w:rPr>
+                    <w:rFonts w:ascii="Cambria Math" w:hAnsi="Cambria Math"/>
+                    <w:lang w:val="en-US"/>
+                  </w:rPr>
+                  <m:t>x</m:t>
+                </m:r>
+              </m:e>
+            </m:d>
+          </m:e>
+        </m:d>
+      </m:oMath>
+      <w:r>
+        <w:rPr>
+          <w:lang w:val="en-US"/>
+        </w:rPr>
+        <w:t xml:space="preserve">, with </w:t>
+      </w:r>
+      <m:oMath>
+        <m:sSubSup>
+          <m:sSubSupPr>
+            <m:ctrlPr>
+              <w:rPr>
+                <w:rFonts w:ascii="Cambria Math" w:hAnsi="Cambria Math"/>
+                <w:lang w:val="en-US"/>
+              </w:rPr>
+            </m:ctrlPr>
+          </m:sSubSupPr>
+          <m:e>
+            <m:r>
+              <w:rPr>
+                <w:rFonts w:ascii="Cambria Math" w:hAnsi="Cambria Math"/>
+                <w:lang w:val="en-US"/>
+              </w:rPr>
+              <m:t>w</m:t>
+            </m:r>
+          </m:e>
+          <m:sub>
+            <m:r>
+              <w:rPr>
+                <w:rFonts w:ascii="Cambria Math" w:hAnsi="Cambria Math"/>
+                <w:lang w:val="en-US"/>
+              </w:rPr>
+              <m:t>0</m:t>
+            </m:r>
+          </m:sub>
+          <m:sup>
+            <m:r>
+              <w:rPr>
+                <w:rFonts w:ascii="Cambria Math" w:hAnsi="Cambria Math"/>
+                <w:lang w:val="en-US"/>
+              </w:rPr>
+              <m:t>T</m:t>
+            </m:r>
+          </m:sup>
+        </m:sSubSup>
+      </m:oMath>
+      <w:r>
+        <w:rPr>
+          <w:lang w:val="en-US"/>
+        </w:rPr>
+        <w:t xml:space="preserve"> –</w:t>
+      </w:r>
+      <w:r>
+        <w:rPr>
+          <w:lang w:val="en-US"/>
+        </w:rPr>
+        <w:t xml:space="preserve"> </w:t>
+      </w:r>
+      <w:r>
+        <w:rPr>
+          <w:lang w:val="en-US"/>
+        </w:rPr>
+        <w:t xml:space="preserve">initial weight vector. </w:t>
+      </w:r>
+    </w:p>
+    <w:p>
+      <w:pPr>
+        <w:pStyle w:val="NormalMain"/>
+        <w:rPr>
+          <w:lang w:val="en-US"/>
+        </w:rPr>
+      </w:pPr>
+      <w:r>
+        <w:rPr>
+          <w:lang w:val="en-US"/>
+        </w:rPr>
+        <w:t xml:space="preserve">After using Newton iterative formula and additional assumption, because of whitened data, one step of calculation of weight vector with step normalization is shown in formula 8. </w:t>
+      </w:r>
+    </w:p>
+    <w:tbl>
+      <w:tblPr>
+        <w:tblStyle w:val="a6"/>
+        <w:tblW w:w="0" w:type="auto"/>
+        <w:tblBorders>
+          <w:top w:val="none" w:sz="0" w:space="0" w:color="auto"/>
+          <w:left w:val="none" w:sz="0" w:space="0" w:color="auto"/>
+          <w:bottom w:val="none" w:sz="0" w:space="0" w:color="auto"/>
+          <w:right w:val="none" w:sz="0" w:space="0" w:color="auto"/>
+          <w:insideH w:val="none" w:sz="0" w:space="0" w:color="auto"/>
+          <w:insideV w:val="none" w:sz="0" w:space="0" w:color="auto"/>
+        </w:tblBorders>
+        <w:tblLook w:val="04A0" w:firstRow="1" w:lastRow="0" w:firstColumn="1" w:lastColumn="0" w:noHBand="0" w:noVBand="1"/>
+      </w:tblPr>
+      <w:tblGrid>
+        <w:gridCol w:w="8642"/>
+        <w:gridCol w:w="703"/>
+      </w:tblGrid>
+      <w:tr>
+        <w:tc>
+          <w:tcPr>
+            <w:tcW w:w="8642" w:type="dxa"/>
+          </w:tcPr>
+          <w:p>
+            <w:pPr>
+              <w:pStyle w:val="NormalMain"/>
+              <w:ind w:firstLine="0"/>
+              <w:rPr>
+                <w:lang w:val="en-US"/>
+              </w:rPr>
+            </w:pPr>
+            <m:oMathPara>
+              <m:oMath>
+                <m:sSub>
+                  <m:sSubPr>
+                    <m:ctrlPr>
+                      <w:rPr>
+                        <w:rFonts w:ascii="Cambria Math" w:hAnsi="Cambria Math"/>
+                        <w:lang w:val="en-US"/>
+                      </w:rPr>
+                    </m:ctrlPr>
+                  </m:sSubPr>
+                  <m:e>
+                    <m:r>
+                      <w:rPr>
+                        <w:rFonts w:ascii="Cambria Math" w:hAnsi="Cambria Math"/>
+                        <w:lang w:val="en-US"/>
+                      </w:rPr>
+                      <m:t>w</m:t>
+                    </m:r>
+                  </m:e>
+                  <m:sub>
+                    <m:r>
+                      <w:rPr>
+                        <w:rFonts w:ascii="Cambria Math" w:hAnsi="Cambria Math"/>
+                        <w:lang w:val="en-US"/>
+                      </w:rPr>
+                      <m:t>k+1</m:t>
+                    </m:r>
+                  </m:sub>
+                </m:sSub>
+                <m:r>
+                  <w:rPr>
+                    <w:rFonts w:ascii="Cambria Math" w:hAnsi="Cambria Math"/>
+                    <w:lang w:val="en-US"/>
+                  </w:rPr>
+                  <m:t>=E</m:t>
+                </m:r>
+                <m:d>
+                  <m:dPr>
+                    <m:begChr m:val="{"/>
+                    <m:endChr m:val="}"/>
+                    <m:ctrlPr>
+                      <w:rPr>
+                        <w:rFonts w:ascii="Cambria Math" w:hAnsi="Cambria Math"/>
+                        <w:lang w:val="en-US"/>
+                      </w:rPr>
+                    </m:ctrlPr>
+                  </m:dPr>
+                  <m:e>
+                    <m:r>
+                      <w:rPr>
+                        <w:rFonts w:ascii="Cambria Math" w:hAnsi="Cambria Math"/>
+                        <w:lang w:val="en-US"/>
+                      </w:rPr>
+                      <m:t>xg</m:t>
+                    </m:r>
+                    <m:d>
+                      <m:dPr>
+                        <m:ctrlPr>
+                          <w:rPr>
+                            <w:rFonts w:ascii="Cambria Math" w:hAnsi="Cambria Math"/>
+                            <w:lang w:val="en-US"/>
+                          </w:rPr>
+                        </m:ctrlPr>
+                      </m:dPr>
+                      <m:e>
+                        <m:sSubSup>
+                          <m:sSubSupPr>
+                            <m:ctrlPr>
+                              <w:rPr>
+                                <w:rFonts w:ascii="Cambria Math" w:hAnsi="Cambria Math"/>
+                                <w:lang w:val="en-US"/>
+                              </w:rPr>
+                            </m:ctrlPr>
+                          </m:sSubSupPr>
+                          <m:e>
+                            <m:r>
+                              <w:rPr>
+                                <w:rFonts w:ascii="Cambria Math" w:hAnsi="Cambria Math"/>
+                                <w:lang w:val="en-US"/>
+                              </w:rPr>
+                              <m:t>w</m:t>
+                            </m:r>
+                          </m:e>
+                          <m:sub>
+                            <m:r>
+                              <w:rPr>
+                                <w:rFonts w:ascii="Cambria Math" w:hAnsi="Cambria Math"/>
+                                <w:lang w:val="en-US"/>
+                              </w:rPr>
+                              <m:t>k</m:t>
+                            </m:r>
+                          </m:sub>
+                          <m:sup>
+                            <m:r>
+                              <w:rPr>
+                                <w:rFonts w:ascii="Cambria Math" w:hAnsi="Cambria Math"/>
+                                <w:lang w:val="en-US"/>
+                              </w:rPr>
+                              <m:t>T</m:t>
+                            </m:r>
+                          </m:sup>
+                        </m:sSubSup>
+                        <m:r>
+                          <w:rPr>
+                            <w:rFonts w:ascii="Cambria Math" w:hAnsi="Cambria Math"/>
+                            <w:lang w:val="en-US"/>
+                          </w:rPr>
+                          <m:t>x</m:t>
+                        </m:r>
+                      </m:e>
+                    </m:d>
+                  </m:e>
+                </m:d>
+                <m:r>
+                  <w:rPr>
+                    <w:rFonts w:ascii="Cambria Math" w:hAnsi="Cambria Math"/>
+                    <w:lang w:val="en-US"/>
+                  </w:rPr>
+                  <m:t>-E</m:t>
+                </m:r>
+                <m:d>
+                  <m:dPr>
+                    <m:begChr m:val="{"/>
+                    <m:endChr m:val="}"/>
+                    <m:ctrlPr>
+                      <w:rPr>
+                        <w:rFonts w:ascii="Cambria Math" w:hAnsi="Cambria Math"/>
+                        <w:lang w:val="en-US"/>
+                      </w:rPr>
+                    </m:ctrlPr>
+                  </m:dPr>
+                  <m:e>
+                    <m:sSup>
+                      <m:sSupPr>
+                        <m:ctrlPr>
+                          <w:rPr>
+                            <w:rFonts w:ascii="Cambria Math" w:hAnsi="Cambria Math"/>
+                            <w:lang w:val="en-US"/>
+                          </w:rPr>
+                        </m:ctrlPr>
+                      </m:sSupPr>
+                      <m:e>
+                        <m:r>
+                          <w:rPr>
+                            <w:rFonts w:ascii="Cambria Math" w:hAnsi="Cambria Math"/>
+                            <w:lang w:val="en-US"/>
+                          </w:rPr>
+                          <m:t>g</m:t>
+                        </m:r>
+                      </m:e>
+                      <m:sup>
+                        <m:r>
+                          <m:rPr>
+                            <m:sty m:val="p"/>
+                          </m:rPr>
+                          <w:rPr>
+                            <w:rFonts w:ascii="Cambria Math" w:hAnsi="Cambria Math"/>
+                            <w:lang w:val="en-US"/>
+                          </w:rPr>
+                          <m:t>'</m:t>
+                        </m:r>
+                      </m:sup>
+                    </m:sSup>
+                    <m:d>
+                      <m:dPr>
+                        <m:ctrlPr>
+                          <w:rPr>
+                            <w:rFonts w:ascii="Cambria Math" w:hAnsi="Cambria Math"/>
+                            <w:lang w:val="en-US"/>
+                          </w:rPr>
+                        </m:ctrlPr>
+                      </m:dPr>
+                      <m:e>
+                        <m:sSubSup>
+                          <m:sSubSupPr>
+                            <m:ctrlPr>
+                              <w:rPr>
+                                <w:rFonts w:ascii="Cambria Math" w:hAnsi="Cambria Math"/>
+                                <w:lang w:val="en-US"/>
+                              </w:rPr>
+                            </m:ctrlPr>
+                          </m:sSubSupPr>
+                          <m:e>
+                            <m:r>
+                              <w:rPr>
+                                <w:rFonts w:ascii="Cambria Math" w:hAnsi="Cambria Math"/>
+                                <w:lang w:val="en-US"/>
+                              </w:rPr>
+                              <m:t>w</m:t>
+                            </m:r>
+                          </m:e>
+                          <m:sub>
+                            <m:r>
+                              <w:rPr>
+                                <w:rFonts w:ascii="Cambria Math" w:hAnsi="Cambria Math"/>
+                                <w:lang w:val="en-US"/>
+                              </w:rPr>
+                              <m:t>k</m:t>
+                            </m:r>
+                          </m:sub>
+                          <m:sup>
+                            <m:r>
+                              <w:rPr>
+                                <w:rFonts w:ascii="Cambria Math" w:hAnsi="Cambria Math"/>
+                                <w:lang w:val="en-US"/>
+                              </w:rPr>
+                              <m:t>T</m:t>
+                            </m:r>
+                          </m:sup>
+                        </m:sSubSup>
+                        <m:r>
+                          <w:rPr>
+                            <w:rFonts w:ascii="Cambria Math" w:hAnsi="Cambria Math"/>
+                            <w:lang w:val="en-US"/>
+                          </w:rPr>
+                          <m:t>x</m:t>
+                        </m:r>
+                      </m:e>
+                    </m:d>
+                  </m:e>
+                </m:d>
+                <m:sSub>
+                  <m:sSubPr>
+                    <m:ctrlPr>
+                      <w:rPr>
+                        <w:rFonts w:ascii="Cambria Math" w:hAnsi="Cambria Math"/>
+                        <w:lang w:val="en-US"/>
+                      </w:rPr>
+                    </m:ctrlPr>
+                  </m:sSubPr>
+                  <m:e>
+                    <m:r>
+                      <w:rPr>
+                        <w:rFonts w:ascii="Cambria Math" w:hAnsi="Cambria Math"/>
+                        <w:lang w:val="en-US"/>
+                      </w:rPr>
+                      <m:t>w</m:t>
+                    </m:r>
+                  </m:e>
+                  <m:sub>
+                    <m:r>
+                      <w:rPr>
+                        <w:rFonts w:ascii="Cambria Math" w:hAnsi="Cambria Math"/>
+                        <w:lang w:val="en-US"/>
+                      </w:rPr>
+                      <m:t>k</m:t>
+                    </m:r>
+                  </m:sub>
+                </m:sSub>
+              </m:oMath>
+            </m:oMathPara>
+          </w:p>
+        </w:tc>
+        <w:tc>
+          <w:tcPr>
+            <w:tcW w:w="703" w:type="dxa"/>
+          </w:tcPr>
+          <w:p>
+            <w:pPr>
+              <w:pStyle w:val="NormalMain"/>
+              <w:ind w:firstLine="0"/>
+              <w:rPr>
+                <w:lang w:val="en-US"/>
+              </w:rPr>
+            </w:pPr>
+            <w:r>
+              <w:rPr>
+                <w:lang w:val="en-US"/>
+              </w:rPr>
+              <w:t>(</w:t>
+            </w:r>
+            <w:r>
+              <w:rPr>
+                <w:lang w:val="en-US"/>
+              </w:rPr>
+              <w:t>9</w:t>
+            </w:r>
+            <w:r>
+              <w:rPr>
+                <w:lang w:val="en-US"/>
+              </w:rPr>
+              <w:t>)</w:t>
+            </w:r>
+          </w:p>
+        </w:tc>
+      </w:tr>
+    </w:tbl>
+    <w:p>
+      <w:pPr>
+        <w:pStyle w:val="NormalMain"/>
+        <w:rPr>
+          <w:lang w:val="en-US"/>
+        </w:rPr>
+      </w:pPr>
+      <w:r>
+        <w:rPr>
+          <w:lang w:val="en-US"/>
+        </w:rPr>
+        <w:lastRenderedPageBreak/>
+        <w:t xml:space="preserve">There are a lot of non-quadratic functions used for independent component analysis, however, all of them must fit the conditions. </w:t>
+      </w:r>
+      <w:r>
+        <w:rPr>
+          <w:lang w:val="en-US"/>
+        </w:rPr>
+        <w:t>The set of functions must have derivative. In the current paper a several nonlinear functions have been checked. They are shown if formulas below in the form of g(u):</w:t>
+      </w:r>
+    </w:p>
+    <w:tbl>
+      <w:tblPr>
+        <w:tblStyle w:val="a6"/>
+        <w:tblW w:w="0" w:type="auto"/>
+        <w:tblBorders>
+          <w:top w:val="none" w:sz="0" w:space="0" w:color="auto"/>
+          <w:left w:val="none" w:sz="0" w:space="0" w:color="auto"/>
+          <w:bottom w:val="none" w:sz="0" w:space="0" w:color="auto"/>
+          <w:right w:val="none" w:sz="0" w:space="0" w:color="auto"/>
+          <w:insideH w:val="none" w:sz="0" w:space="0" w:color="auto"/>
+          <w:insideV w:val="none" w:sz="0" w:space="0" w:color="auto"/>
+        </w:tblBorders>
+        <w:tblLook w:val="04A0" w:firstRow="1" w:lastRow="0" w:firstColumn="1" w:lastColumn="0" w:noHBand="0" w:noVBand="1"/>
+      </w:tblPr>
+      <w:tblGrid>
+        <w:gridCol w:w="8642"/>
+        <w:gridCol w:w="703"/>
+      </w:tblGrid>
+      <w:tr>
+        <w:tc>
+          <w:tcPr>
+            <w:tcW w:w="8642" w:type="dxa"/>
+            <w:vAlign w:val="center"/>
+          </w:tcPr>
+          <w:p>
+            <w:pPr>
+              <w:pStyle w:val="NormalMain"/>
+              <w:ind w:firstLine="0"/>
+              <w:jc w:val="center"/>
+              <w:rPr>
+                <w:lang w:val="en-US"/>
+              </w:rPr>
+            </w:pPr>
+            <m:oMathPara>
+              <m:oMath>
+                <m:sSub>
+                  <m:sSubPr>
+                    <m:ctrlPr>
+                      <w:rPr>
+                        <w:rFonts w:ascii="Cambria Math" w:hAnsi="Cambria Math"/>
+                        <w:lang w:val="en-US"/>
+                      </w:rPr>
+                    </m:ctrlPr>
+                  </m:sSubPr>
+                  <m:e>
+                    <m:r>
+                      <w:rPr>
+                        <w:rFonts w:ascii="Cambria Math" w:hAnsi="Cambria Math"/>
+                        <w:lang w:val="en-US"/>
+                      </w:rPr>
+                      <m:t>g</m:t>
+                    </m:r>
+                  </m:e>
+                  <m:sub>
+                    <m:r>
+                      <w:rPr>
+                        <w:rFonts w:ascii="Cambria Math" w:hAnsi="Cambria Math"/>
+                        <w:lang w:val="en-US"/>
+                      </w:rPr>
+                      <m:t>1</m:t>
+                    </m:r>
+                  </m:sub>
+                </m:sSub>
+                <m:d>
+                  <m:dPr>
+                    <m:ctrlPr>
+                      <w:rPr>
+                        <w:rFonts w:ascii="Cambria Math" w:hAnsi="Cambria Math"/>
+                        <w:i/>
+                        <w:lang w:val="en-US"/>
+                      </w:rPr>
+                    </m:ctrlPr>
+                  </m:dPr>
+                  <m:e>
+                    <m:r>
+                      <w:rPr>
+                        <w:rFonts w:ascii="Cambria Math" w:hAnsi="Cambria Math"/>
+                        <w:lang w:val="en-US"/>
+                      </w:rPr>
+                      <m:t>u</m:t>
+                    </m:r>
+                  </m:e>
+                </m:d>
+                <m:r>
+                  <w:rPr>
+                    <w:rFonts w:ascii="Cambria Math" w:hAnsi="Cambria Math"/>
+                    <w:lang w:val="en-US"/>
+                  </w:rPr>
+                  <m:t>=</m:t>
+                </m:r>
+                <m:func>
+                  <m:funcPr>
+                    <m:ctrlPr>
+                      <w:rPr>
+                        <w:rFonts w:ascii="Cambria Math" w:hAnsi="Cambria Math"/>
+                        <w:i/>
+                        <w:lang w:val="en-US"/>
+                      </w:rPr>
+                    </m:ctrlPr>
+                  </m:funcPr>
+                  <m:fName>
+                    <m:r>
+                      <m:rPr>
+                        <m:sty m:val="p"/>
+                      </m:rPr>
+                      <w:rPr>
+                        <w:rFonts w:ascii="Cambria Math" w:hAnsi="Cambria Math"/>
+                        <w:lang w:val="en-US"/>
+                      </w:rPr>
+                      <m:t>tanh</m:t>
+                    </m:r>
+                  </m:fName>
+                  <m:e>
+                    <m:d>
+                      <m:dPr>
+                        <m:ctrlPr>
+                          <w:rPr>
+                            <w:rFonts w:ascii="Cambria Math" w:hAnsi="Cambria Math"/>
+                            <w:i/>
+                            <w:lang w:val="en-US"/>
+                          </w:rPr>
+                        </m:ctrlPr>
+                      </m:dPr>
+                      <m:e>
+                        <m:r>
+                          <w:rPr>
+                            <w:rFonts w:ascii="Cambria Math" w:hAnsi="Cambria Math"/>
+                            <w:lang w:val="en-US"/>
+                          </w:rPr>
+                          <m:t>u</m:t>
+                        </m:r>
+                      </m:e>
+                    </m:d>
+                  </m:e>
+                </m:func>
+              </m:oMath>
+            </m:oMathPara>
+          </w:p>
+          <w:p>
+            <w:pPr>
+              <w:pStyle w:val="NormalMain"/>
+              <w:ind w:firstLine="0"/>
+              <w:jc w:val="center"/>
+              <w:rPr>
+                <w:lang w:val="en-US"/>
+              </w:rPr>
+            </w:pPr>
+            <m:oMathPara>
+              <m:oMath>
+                <m:sSub>
+                  <m:sSubPr>
+                    <m:ctrlPr>
+                      <w:rPr>
+                        <w:rFonts w:ascii="Cambria Math" w:hAnsi="Cambria Math"/>
+                        <w:lang w:val="en-US"/>
+                      </w:rPr>
+                    </m:ctrlPr>
+                  </m:sSubPr>
+                  <m:e>
+                    <m:r>
+                      <w:rPr>
+                        <w:rFonts w:ascii="Cambria Math" w:hAnsi="Cambria Math"/>
+                        <w:lang w:val="en-US"/>
+                      </w:rPr>
+                      <m:t>g</m:t>
+                    </m:r>
+                  </m:e>
+                  <m:sub>
+                    <m:r>
+                      <w:rPr>
+                        <w:rFonts w:ascii="Cambria Math" w:hAnsi="Cambria Math"/>
+                        <w:lang w:val="en-US"/>
+                      </w:rPr>
+                      <m:t>2</m:t>
+                    </m:r>
+                  </m:sub>
+                </m:sSub>
+                <m:d>
+                  <m:dPr>
+                    <m:ctrlPr>
+                      <w:rPr>
+                        <w:rFonts w:ascii="Cambria Math" w:hAnsi="Cambria Math"/>
+                        <w:i/>
+                        <w:lang w:val="en-US"/>
+                      </w:rPr>
+                    </m:ctrlPr>
+                  </m:dPr>
+                  <m:e>
+                    <m:r>
+                      <w:rPr>
+                        <w:rFonts w:ascii="Cambria Math" w:hAnsi="Cambria Math"/>
+                        <w:lang w:val="en-US"/>
+                      </w:rPr>
+                      <m:t>u</m:t>
+                    </m:r>
+                  </m:e>
+                </m:d>
+                <m:r>
+                  <w:rPr>
+                    <w:rFonts w:ascii="Cambria Math" w:hAnsi="Cambria Math"/>
+                    <w:lang w:val="en-US"/>
+                  </w:rPr>
+                  <m:t>=u</m:t>
+                </m:r>
+                <m:sSup>
+                  <m:sSupPr>
+                    <m:ctrlPr>
+                      <w:rPr>
+                        <w:rFonts w:ascii="Cambria Math" w:hAnsi="Cambria Math"/>
+                        <w:lang w:val="en-US"/>
+                      </w:rPr>
+                    </m:ctrlPr>
+                  </m:sSupPr>
+                  <m:e>
+                    <m:r>
+                      <w:rPr>
+                        <w:rFonts w:ascii="Cambria Math" w:hAnsi="Cambria Math"/>
+                        <w:lang w:val="en-US"/>
+                      </w:rPr>
+                      <m:t>e</m:t>
+                    </m:r>
+                  </m:e>
+                  <m:sup>
+                    <m:r>
+                      <w:rPr>
+                        <w:rFonts w:ascii="Cambria Math" w:hAnsi="Cambria Math"/>
+                        <w:lang w:val="en-US"/>
+                      </w:rPr>
+                      <m:t>-</m:t>
+                    </m:r>
+                    <m:f>
+                      <m:fPr>
+                        <m:ctrlPr>
+                          <w:rPr>
+                            <w:rFonts w:ascii="Cambria Math" w:hAnsi="Cambria Math"/>
+                            <w:i/>
+                            <w:lang w:val="en-US"/>
+                          </w:rPr>
+                        </m:ctrlPr>
+                      </m:fPr>
+                      <m:num>
+                        <m:sSup>
+                          <m:sSupPr>
+                            <m:ctrlPr>
+                              <w:rPr>
+                                <w:rFonts w:ascii="Cambria Math" w:hAnsi="Cambria Math"/>
+                                <w:lang w:val="en-US"/>
+                              </w:rPr>
+                            </m:ctrlPr>
+                          </m:sSupPr>
+                          <m:e>
+                            <m:r>
+                              <w:rPr>
+                                <w:rFonts w:ascii="Cambria Math" w:hAnsi="Cambria Math"/>
+                                <w:lang w:val="en-US"/>
+                              </w:rPr>
+                              <m:t>u</m:t>
+                            </m:r>
+                          </m:e>
+                          <m:sup>
+                            <m:r>
+                              <w:rPr>
+                                <w:rFonts w:ascii="Cambria Math" w:hAnsi="Cambria Math"/>
+                                <w:lang w:val="en-US"/>
+                              </w:rPr>
+                              <m:t>2</m:t>
+                            </m:r>
+                          </m:sup>
+                        </m:sSup>
+                      </m:num>
+                      <m:den>
+                        <m:r>
+                          <w:rPr>
+                            <w:rFonts w:ascii="Cambria Math" w:hAnsi="Cambria Math"/>
+                            <w:lang w:val="en-US"/>
+                          </w:rPr>
+                          <m:t>2</m:t>
+                        </m:r>
+                      </m:den>
+                    </m:f>
+                  </m:sup>
+                </m:sSup>
+                <m:r>
+                  <w:rPr>
+                    <w:rFonts w:ascii="Cambria Math" w:hAnsi="Cambria Math"/>
+                    <w:lang w:val="en-US"/>
+                  </w:rPr>
+                  <m:t xml:space="preserve">   </m:t>
+                </m:r>
+              </m:oMath>
+            </m:oMathPara>
+          </w:p>
+          <w:p>
+            <w:pPr>
+              <w:pStyle w:val="NormalMain"/>
+              <w:ind w:firstLine="0"/>
+              <w:jc w:val="center"/>
+              <w:rPr>
+                <w:lang w:val="en-US"/>
+              </w:rPr>
+            </w:pPr>
+            <m:oMathPara>
+              <m:oMath>
+                <m:sSub>
+                  <m:sSubPr>
+                    <m:ctrlPr>
+                      <w:rPr>
+                        <w:rFonts w:ascii="Cambria Math" w:hAnsi="Cambria Math"/>
+                        <w:lang w:val="en-US"/>
+                      </w:rPr>
+                    </m:ctrlPr>
+                  </m:sSubPr>
+                  <m:e>
+                    <m:r>
+                      <w:rPr>
+                        <w:rFonts w:ascii="Cambria Math" w:hAnsi="Cambria Math"/>
+                        <w:lang w:val="en-US"/>
+                      </w:rPr>
+                      <m:t>g</m:t>
+                    </m:r>
+                  </m:e>
+                  <m:sub>
+                    <m:r>
+                      <w:rPr>
+                        <w:rFonts w:ascii="Cambria Math" w:hAnsi="Cambria Math"/>
+                        <w:lang w:val="en-US"/>
+                      </w:rPr>
+                      <m:t>3</m:t>
+                    </m:r>
+                  </m:sub>
+                </m:sSub>
+                <m:d>
+                  <m:dPr>
+                    <m:ctrlPr>
+                      <w:rPr>
+                        <w:rFonts w:ascii="Cambria Math" w:hAnsi="Cambria Math"/>
+                        <w:i/>
+                        <w:lang w:val="en-US"/>
+                      </w:rPr>
+                    </m:ctrlPr>
+                  </m:dPr>
+                  <m:e>
+                    <m:r>
+                      <w:rPr>
+                        <w:rFonts w:ascii="Cambria Math" w:hAnsi="Cambria Math"/>
+                        <w:lang w:val="en-US"/>
+                      </w:rPr>
+                      <m:t>u</m:t>
+                    </m:r>
+                  </m:e>
+                </m:d>
+                <m:r>
+                  <w:rPr>
+                    <w:rFonts w:ascii="Cambria Math" w:hAnsi="Cambria Math"/>
+                    <w:lang w:val="en-US"/>
+                  </w:rPr>
+                  <m:t>=</m:t>
+                </m:r>
+                <m:sSup>
+                  <m:sSupPr>
+                    <m:ctrlPr>
+                      <w:rPr>
+                        <w:rFonts w:ascii="Cambria Math" w:hAnsi="Cambria Math"/>
+                        <w:lang w:val="en-US"/>
+                      </w:rPr>
+                    </m:ctrlPr>
+                  </m:sSupPr>
+                  <m:e>
+                    <m:r>
+                      <w:rPr>
+                        <w:rFonts w:ascii="Cambria Math" w:hAnsi="Cambria Math"/>
+                        <w:lang w:val="en-US"/>
+                      </w:rPr>
+                      <m:t>u</m:t>
+                    </m:r>
+                  </m:e>
+                  <m:sup>
+                    <m:r>
+                      <w:rPr>
+                        <w:rFonts w:ascii="Cambria Math" w:hAnsi="Cambria Math"/>
+                        <w:lang w:val="en-US"/>
+                      </w:rPr>
+                      <m:t>3</m:t>
+                    </m:r>
+                  </m:sup>
+                </m:sSup>
+                <m:r>
+                  <w:rPr>
+                    <w:rFonts w:ascii="Cambria Math" w:hAnsi="Cambria Math"/>
+                    <w:lang w:val="en-US"/>
+                  </w:rPr>
+                  <m:t xml:space="preserve">         </m:t>
+                </m:r>
+              </m:oMath>
+            </m:oMathPara>
+          </w:p>
+        </w:tc>
+        <w:tc>
+          <w:tcPr>
+            <w:tcW w:w="703" w:type="dxa"/>
+            <w:vAlign w:val="center"/>
+          </w:tcPr>
+          <w:p>
+            <w:pPr>
+              <w:pStyle w:val="NormalMain"/>
+              <w:ind w:firstLine="0"/>
+              <w:jc w:val="center"/>
+              <w:rPr>
+                <w:lang w:val="en-US"/>
+              </w:rPr>
+            </w:pPr>
+            <w:r>
+              <w:rPr>
+                <w:lang w:val="en-US"/>
+              </w:rPr>
+              <w:t>(</w:t>
+            </w:r>
+            <w:r>
+              <w:rPr>
+                <w:lang w:val="en-US"/>
+              </w:rPr>
+              <w:t>9</w:t>
+            </w:r>
+            <w:r>
+              <w:rPr>
+                <w:lang w:val="en-US"/>
+              </w:rPr>
+              <w:t>)</w:t>
+            </w:r>
+          </w:p>
+        </w:tc>
+      </w:tr>
+    </w:tbl>
+    <w:p>
+      <w:pPr>
+        <w:pStyle w:val="NormalMain"/>
+        <w:rPr>
+          <w:lang w:val="en-US"/>
+        </w:rPr>
+      </w:pPr>
+      <w:r>
+        <w:rPr>
+          <w:lang w:val="en-US"/>
+        </w:rPr>
+        <w:t>They called from first to third: ‘</w:t>
+      </w:r>
+      <w:r>
+        <w:rPr>
+          <w:i/>
+          <w:lang w:val="en-US"/>
+        </w:rPr>
+        <w:t>logcosh</w:t>
+      </w:r>
+      <w:r>
+        <w:rPr>
+          <w:lang w:val="en-US"/>
+        </w:rPr>
+        <w:t>’, ‘</w:t>
+      </w:r>
+      <w:r>
+        <w:rPr>
+          <w:i/>
+          <w:lang w:val="en-US"/>
+        </w:rPr>
+        <w:t>exp</w:t>
+      </w:r>
+      <w:r>
+        <w:rPr>
+          <w:lang w:val="en-US"/>
+        </w:rPr>
+        <w:t>’, ‘</w:t>
+      </w:r>
+      <w:r>
+        <w:rPr>
+          <w:i/>
+          <w:lang w:val="en-US"/>
+        </w:rPr>
+        <w:t>cube</w:t>
+      </w:r>
+      <w:r>
+        <w:rPr>
+          <w:lang w:val="en-US"/>
+        </w:rPr>
+        <w:t xml:space="preserve">’. However, the difference on the extraction of abdominal components are not noticeable, thus first </w:t>
+      </w:r>
+      <w:r>
+        <w:rPr>
+          <w:lang w:val="en-US"/>
+        </w:rPr>
+        <w:t>‘</w:t>
+      </w:r>
+      <w:r>
+        <w:rPr>
+          <w:i/>
+          <w:lang w:val="en-US"/>
+        </w:rPr>
+        <w:t>logcosh</w:t>
+      </w:r>
+      <w:r>
+        <w:rPr>
+          <w:lang w:val="en-US"/>
+        </w:rPr>
+        <w:t>’</w:t>
+      </w:r>
+      <w:r>
+        <w:rPr>
+          <w:lang w:val="en-US"/>
+        </w:rPr>
+        <w:t xml:space="preserve"> </w:t>
+      </w:r>
+      <w:r>
+        <w:rPr>
+          <w:lang w:val="en-US"/>
+        </w:rPr>
+        <w:t>was</w:t>
+      </w:r>
+      <w:r>
+        <w:rPr>
+          <w:lang w:val="en-US"/>
+        </w:rPr>
+        <w:t xml:space="preserve"> chosen. </w:t>
+      </w:r>
+    </w:p>
+    <w:p>
+      <w:pPr>
+        <w:pStyle w:val="NormalMain"/>
+        <w:rPr>
+          <w:lang w:val="en-US"/>
+        </w:rPr>
+      </w:pPr>
+      <w:r>
+        <w:rPr>
+          <w:lang w:val="en-US"/>
+        </w:rPr>
+        <w:t xml:space="preserve">For the evaluation of method </w:t>
+      </w:r>
+      <w:r>
+        <w:rPr>
+          <w:lang w:val="en-US"/>
+        </w:rPr>
+        <w:t>Abdominal and Direct Fetal ECG Database</w:t>
+      </w:r>
+      <w:r>
+        <w:rPr>
+          <w:lang w:val="en-US"/>
+        </w:rPr>
+        <w:t xml:space="preserve"> w</w:t>
+      </w:r>
+      <w:r>
+        <w:rPr>
+          <w:lang w:val="en-US"/>
+        </w:rPr>
+        <w:t>as used, it consists of 5 signals with features described in the list below [42]:</w:t>
+      </w:r>
+    </w:p>
+    <w:p>
+      <w:pPr>
+        <w:pStyle w:val="NormalMain"/>
+        <w:numPr>
+          <w:ilvl w:val="0"/>
+          <w:numId w:val="14"/>
+        </w:numPr>
+        <w:ind w:left="0" w:firstLine="709"/>
+        <w:rPr>
+          <w:lang w:val="en-US"/>
+        </w:rPr>
+      </w:pPr>
+      <w:r>
+        <w:rPr>
+          <w:lang w:val="en-US"/>
+        </w:rPr>
+        <w:t>Signals recorded in labor, between 38 and 41 weeks of gestation</w:t>
+      </w:r>
+    </w:p>
+    <w:p>
+      <w:pPr>
+        <w:pStyle w:val="NormalMain"/>
+        <w:numPr>
+          <w:ilvl w:val="0"/>
+          <w:numId w:val="14"/>
+        </w:numPr>
+        <w:ind w:left="0" w:firstLine="709"/>
+        <w:rPr>
+          <w:lang w:val="en-US"/>
+        </w:rPr>
+      </w:pPr>
+      <w:r>
+        <w:rPr>
+          <w:lang w:val="en-US"/>
+        </w:rPr>
+        <w:t>Four signals acquired from maternal abdomen</w:t>
+      </w:r>
+    </w:p>
+    <w:p>
+      <w:pPr>
+        <w:pStyle w:val="NormalMain"/>
+        <w:numPr>
+          <w:ilvl w:val="0"/>
+          <w:numId w:val="14"/>
+        </w:numPr>
+        <w:ind w:left="0" w:firstLine="709"/>
+        <w:rPr>
+          <w:lang w:val="en-US"/>
+        </w:rPr>
+      </w:pPr>
+      <w:r>
+        <w:rPr>
+          <w:lang w:val="en-US"/>
+        </w:rPr>
+        <w:t>Direct electrocardiogram recorded simultaneously from fetal head</w:t>
+      </w:r>
+    </w:p>
+    <w:p>
+      <w:pPr>
+        <w:pStyle w:val="NormalMain"/>
+        <w:numPr>
+          <w:ilvl w:val="0"/>
+          <w:numId w:val="14"/>
+        </w:numPr>
+        <w:ind w:left="0" w:firstLine="709"/>
+        <w:rPr>
+          <w:lang w:val="en-US"/>
+        </w:rPr>
+      </w:pPr>
+      <w:r>
+        <w:rPr>
+          <w:lang w:val="en-US"/>
+        </w:rPr>
+        <w:t>Positioning of electrodes was constant during all recordings</w:t>
+      </w:r>
+    </w:p>
+    <w:p>
+      <w:pPr>
+        <w:pStyle w:val="NormalMain"/>
+        <w:numPr>
+          <w:ilvl w:val="0"/>
+          <w:numId w:val="14"/>
+        </w:numPr>
+        <w:ind w:left="0" w:firstLine="709"/>
+        <w:rPr>
+          <w:lang w:val="en-US"/>
+        </w:rPr>
+      </w:pPr>
+      <w:r>
+        <w:rPr>
+          <w:lang w:val="en-US"/>
+        </w:rPr>
+        <w:t>Ag-AgCl electrodes (3M Red Dot 2271) and abrasive material to improve skin conductance (3M Red Dot Trace Prep 2236)</w:t>
+      </w:r>
+    </w:p>
+    <w:p>
+      <w:pPr>
+        <w:pStyle w:val="NormalMain"/>
+        <w:numPr>
+          <w:ilvl w:val="0"/>
+          <w:numId w:val="14"/>
+        </w:numPr>
+        <w:ind w:left="0" w:firstLine="709"/>
+        <w:rPr>
+          <w:lang w:val="en-US"/>
+        </w:rPr>
+      </w:pPr>
+      <w:r>
+        <w:rPr>
+          <w:lang w:val="en-US"/>
+        </w:rPr>
+        <w:t>Bandwidth: 1Hz - 150Hz (synchronous sampling of all signals)</w:t>
+      </w:r>
+    </w:p>
+    <w:p>
+      <w:pPr>
+        <w:pStyle w:val="NormalMain"/>
+        <w:numPr>
+          <w:ilvl w:val="0"/>
+          <w:numId w:val="14"/>
+        </w:numPr>
+        <w:ind w:left="0" w:firstLine="709"/>
+        <w:rPr>
+          <w:lang w:val="en-US"/>
+        </w:rPr>
+      </w:pPr>
+      <w:r>
+        <w:rPr>
+          <w:lang w:val="en-US"/>
+        </w:rPr>
+        <w:t>Additional digital filtering for removal of power-line interference (50Hz) and baseline drift</w:t>
+      </w:r>
+    </w:p>
+    <w:p>
+      <w:pPr>
+        <w:pStyle w:val="NormalMain"/>
+        <w:numPr>
+          <w:ilvl w:val="0"/>
+          <w:numId w:val="14"/>
+        </w:numPr>
+        <w:ind w:left="0" w:firstLine="709"/>
+        <w:rPr>
+          <w:lang w:val="en-US"/>
+        </w:rPr>
+      </w:pPr>
+      <w:r>
+        <w:rPr>
+          <w:lang w:val="en-US"/>
+        </w:rPr>
+        <w:t>Sampling rate: 1 kHz</w:t>
+      </w:r>
+    </w:p>
+    <w:p>
+      <w:pPr>
+        <w:pStyle w:val="NormalMain"/>
+        <w:numPr>
+          <w:ilvl w:val="0"/>
+          <w:numId w:val="14"/>
+        </w:numPr>
+        <w:ind w:left="0" w:firstLine="709"/>
+        <w:rPr>
+          <w:lang w:val="en-US"/>
+        </w:rPr>
+      </w:pPr>
+      <w:r>
+        <w:rPr>
+          <w:lang w:val="en-US"/>
+        </w:rPr>
+        <w:t>Resolution: 16 bits</w:t>
+      </w:r>
+    </w:p>
+    <w:p>
+      <w:pPr>
+        <w:pStyle w:val="NormalMain"/>
+        <w:rPr>
+          <w:lang w:val="en-US"/>
+        </w:rPr>
+      </w:pPr>
+      <w:r>
+        <w:rPr>
+          <w:lang w:val="en-US"/>
+        </w:rPr>
+        <w:t xml:space="preserve">Signal bandwidth equals </w:t>
+      </w:r>
+      <w:r>
+        <w:rPr>
+          <w:lang w:val="en-US"/>
+        </w:rPr>
+        <w:t>1-150Hz, so there is no need in high pass filtering or filtering in lower range of frequencies. The result of FastICA algorithm with all preprocessing steps, which include baseline wander removal, signal centering and whitening is shown in figure 2.13. It is important to notice that only abdominal signals were passed.</w:t>
+      </w:r>
+    </w:p>
+    <w:p>
+      <w:pPr>
+        <w:pStyle w:val="NormalMain"/>
+        <w:ind w:firstLine="0"/>
+        <w:jc w:val="center"/>
+        <w:rPr>
+          <w:lang w:val="en-US"/>
+        </w:rPr>
+      </w:pPr>
+      <w:r>
+        <w:rPr>
+          <w:noProof/>
+          <w:lang w:val="en-US"/>
+        </w:rPr>
+        <w:lastRenderedPageBreak/>
+        <w:drawing>
+          <wp:inline distT="0" distB="0" distL="0" distR="0" wp14:anchorId="190F8480" wp14:editId="6476E293">
+            <wp:extent cx="5966460" cy="2730617"/>
+            <wp:effectExtent l="0" t="0" r="0" b="0"/>
+            <wp:docPr id="47" name="Рисунок 47"/>
+            <wp:cNvGraphicFramePr>
+              <a:graphicFrameLocks xmlns:a="http://schemas.openxmlformats.org/drawingml/2006/main" noChangeAspect="1"/>
+            </wp:cNvGraphicFramePr>
+            <a:graphic xmlns:a="http://schemas.openxmlformats.org/drawingml/2006/main">
+              <a:graphicData uri="http://schemas.openxmlformats.org/drawingml/2006/picture">
+                <pic:pic xmlns:pic="http://schemas.openxmlformats.org/drawingml/2006/picture">
+                  <pic:nvPicPr>
+                    <pic:cNvPr id="47" name="newplot (11).png"/>
+                    <pic:cNvPicPr/>
+                  </pic:nvPicPr>
+                  <pic:blipFill rotWithShape="1">
+                    <a:blip r:embed="rId36" cstate="print">
+                      <a:extLst>
+                        <a:ext uri="{28A0092B-C50C-407E-A947-70E740481C1C}">
+                          <a14:useLocalDpi xmlns:a14="http://schemas.microsoft.com/office/drawing/2010/main" val="0"/>
+                        </a:ext>
+                      </a:extLst>
+                    </a:blip>
+                    <a:srcRect t="10040" r="4564"/>
+                    <a:stretch/>
+                  </pic:blipFill>
+                  <pic:spPr bwMode="auto">
+                    <a:xfrm>
+                      <a:off x="0" y="0"/>
+                      <a:ext cx="5995579" cy="2743944"/>
+                    </a:xfrm>
+                    <a:prstGeom prst="rect">
+                      <a:avLst/>
+                    </a:prstGeom>
+                    <a:ln>
+                      <a:noFill/>
+                    </a:ln>
+                    <a:extLst>
+                      <a:ext uri="{53640926-AAD7-44D8-BBD7-CCE9431645EC}">
+                        <a14:shadowObscured xmlns:a14="http://schemas.microsoft.com/office/drawing/2010/main"/>
+                      </a:ext>
+                    </a:extLst>
+                  </pic:spPr>
+                </pic:pic>
+              </a:graphicData>
+            </a:graphic>
+          </wp:inline>
+        </w:drawing>
+      </w:r>
+    </w:p>
+    <w:p>
+      <w:pPr>
+        <w:pStyle w:val="NormalMain"/>
+        <w:ind w:firstLine="0"/>
+        <w:jc w:val="center"/>
+        <w:rPr>
+          <w:lang w:val="en-US"/>
+        </w:rPr>
+      </w:pPr>
+      <w:r>
+        <w:rPr>
+          <w:lang w:val="en-US"/>
+        </w:rPr>
+        <w:t>Figure 2.13 – Independent components obtained from 4 abdominal signals</w:t>
+      </w:r>
+    </w:p>
+    <w:p>
+      <w:pPr>
+        <w:pStyle w:val="NormalMain"/>
+        <w:rPr>
+          <w:lang w:val="en-US"/>
+        </w:rPr>
+      </w:pPr>
+      <w:r>
+        <w:rPr>
+          <w:lang w:val="en-US"/>
+        </w:rPr>
+        <w:t xml:space="preserve">It is clear to see that first two components are served as mothers and fetal electrocardiograms. However, fetal one, which is second include explicit effect from mother’s QRS component. </w:t>
+      </w:r>
+    </w:p>
+    <w:p>
+      <w:pPr>
+        <w:pStyle w:val="NormalMain"/>
+        <w:rPr>
+          <w:lang w:val="en-US"/>
+        </w:rPr>
+      </w:pPr>
+      <w:r>
+        <w:rPr>
+          <w:lang w:val="en-US"/>
+        </w:rPr>
+        <w:t xml:space="preserve">Important fact to be discussed is that the order of components is completely randomized. The order of ones shown in the figure 2.13 depends on the signal sum for the whole signal, it is not the robust way to estimate which one is mother’s component or fetal. Hence, there are a lot of individual ways of estimation the order which are not described in current paper. However, in order to make investigation more automatic and convenient a single threshold method was used to determine which component is </w:t>
+      </w:r>
+      <w:r>
+        <w:rPr>
+          <w:i/>
+          <w:lang w:val="en-US"/>
+        </w:rPr>
+        <w:t>main</w:t>
+      </w:r>
+      <w:r>
+        <w:rPr>
+          <w:lang w:val="en-US"/>
+        </w:rPr>
+        <w:t xml:space="preserve">. </w:t>
+      </w:r>
+      <w:r>
+        <w:rPr>
+          <w:lang w:val="en-US"/>
+        </w:rPr>
+        <w:t>For example, mother component was extracted with simple inequation presented below:</w:t>
+      </w:r>
+    </w:p>
+    <w:tbl>
+      <w:tblPr>
+        <w:tblStyle w:val="a6"/>
+        <w:tblW w:w="0" w:type="auto"/>
+        <w:tblBorders>
+          <w:top w:val="none" w:sz="0" w:space="0" w:color="auto"/>
+          <w:left w:val="none" w:sz="0" w:space="0" w:color="auto"/>
+          <w:bottom w:val="none" w:sz="0" w:space="0" w:color="auto"/>
+          <w:right w:val="none" w:sz="0" w:space="0" w:color="auto"/>
+          <w:insideH w:val="none" w:sz="0" w:space="0" w:color="auto"/>
+          <w:insideV w:val="none" w:sz="0" w:space="0" w:color="auto"/>
+        </w:tblBorders>
+        <w:tblLook w:val="04A0" w:firstRow="1" w:lastRow="0" w:firstColumn="1" w:lastColumn="0" w:noHBand="0" w:noVBand="1"/>
+      </w:tblPr>
+      <w:tblGrid>
+        <w:gridCol w:w="8642"/>
+        <w:gridCol w:w="703"/>
+      </w:tblGrid>
+      <w:tr>
+        <w:tc>
+          <w:tcPr>
+            <w:tcW w:w="8642" w:type="dxa"/>
+          </w:tcPr>
+          <w:p>
+            <w:pPr>
+              <w:pStyle w:val="NormalMain"/>
+              <w:ind w:firstLine="0"/>
+              <w:rPr>
+                <w:lang w:val="en-US"/>
+              </w:rPr>
+            </w:pPr>
+            <m:oMathPara>
+              <m:oMath>
+                <m:sSub>
+                  <m:sSubPr>
+                    <m:ctrlPr>
+                      <w:rPr>
+                        <w:rFonts w:ascii="Cambria Math" w:hAnsi="Cambria Math"/>
+                        <w:i/>
+                        <w:lang w:val="en-US"/>
+                      </w:rPr>
+                    </m:ctrlPr>
+                  </m:sSubPr>
+                  <m:e>
+                    <m:r>
+                      <w:rPr>
+                        <w:rFonts w:ascii="Cambria Math" w:hAnsi="Cambria Math"/>
+                        <w:lang w:val="en-US"/>
+                      </w:rPr>
+                      <m:t>IC</m:t>
+                    </m:r>
+                  </m:e>
+                  <m:sub>
+                    <m:r>
+                      <w:rPr>
+                        <w:rFonts w:ascii="Cambria Math" w:hAnsi="Cambria Math"/>
+                        <w:lang w:val="en-US"/>
+                      </w:rPr>
+                      <m:t>m</m:t>
+                    </m:r>
+                  </m:sub>
+                </m:sSub>
+                <m:r>
+                  <w:rPr>
+                    <w:rFonts w:ascii="Cambria Math" w:hAnsi="Cambria Math"/>
+                    <w:lang w:val="en-US"/>
+                  </w:rPr>
+                  <m:t xml:space="preserve">: </m:t>
+                </m:r>
+                <m:func>
+                  <m:funcPr>
+                    <m:ctrlPr>
+                      <w:rPr>
+                        <w:rFonts w:ascii="Cambria Math" w:hAnsi="Cambria Math"/>
+                        <w:i/>
+                        <w:lang w:val="en-US"/>
+                      </w:rPr>
+                    </m:ctrlPr>
+                  </m:funcPr>
+                  <m:fName>
+                    <m:r>
+                      <m:rPr>
+                        <m:sty m:val="p"/>
+                      </m:rPr>
+                      <w:rPr>
+                        <w:rFonts w:ascii="Cambria Math" w:hAnsi="Cambria Math"/>
+                        <w:lang w:val="en-US"/>
+                      </w:rPr>
+                      <m:t>max</m:t>
+                    </m:r>
+                  </m:fName>
+                  <m:e>
+                    <m:d>
+                      <m:dPr>
+                        <m:ctrlPr>
+                          <w:rPr>
+                            <w:rFonts w:ascii="Cambria Math" w:hAnsi="Cambria Math"/>
+                            <w:i/>
+                            <w:lang w:val="en-US"/>
+                          </w:rPr>
+                        </m:ctrlPr>
+                      </m:dPr>
+                      <m:e>
+                        <m:d>
+                          <m:dPr>
+                            <m:begChr m:val="|"/>
+                            <m:endChr m:val="|"/>
+                            <m:ctrlPr>
+                              <w:rPr>
+                                <w:rFonts w:ascii="Cambria Math" w:hAnsi="Cambria Math"/>
+                                <w:i/>
+                                <w:lang w:val="en-US"/>
+                              </w:rPr>
+                            </m:ctrlPr>
+                          </m:dPr>
+                          <m:e>
+                            <m:sSub>
+                              <m:sSubPr>
+                                <m:ctrlPr>
+                                  <w:rPr>
+                                    <w:rFonts w:ascii="Cambria Math" w:hAnsi="Cambria Math"/>
+                                    <w:i/>
+                                    <w:lang w:val="en-US"/>
+                                  </w:rPr>
+                                </m:ctrlPr>
+                              </m:sSubPr>
+                              <m:e>
+                                <m:r>
+                                  <w:rPr>
+                                    <w:rFonts w:ascii="Cambria Math" w:hAnsi="Cambria Math"/>
+                                    <w:lang w:val="en-US"/>
+                                  </w:rPr>
+                                  <m:t>IC</m:t>
+                                </m:r>
+                              </m:e>
+                              <m:sub>
+                                <m:r>
+                                  <w:rPr>
+                                    <w:rFonts w:ascii="Cambria Math" w:hAnsi="Cambria Math"/>
+                                    <w:lang w:val="en-US"/>
+                                  </w:rPr>
+                                  <m:t>0</m:t>
+                                </m:r>
+                              </m:sub>
+                            </m:sSub>
+                          </m:e>
+                        </m:d>
+                      </m:e>
+                    </m:d>
+                  </m:e>
+                </m:func>
+                <m:r>
+                  <w:rPr>
+                    <w:rFonts w:ascii="Cambria Math" w:hAnsi="Cambria Math"/>
+                    <w:lang w:val="en-US"/>
+                  </w:rPr>
+                  <m:t>&gt;</m:t>
+                </m:r>
+                <m:r>
+                  <w:rPr>
+                    <w:rFonts w:ascii="Cambria Math" w:hAnsi="Cambria Math"/>
+                    <w:lang w:val="en-US"/>
+                  </w:rPr>
+                  <m:t xml:space="preserve"> </m:t>
+                </m:r>
+                <m:r>
+                  <m:rPr>
+                    <m:sty m:val="p"/>
+                  </m:rPr>
+                  <w:rPr>
+                    <w:rFonts w:ascii="Cambria Math" w:hAnsi="Cambria Math"/>
+                    <w:lang w:val="en-US"/>
+                  </w:rPr>
+                  <m:t>max⁡</m:t>
+                </m:r>
+                <m:r>
+                  <w:rPr>
+                    <w:rFonts w:ascii="Cambria Math" w:hAnsi="Cambria Math"/>
+                    <w:lang w:val="en-US"/>
+                  </w:rPr>
+                  <m:t>(</m:t>
+                </m:r>
+                <m:sSub>
+                  <m:sSubPr>
+                    <m:ctrlPr>
+                      <w:rPr>
+                        <w:rFonts w:ascii="Cambria Math" w:hAnsi="Cambria Math"/>
+                        <w:lang w:val="en-US"/>
+                      </w:rPr>
+                    </m:ctrlPr>
+                  </m:sSubPr>
+                  <m:e>
+                    <m:r>
+                      <w:rPr>
+                        <w:rFonts w:ascii="Cambria Math" w:hAnsi="Cambria Math"/>
+                        <w:lang w:val="en-US"/>
+                      </w:rPr>
+                      <m:t>|IC</m:t>
+                    </m:r>
+                  </m:e>
+                  <m:sub>
+                    <m:r>
+                      <w:rPr>
+                        <w:rFonts w:ascii="Cambria Math" w:hAnsi="Cambria Math"/>
+                        <w:lang w:val="en-US"/>
+                      </w:rPr>
+                      <m:t>1</m:t>
+                    </m:r>
+                  </m:sub>
+                </m:sSub>
+                <m:r>
+                  <w:rPr>
+                    <w:rFonts w:ascii="Cambria Math" w:hAnsi="Cambria Math"/>
+                    <w:lang w:val="en-US"/>
+                  </w:rPr>
+                  <m:t>|</m:t>
+                </m:r>
+                <m:r>
+                  <w:rPr>
+                    <w:rFonts w:ascii="Cambria Math" w:hAnsi="Cambria Math"/>
+                    <w:lang w:val="en-US"/>
+                  </w:rPr>
+                  <m:t>)</m:t>
+                </m:r>
+              </m:oMath>
+            </m:oMathPara>
+          </w:p>
+        </w:tc>
+        <w:tc>
+          <w:tcPr>
+            <w:tcW w:w="703" w:type="dxa"/>
+          </w:tcPr>
+          <w:p>
+            <w:pPr>
+              <w:pStyle w:val="NormalMain"/>
+              <w:ind w:firstLine="0"/>
+              <w:rPr>
+                <w:lang w:val="en-US"/>
+              </w:rPr>
+            </w:pPr>
+            <w:r>
+              <w:rPr>
+                <w:lang w:val="en-US"/>
+              </w:rPr>
+              <w:t>(10)</w:t>
+            </w:r>
+          </w:p>
+        </w:tc>
+      </w:tr>
+    </w:tbl>
+    <w:p>
+      <w:pPr>
+        <w:pStyle w:val="NormalMain"/>
+        <w:rPr>
+          <w:lang w:val="en-US"/>
+        </w:rPr>
+      </w:pPr>
+      <w:r>
+        <w:rPr>
+          <w:lang w:val="en-US"/>
+        </w:rPr>
+        <w:t xml:space="preserve">Where </w:t>
+      </w:r>
+      <w:r>
+        <w:rPr>
+          <w:i/>
+          <w:lang w:val="en-US"/>
+        </w:rPr>
+        <w:t>0</w:t>
+      </w:r>
+      <w:r>
+        <w:rPr>
+          <w:lang w:val="en-US"/>
+        </w:rPr>
+        <w:t xml:space="preserve"> and </w:t>
+      </w:r>
+      <w:r>
+        <w:rPr>
+          <w:i/>
+          <w:lang w:val="en-US"/>
+        </w:rPr>
+        <w:t>1</w:t>
+      </w:r>
+      <w:r>
+        <w:rPr>
+          <w:lang w:val="en-US"/>
+        </w:rPr>
+        <w:t xml:space="preserve"> are the numbers of components. Decision rule takes maximum absolute values of two independent component and choose which is higher.</w:t>
+      </w:r>
+    </w:p>
+    <w:p>
+      <w:pPr>
+        <w:pStyle w:val="subTitle2"/>
+      </w:pPr>
+      <w:r>
+        <w:t>Template subtraction</w:t>
+      </w:r>
+    </w:p>
+    <w:p>
+      <w:pPr>
+        <w:pStyle w:val="NormalMain"/>
+        <w:rPr>
+          <w:lang w:val="en-US"/>
+        </w:rPr>
+      </w:pPr>
+      <w:r>
+        <w:rPr>
+          <w:lang w:val="en-US"/>
+        </w:rPr>
+        <w:t>The presence of mother’s electrocardiogram in the form of individual component provides the ability</w:t>
+      </w:r>
+      <w:r>
+        <w:rPr>
+          <w:lang w:val="en-US"/>
+        </w:rPr>
+        <w:t xml:space="preserve"> to</w:t>
+      </w:r>
+      <w:r>
+        <w:rPr>
+          <w:lang w:val="en-US"/>
+        </w:rPr>
+        <w:t xml:space="preserve"> subtract it from the abdominal signal. But the process of subtraction means the definition of QRS complexes, building the template for each component and template subtraction. </w:t>
+      </w:r>
+    </w:p>
+    <w:p>
+      <w:pPr>
+        <w:pStyle w:val="NormalMain"/>
+        <w:rPr>
+          <w:lang w:val="en-US"/>
+        </w:rPr>
+      </w:pPr>
+      <w:r>
+        <w:rPr>
+          <w:lang w:val="en-US"/>
+        </w:rPr>
+        <w:lastRenderedPageBreak/>
+        <w:t xml:space="preserve">The most popular method for location QRS complexes is Pan and Tompkins search algorithm. </w:t>
+      </w:r>
       <w:bookmarkStart w:id="0" w:name="_GoBack"/>
       <w:bookmarkEnd w:id="0"/>
+    </w:p>
+    <w:p>
+      <w:pPr>
+        <w:pStyle w:val="NormalMain"/>
+        <w:rPr>
+          <w:lang w:val="en-US"/>
+        </w:rPr>
+      </w:pPr>
     </w:p>
     <w:sectPr>
       <w:pgSz w:w="11906" w:h="16838"/>
@@ -10861,6 +13793,119 @@
     </w:lvl>
   </w:abstractNum>
   <w:abstractNum w:abstractNumId="3" w15:restartNumberingAfterBreak="0">
+    <w:nsid w:val="2EED6617"/>
+    <w:multiLevelType w:val="hybridMultilevel"/>
+    <w:tmpl w:val="83C46514"/>
+    <w:lvl w:ilvl="0" w:tplc="04190001">
+      <w:start w:val="1"/>
+      <w:numFmt w:val="bullet"/>
+      <w:lvlText w:val=""/>
+      <w:lvlJc w:val="left"/>
+      <w:pPr>
+        <w:ind w:left="1429" w:hanging="360"/>
+      </w:pPr>
+      <w:rPr>
+        <w:rFonts w:ascii="Symbol" w:hAnsi="Symbol" w:hint="default"/>
+      </w:rPr>
+    </w:lvl>
+    <w:lvl w:ilvl="1" w:tplc="04190003" w:tentative="1">
+      <w:start w:val="1"/>
+      <w:numFmt w:val="bullet"/>
+      <w:lvlText w:val="o"/>
+      <w:lvlJc w:val="left"/>
+      <w:pPr>
+        <w:ind w:left="2149" w:hanging="360"/>
+      </w:pPr>
+      <w:rPr>
+        <w:rFonts w:ascii="Courier New" w:hAnsi="Courier New" w:cs="Courier New" w:hint="default"/>
+      </w:rPr>
+    </w:lvl>
+    <w:lvl w:ilvl="2" w:tplc="04190005" w:tentative="1">
+      <w:start w:val="1"/>
+      <w:numFmt w:val="bullet"/>
+      <w:lvlText w:val=""/>
+      <w:lvlJc w:val="left"/>
+      <w:pPr>
+        <w:ind w:left="2869" w:hanging="360"/>
+      </w:pPr>
+      <w:rPr>
+        <w:rFonts w:ascii="Wingdings" w:hAnsi="Wingdings" w:hint="default"/>
+      </w:rPr>
+    </w:lvl>
+    <w:lvl w:ilvl="3" w:tplc="04190001" w:tentative="1">
+      <w:start w:val="1"/>
+      <w:numFmt w:val="bullet"/>
+      <w:lvlText w:val=""/>
+      <w:lvlJc w:val="left"/>
+      <w:pPr>
+        <w:ind w:left="3589" w:hanging="360"/>
+      </w:pPr>
+      <w:rPr>
+        <w:rFonts w:ascii="Symbol" w:hAnsi="Symbol" w:hint="default"/>
+      </w:rPr>
+    </w:lvl>
+    <w:lvl w:ilvl="4" w:tplc="04190003" w:tentative="1">
+      <w:start w:val="1"/>
+      <w:numFmt w:val="bullet"/>
+      <w:lvlText w:val="o"/>
+      <w:lvlJc w:val="left"/>
+      <w:pPr>
+        <w:ind w:left="4309" w:hanging="360"/>
+      </w:pPr>
+      <w:rPr>
+        <w:rFonts w:ascii="Courier New" w:hAnsi="Courier New" w:cs="Courier New" w:hint="default"/>
+      </w:rPr>
+    </w:lvl>
+    <w:lvl w:ilvl="5" w:tplc="04190005" w:tentative="1">
+      <w:start w:val="1"/>
+      <w:numFmt w:val="bullet"/>
+      <w:lvlText w:val=""/>
+      <w:lvlJc w:val="left"/>
+      <w:pPr>
+        <w:ind w:left="5029" w:hanging="360"/>
+      </w:pPr>
+      <w:rPr>
+        <w:rFonts w:ascii="Wingdings" w:hAnsi="Wingdings" w:hint="default"/>
+      </w:rPr>
+    </w:lvl>
+    <w:lvl w:ilvl="6" w:tplc="04190001" w:tentative="1">
+      <w:start w:val="1"/>
+      <w:numFmt w:val="bullet"/>
+      <w:lvlText w:val=""/>
+      <w:lvlJc w:val="left"/>
+      <w:pPr>
+        <w:ind w:left="5749" w:hanging="360"/>
+      </w:pPr>
+      <w:rPr>
+        <w:rFonts w:ascii="Symbol" w:hAnsi="Symbol" w:hint="default"/>
+      </w:rPr>
+    </w:lvl>
+    <w:lvl w:ilvl="7" w:tplc="04190003" w:tentative="1">
+      <w:start w:val="1"/>
+      <w:numFmt w:val="bullet"/>
+      <w:lvlText w:val="o"/>
+      <w:lvlJc w:val="left"/>
+      <w:pPr>
+        <w:ind w:left="6469" w:hanging="360"/>
+      </w:pPr>
+      <w:rPr>
+        <w:rFonts w:ascii="Courier New" w:hAnsi="Courier New" w:cs="Courier New" w:hint="default"/>
+      </w:rPr>
+    </w:lvl>
+    <w:lvl w:ilvl="8" w:tplc="04190005" w:tentative="1">
+      <w:start w:val="1"/>
+      <w:numFmt w:val="bullet"/>
+      <w:lvlText w:val=""/>
+      <w:lvlJc w:val="left"/>
+      <w:pPr>
+        <w:ind w:left="7189" w:hanging="360"/>
+      </w:pPr>
+      <w:rPr>
+        <w:rFonts w:ascii="Wingdings" w:hAnsi="Wingdings" w:hint="default"/>
+      </w:rPr>
+    </w:lvl>
+  </w:abstractNum>
+  <w:abstractNum w:abstractNumId="4" w15:restartNumberingAfterBreak="0">
     <w:nsid w:val="30AB5D77"/>
     <w:multiLevelType w:val="multilevel"/>
     <w:tmpl w:val="3F40E5CC"/>
@@ -10999,7 +14044,7 @@
       </w:rPr>
     </w:lvl>
   </w:abstractNum>
-  <w:abstractNum w:abstractNumId="4" w15:restartNumberingAfterBreak="0">
+  <w:abstractNum w:abstractNumId="5" w15:restartNumberingAfterBreak="0">
     <w:nsid w:val="37A1497C"/>
     <w:multiLevelType w:val="hybridMultilevel"/>
     <w:tmpl w:val="9942F06C"/>
@@ -11085,7 +14130,7 @@
       </w:pPr>
     </w:lvl>
   </w:abstractNum>
-  <w:abstractNum w:abstractNumId="5" w15:restartNumberingAfterBreak="0">
+  <w:abstractNum w:abstractNumId="6" w15:restartNumberingAfterBreak="0">
     <w:nsid w:val="44A40F78"/>
     <w:multiLevelType w:val="hybridMultilevel"/>
     <w:tmpl w:val="B7ACD682"/>
@@ -11198,7 +14243,7 @@
       </w:rPr>
     </w:lvl>
   </w:abstractNum>
-  <w:abstractNum w:abstractNumId="6" w15:restartNumberingAfterBreak="0">
+  <w:abstractNum w:abstractNumId="7" w15:restartNumberingAfterBreak="0">
     <w:nsid w:val="54772E8B"/>
     <w:multiLevelType w:val="hybridMultilevel"/>
     <w:tmpl w:val="77B2752A"/>
@@ -11311,7 +14356,7 @@
       </w:rPr>
     </w:lvl>
   </w:abstractNum>
-  <w:abstractNum w:abstractNumId="7" w15:restartNumberingAfterBreak="0">
+  <w:abstractNum w:abstractNumId="8" w15:restartNumberingAfterBreak="0">
     <w:nsid w:val="54D06996"/>
     <w:multiLevelType w:val="hybridMultilevel"/>
     <w:tmpl w:val="B0740646"/>
@@ -11424,7 +14469,7 @@
       </w:rPr>
     </w:lvl>
   </w:abstractNum>
-  <w:abstractNum w:abstractNumId="8" w15:restartNumberingAfterBreak="0">
+  <w:abstractNum w:abstractNumId="9" w15:restartNumberingAfterBreak="0">
     <w:nsid w:val="69CE5C38"/>
     <w:multiLevelType w:val="hybridMultilevel"/>
     <w:tmpl w:val="31807268"/>
@@ -11537,7 +14582,7 @@
       </w:rPr>
     </w:lvl>
   </w:abstractNum>
-  <w:abstractNum w:abstractNumId="9" w15:restartNumberingAfterBreak="0">
+  <w:abstractNum w:abstractNumId="10" w15:restartNumberingAfterBreak="0">
     <w:nsid w:val="771400D5"/>
     <w:multiLevelType w:val="multilevel"/>
     <w:tmpl w:val="B8949104"/>
@@ -11650,7 +14695,7 @@
       </w:pPr>
     </w:lvl>
   </w:abstractNum>
-  <w:abstractNum w:abstractNumId="10" w15:restartNumberingAfterBreak="0">
+  <w:abstractNum w:abstractNumId="11" w15:restartNumberingAfterBreak="0">
     <w:nsid w:val="7AEA28FB"/>
     <w:multiLevelType w:val="hybridMultilevel"/>
     <w:tmpl w:val="BD40E084"/>
@@ -11764,31 +14809,31 @@
     </w:lvl>
   </w:abstractNum>
   <w:num w:numId="1">
-    <w:abstractNumId w:val="3"/>
+    <w:abstractNumId w:val="4"/>
   </w:num>
   <w:num w:numId="2">
-    <w:abstractNumId w:val="9"/>
+    <w:abstractNumId w:val="10"/>
   </w:num>
   <w:num w:numId="3">
-    <w:abstractNumId w:val="3"/>
+    <w:abstractNumId w:val="4"/>
   </w:num>
   <w:num w:numId="4">
-    <w:abstractNumId w:val="7"/>
+    <w:abstractNumId w:val="8"/>
   </w:num>
   <w:num w:numId="5">
-    <w:abstractNumId w:val="5"/>
+    <w:abstractNumId w:val="6"/>
   </w:num>
   <w:num w:numId="6">
     <w:abstractNumId w:val="2"/>
   </w:num>
   <w:num w:numId="7">
-    <w:abstractNumId w:val="8"/>
+    <w:abstractNumId w:val="9"/>
   </w:num>
   <w:num w:numId="8">
     <w:abstractNumId w:val="0"/>
   </w:num>
   <w:num w:numId="9">
-    <w:abstractNumId w:val="4"/>
+    <w:abstractNumId w:val="5"/>
     <w:lvlOverride w:ilvl="0">
       <w:startOverride w:val="1"/>
     </w:lvlOverride>
@@ -11818,16 +14863,19 @@
     </w:lvlOverride>
   </w:num>
   <w:num w:numId="10">
-    <w:abstractNumId w:val="4"/>
+    <w:abstractNumId w:val="5"/>
   </w:num>
   <w:num w:numId="11">
-    <w:abstractNumId w:val="6"/>
+    <w:abstractNumId w:val="7"/>
   </w:num>
   <w:num w:numId="12">
-    <w:abstractNumId w:val="10"/>
+    <w:abstractNumId w:val="11"/>
   </w:num>
   <w:num w:numId="13">
     <w:abstractNumId w:val="1"/>
+  </w:num>
+  <w:num w:numId="14">
+    <w:abstractNumId w:val="3"/>
   </w:num>
 </w:numbering>
 </file>
@@ -12884,7 +15932,7 @@
 </file>
 
 <file path=customXml/itemProps1.xml><?xml version="1.0" encoding="utf-8"?>
-<ds:datastoreItem xmlns:ds="http://schemas.openxmlformats.org/officeDocument/2006/customXml" ds:itemID="{B0C8F4C1-A1BF-4835-B096-467C0A39E992}">
+<ds:datastoreItem xmlns:ds="http://schemas.openxmlformats.org/officeDocument/2006/customXml" ds:itemID="{01BD073A-9613-463B-8680-2D1AF568D503}">
   <ds:schemaRefs>
     <ds:schemaRef ds:uri="http://schemas.openxmlformats.org/officeDocument/2006/bibliography"/>
   </ds:schemaRefs>

</xml_diff>

<commit_message>
Time features calculation added
</commit_message>
<xml_diff>
--- a/1st_module/2nd.docx
+++ b/1st_module/2nd.docx
@@ -6460,7 +6460,31 @@
         <w:rPr>
           <w:lang w:val="en-US"/>
         </w:rPr>
-        <w:t>Figure 2.1. Common patient system model</w:t>
+        <w:t>Figure 2.1</w:t>
+      </w:r>
+      <w:r>
+        <w:rPr>
+          <w:lang w:val="en-US"/>
+        </w:rPr>
+        <w:t xml:space="preserve"> – </w:t>
+      </w:r>
+      <w:r>
+        <w:rPr>
+          <w:lang w:val="en-US"/>
+        </w:rPr>
+        <w:t>Common</w:t>
+      </w:r>
+      <w:r>
+        <w:rPr>
+          <w:lang w:val="en-US"/>
+        </w:rPr>
+        <w:t xml:space="preserve"> </w:t>
+      </w:r>
+      <w:r>
+        <w:rPr>
+          <w:lang w:val="en-US"/>
+        </w:rPr>
+        <w:t>patient system model</w:t>
       </w:r>
     </w:p>
     <w:p>
@@ -6795,7 +6819,33 @@
         <w:rPr>
           <w:lang w:val="en-US"/>
         </w:rPr>
-        <w:t>Figure 2.2 Biotechnical system structure</w:t>
+        <w:t>Figure 2.2</w:t>
+      </w:r>
+      <w:r>
+        <w:rPr>
+          <w:lang w:val="en-US"/>
+        </w:rPr>
+        <w:t xml:space="preserve"> – </w:t>
+      </w:r>
+      <w:r>
+        <w:rPr>
+          <w:lang w:val="en-US"/>
+        </w:rPr>
+        <w:t>Biotechnical</w:t>
+      </w:r>
+      <w:r>
+        <w:rPr>
+          <w:lang w:val="en-US"/>
+        </w:rPr>
+        <w:t xml:space="preserve"> </w:t>
+      </w:r>
+      <w:bookmarkStart w:id="0" w:name="_GoBack"/>
+      <w:bookmarkEnd w:id="0"/>
+      <w:r>
+        <w:rPr>
+          <w:lang w:val="en-US"/>
+        </w:rPr>
+        <w:t>system structure</w:t>
       </w:r>
     </w:p>
     <w:p>
@@ -7011,6 +7061,9 @@
       <w:pPr>
         <w:pStyle w:val="NormalMain"/>
         <w:jc w:val="center"/>
+        <w:rPr>
+          <w:lang w:val="en-US"/>
+        </w:rPr>
       </w:pPr>
       <w:r>
         <w:rPr>
@@ -8966,7 +9019,8 @@
               <w:pStyle w:val="NormalMain"/>
               <w:ind w:firstLine="0"/>
               <w:rPr>
-                <w:lang w:val="en-US"/>
+                <w:i/>
+                <w:szCs w:val="28"/>
               </w:rPr>
             </w:pPr>
             <m:oMathPara>
@@ -8974,69 +9028,54 @@
                 <m:r>
                   <w:rPr>
                     <w:rFonts w:ascii="Cambria Math" w:hAnsi="Cambria Math"/>
-                    <w:lang w:val="en-US"/>
+                    <w:szCs w:val="28"/>
                   </w:rPr>
                   <m:t>y[n]=(x*g)[n]=</m:t>
                 </m:r>
-                <m:nary>
-                  <m:naryPr>
-                    <m:chr m:val="∑"/>
-                    <m:limLoc m:val="undOvr"/>
-                    <m:grow m:val="1"/>
+                <m:sSubSup>
+                  <m:sSubSupPr>
                     <m:ctrlPr>
                       <w:rPr>
                         <w:rFonts w:ascii="Cambria Math" w:hAnsi="Cambria Math"/>
-                        <w:lang w:val="en-US"/>
+                        <w:i/>
+                        <w:szCs w:val="28"/>
                       </w:rPr>
                     </m:ctrlPr>
-                  </m:naryPr>
+                  </m:sSubSupPr>
+                  <m:e>
+                    <m:r>
+                      <w:rPr>
+                        <w:rFonts w:ascii="Cambria Math" w:hAnsi="Cambria Math"/>
+                        <w:szCs w:val="28"/>
+                      </w:rPr>
+                      <m:t>∑</m:t>
+                    </m:r>
+                  </m:e>
                   <m:sub>
                     <m:r>
                       <w:rPr>
                         <w:rFonts w:ascii="Cambria Math" w:hAnsi="Cambria Math"/>
-                        <w:lang w:val="en-US"/>
+                        <w:szCs w:val="28"/>
                       </w:rPr>
-                      <m:t>k=-</m:t>
-                    </m:r>
-                    <m:r>
-                      <m:rPr>
-                        <m:sty m:val="p"/>
-                      </m:rPr>
-                      <w:rPr>
-                        <w:rFonts w:ascii="Cambria Math" w:hAnsi="Cambria Math"/>
-                        <w:lang w:val="en-US"/>
-                      </w:rPr>
-                      <m:t>∞</m:t>
+                      <m:t>k=-∞</m:t>
                     </m:r>
                   </m:sub>
                   <m:sup>
                     <m:r>
-                      <m:rPr>
-                        <m:sty m:val="p"/>
-                      </m:rPr>
                       <w:rPr>
                         <w:rFonts w:ascii="Cambria Math" w:hAnsi="Cambria Math"/>
-                        <w:lang w:val="en-US"/>
+                        <w:szCs w:val="28"/>
                       </w:rPr>
                       <m:t>∞</m:t>
                     </m:r>
                   </m:sup>
-                  <m:e>
-                    <m:r>
-                      <w:rPr>
-                        <w:rFonts w:ascii="Cambria Math" w:hAnsi="Cambria Math"/>
-                        <w:lang w:val="en-US"/>
-                      </w:rPr>
-                      <m:t> </m:t>
-                    </m:r>
-                  </m:e>
-                </m:nary>
+                </m:sSubSup>
                 <m:r>
                   <w:rPr>
                     <w:rFonts w:ascii="Cambria Math" w:hAnsi="Cambria Math"/>
-                    <w:lang w:val="en-US"/>
+                    <w:szCs w:val="28"/>
                   </w:rPr>
-                  <m:t>x[k]g[n-k]</m:t>
+                  <m:t> x[k]g[n-k]</m:t>
                 </m:r>
               </m:oMath>
             </m:oMathPara>
@@ -9273,7 +9312,6 @@
                     <w:rFonts w:ascii="Cambria Math" w:hAnsi="Cambria Math"/>
                     <w:lang w:val="en-US"/>
                   </w:rPr>
-                  <w:lastRenderedPageBreak/>
                   <m:t>E=sum</m:t>
                 </m:r>
                 <m:d>
@@ -9341,6 +9379,9 @@
                   </m:e>
                 </m:d>
                 <m:r>
+                  <m:rPr>
+                    <m:sty m:val="p"/>
+                  </m:rPr>
                   <w:rPr>
                     <w:rFonts w:ascii="Cambria Math" w:hAnsi="Cambria Math"/>
                     <w:lang w:val="en-US"/>
@@ -9489,6 +9530,7 @@
         <w:rPr>
           <w:lang w:val="en-US"/>
         </w:rPr>
+        <w:lastRenderedPageBreak/>
         <w:t>Where</w:t>
       </w:r>
       <w:r>
@@ -9629,7 +9671,34 @@
                     <w:rFonts w:ascii="Cambria Math" w:hAnsi="Cambria Math"/>
                     <w:lang w:val="en-US"/>
                   </w:rPr>
-                  <m:t>s(t)=</m:t>
+                  <m:t>s</m:t>
+                </m:r>
+                <m:d>
+                  <m:dPr>
+                    <m:ctrlPr>
+                      <w:rPr>
+                        <w:rFonts w:ascii="Cambria Math" w:hAnsi="Cambria Math"/>
+                        <w:i/>
+                        <w:lang w:val="en-US"/>
+                      </w:rPr>
+                    </m:ctrlPr>
+                  </m:dPr>
+                  <m:e>
+                    <m:r>
+                      <w:rPr>
+                        <w:rFonts w:ascii="Cambria Math" w:hAnsi="Cambria Math"/>
+                        <w:lang w:val="en-US"/>
+                      </w:rPr>
+                      <m:t>t</m:t>
+                    </m:r>
+                  </m:e>
+                </m:d>
+                <m:r>
+                  <w:rPr>
+                    <w:rFonts w:ascii="Cambria Math" w:hAnsi="Cambria Math"/>
+                    <w:lang w:val="en-US"/>
+                  </w:rPr>
+                  <m:t>=</m:t>
                 </m:r>
                 <m:f>
                   <m:fPr>
@@ -9711,8 +9780,30 @@
                     <w:rFonts w:ascii="Cambria Math" w:hAnsi="Cambria Math"/>
                     <w:lang w:val="en-US"/>
                   </w:rPr>
-                  <m:t>g[k]</m:t>
+                  <m:t>g</m:t>
                 </m:r>
+                <m:d>
+                  <m:dPr>
+                    <m:begChr m:val="["/>
+                    <m:endChr m:val="]"/>
+                    <m:ctrlPr>
+                      <w:rPr>
+                        <w:rFonts w:ascii="Cambria Math" w:hAnsi="Cambria Math"/>
+                        <w:i/>
+                        <w:lang w:val="en-US"/>
+                      </w:rPr>
+                    </m:ctrlPr>
+                  </m:dPr>
+                  <m:e>
+                    <m:r>
+                      <w:rPr>
+                        <w:rFonts w:ascii="Cambria Math" w:hAnsi="Cambria Math"/>
+                        <w:lang w:val="en-US"/>
+                      </w:rPr>
+                      <m:t>k</m:t>
+                    </m:r>
+                  </m:e>
+                </m:d>
                 <m:sSub>
                   <m:sSubPr>
                     <m:ctrlPr>
@@ -9741,12 +9832,32 @@
                     </m:r>
                   </m:sub>
                 </m:sSub>
+                <m:d>
+                  <m:dPr>
+                    <m:ctrlPr>
+                      <w:rPr>
+                        <w:rFonts w:ascii="Cambria Math" w:hAnsi="Cambria Math"/>
+                        <w:i/>
+                        <w:lang w:val="en-US"/>
+                      </w:rPr>
+                    </m:ctrlPr>
+                  </m:dPr>
+                  <m:e>
+                    <m:r>
+                      <w:rPr>
+                        <w:rFonts w:ascii="Cambria Math" w:hAnsi="Cambria Math"/>
+                        <w:lang w:val="en-US"/>
+                      </w:rPr>
+                      <m:t>t</m:t>
+                    </m:r>
+                  </m:e>
+                </m:d>
                 <m:r>
                   <w:rPr>
                     <w:rFonts w:ascii="Cambria Math" w:hAnsi="Cambria Math"/>
                     <w:lang w:val="en-US"/>
                   </w:rPr>
-                  <m:t>(t)+</m:t>
+                  <m:t>+</m:t>
                 </m:r>
                 <m:f>
                   <m:fPr>
@@ -9831,8 +9942,32 @@
                     <w:rFonts w:ascii="Cambria Math" w:hAnsi="Cambria Math"/>
                     <w:lang w:val="en-US"/>
                   </w:rPr>
-                  <m:t>h[k]</m:t>
+                  <m:t>h</m:t>
                 </m:r>
+                <m:d>
+                  <m:dPr>
+                    <m:begChr m:val="["/>
+                    <m:endChr m:val="]"/>
+                    <m:ctrlPr>
+                      <w:rPr>
+                        <w:rFonts w:ascii="Cambria Math" w:hAnsi="Cambria Math"/>
+                        <w:lang w:val="en-US"/>
+                      </w:rPr>
+                    </m:ctrlPr>
+                  </m:dPr>
+                  <m:e>
+                    <m:r>
+                      <m:rPr>
+                        <m:sty m:val="p"/>
+                      </m:rPr>
+                      <w:rPr>
+                        <w:rFonts w:ascii="Cambria Math" w:hAnsi="Cambria Math"/>
+                        <w:lang w:val="en-US"/>
+                      </w:rPr>
+                      <m:t>k</m:t>
+                    </m:r>
+                  </m:e>
+                </m:d>
                 <m:sSub>
                   <m:sSubPr>
                     <m:ctrlPr>
@@ -9861,13 +9996,26 @@
                     </m:r>
                   </m:sub>
                 </m:sSub>
-                <m:r>
-                  <w:rPr>
-                    <w:rFonts w:ascii="Cambria Math" w:hAnsi="Cambria Math"/>
-                    <w:lang w:val="en-US"/>
-                  </w:rPr>
-                  <m:t>(t)</m:t>
-                </m:r>
+                <m:d>
+                  <m:dPr>
+                    <m:ctrlPr>
+                      <w:rPr>
+                        <w:rFonts w:ascii="Cambria Math" w:hAnsi="Cambria Math"/>
+                        <w:i/>
+                        <w:lang w:val="en-US"/>
+                      </w:rPr>
+                    </m:ctrlPr>
+                  </m:dPr>
+                  <m:e>
+                    <m:r>
+                      <w:rPr>
+                        <w:rFonts w:ascii="Cambria Math" w:hAnsi="Cambria Math"/>
+                        <w:lang w:val="en-US"/>
+                      </w:rPr>
+                      <m:t>t</m:t>
+                    </m:r>
+                  </m:e>
+                </m:d>
               </m:oMath>
             </m:oMathPara>
           </w:p>
@@ -10249,8 +10397,14 @@
         <w:rPr>
           <w:lang w:val="en-US"/>
         </w:rPr>
+        <w:t xml:space="preserve">In conclusion, the overall wavelet baseline wander removal algorithm contains 3 phases. First one is signal decomposition N times while searching local minimum of energy in high frequency component, which shows the significance of </w:t>
+      </w:r>
+      <w:r>
+        <w:rPr>
+          <w:lang w:val="en-US"/>
+        </w:rPr>
         <w:lastRenderedPageBreak/>
-        <w:t xml:space="preserve">In conclusion, the overall wavelet baseline wander removal algorithm contains 3 phases. First one is signal decomposition N times while searching local minimum of energy in high frequency component, which shows the significance of low component. Second stage includes only low frequency component recomposition, which produces baseline in real time values. </w:t>
+        <w:t xml:space="preserve">low component. Second stage includes only low frequency component recomposition, which produces baseline in real time values. </w:t>
       </w:r>
       <w:r>
         <w:rPr>
@@ -10561,7 +10715,6 @@
           <w:color w:val="000000"/>
           <w:lang w:val="en-US"/>
         </w:rPr>
-        <w:lastRenderedPageBreak/>
         <w:t>Before using the FastICA algorithm, the observed signal</w:t>
       </w:r>
       <w:r>
@@ -10642,7 +10795,16 @@
           <w:color w:val="000000"/>
           <w:lang w:val="en-US"/>
         </w:rPr>
-        <w:t xml:space="preserve">zeroing of all correlation dependencies between signals, this process can be done for example with principal component analysis whitening. There is also a zero-phase component analysis whitening, but the difference is not important for current paper. </w:t>
+        <w:t xml:space="preserve">zeroing of all correlation dependencies between signals, this process can be done for </w:t>
+      </w:r>
+      <w:r>
+        <w:rPr>
+          <w:rFonts w:ascii="STIXGeneral-Regular" w:hAnsi="STIXGeneral-Regular"/>
+          <w:color w:val="000000"/>
+          <w:lang w:val="en-US"/>
+        </w:rPr>
+        <w:lastRenderedPageBreak/>
+        <w:t xml:space="preserve">example with principal component analysis whitening. There is also a zero-phase component analysis whitening, but the difference is not important for current paper. </w:t>
       </w:r>
     </w:p>
     <w:p>
@@ -10710,17 +10872,7 @@
                         <w:rFonts w:ascii="Cambria Math" w:hAnsi="Cambria Math"/>
                         <w:lang w:val="en-US"/>
                       </w:rPr>
-                      <m:t>X</m:t>
-                    </m:r>
-                    <m:r>
-                      <m:rPr>
-                        <m:sty m:val="p"/>
-                      </m:rPr>
-                      <w:rPr>
-                        <w:rFonts w:ascii="Cambria Math" w:hAnsi="Cambria Math"/>
-                        <w:lang w:val="en-US"/>
-                      </w:rPr>
-                      <m:t>= Λ</m:t>
+                      <m:t>X= Λ</m:t>
                     </m:r>
                   </m:e>
                   <m:sup>
@@ -11027,57 +11179,6 @@
             <w:pPr>
               <w:pStyle w:val="NormalMain"/>
               <w:ind w:firstLine="0"/>
-              <w:rPr>
-                <w:lang w:val="en-US"/>
-              </w:rPr>
-            </w:pPr>
-            <m:oMathPara>
-              <m:oMath>
-                <m:r>
-                  <w:rPr>
-                    <w:rFonts w:ascii="Cambria Math" w:hAnsi="Cambria Math"/>
-                    <w:lang w:val="en-US"/>
-                  </w:rPr>
-                  <m:t>J(y)≈{E[G(y)]-E[G(v)]</m:t>
-                </m:r>
-                <m:sSup>
-                  <m:sSupPr>
-                    <m:ctrlPr>
-                      <w:rPr>
-                        <w:rFonts w:ascii="Cambria Math" w:hAnsi="Cambria Math"/>
-                        <w:lang w:val="en-US"/>
-                      </w:rPr>
-                    </m:ctrlPr>
-                  </m:sSupPr>
-                  <m:e>
-                    <m:r>
-                      <w:rPr>
-                        <w:rFonts w:ascii="Cambria Math" w:hAnsi="Cambria Math"/>
-                        <w:lang w:val="en-US"/>
-                      </w:rPr>
-                      <m:t>}</m:t>
-                    </m:r>
-                  </m:e>
-                  <m:sup>
-                    <m:r>
-                      <w:rPr>
-                        <w:rFonts w:ascii="Cambria Math" w:hAnsi="Cambria Math"/>
-                        <w:lang w:val="en-US"/>
-                      </w:rPr>
-                      <m:t>2</m:t>
-                    </m:r>
-                  </m:sup>
-                </m:sSup>
-              </m:oMath>
-            </m:oMathPara>
-          </w:p>
-          <w:p>
-            <w:pPr>
-              <w:pStyle w:val="NormalMain"/>
-              <w:ind w:firstLine="0"/>
-              <w:rPr>
-                <w:lang w:val="en-US"/>
-              </w:rPr>
             </w:pPr>
             <m:oMathPara>
               <m:oMath>
@@ -12147,7 +12248,7 @@
               <w:rPr>
                 <w:lang w:val="en-US"/>
               </w:rPr>
-              <w:t>9</w:t>
+              <w:t>8</w:t>
             </w:r>
             <w:r>
               <w:rPr>
@@ -12170,7 +12271,6 @@
         <w:rPr>
           <w:lang w:val="en-US"/>
         </w:rPr>
-        <w:lastRenderedPageBreak/>
         <w:t xml:space="preserve">There are a lot of non-quadratic functions used for independent component analysis, however, all of them must fit the conditions. </w:t>
       </w:r>
       <w:r>
@@ -12204,6 +12304,7 @@
             <w:tcW w:w="8642" w:type="dxa"/>
             <w:vAlign w:val="center"/>
           </w:tcPr>
+          <w:bookmarkStart w:id="1" w:name="_Hlk71890955"/>
           <w:p>
             <w:pPr>
               <w:pStyle w:val="NormalMain"/>
@@ -12595,6 +12696,7 @@
               <w:rPr>
                 <w:lang w:val="en-US"/>
               </w:rPr>
+              <w:lastRenderedPageBreak/>
               <w:t>(</w:t>
             </w:r>
             <w:r>
@@ -12613,6 +12715,7 @@
         </w:tc>
       </w:tr>
     </w:tbl>
+    <w:bookmarkEnd w:id="1"/>
     <w:p>
       <w:pPr>
         <w:pStyle w:val="NormalMain"/>
@@ -13284,7 +13387,19 @@
               <w:rPr>
                 <w:lang w:val="en-US"/>
               </w:rPr>
-              <w:t>(10)</w:t>
+              <w:t>(1</w:t>
+            </w:r>
+            <w:r>
+              <w:rPr>
+                <w:lang w:val="en-US"/>
+              </w:rPr>
+              <w:t>0</w:t>
+            </w:r>
+            <w:r>
+              <w:rPr>
+                <w:lang w:val="en-US"/>
+              </w:rPr>
+              <w:t>)</w:t>
             </w:r>
           </w:p>
         </w:tc>
@@ -13580,6 +13695,7 @@
                 <w:lang w:val="en-US"/>
               </w:rPr>
             </w:pPr>
+            <w:bookmarkStart w:id="2" w:name="_Hlk71891708"/>
             <m:oMathPara>
               <m:oMath>
                 <m:r>
@@ -13631,12 +13747,25 @@
               <w:rPr>
                 <w:lang w:val="en-US"/>
               </w:rPr>
-              <w:t>(11)</w:t>
+              <w:t>(1</w:t>
+            </w:r>
+            <w:r>
+              <w:rPr>
+                <w:lang w:val="en-US"/>
+              </w:rPr>
+              <w:t>1</w:t>
+            </w:r>
+            <w:r>
+              <w:rPr>
+                <w:lang w:val="en-US"/>
+              </w:rPr>
+              <w:t>)</w:t>
             </w:r>
           </w:p>
         </w:tc>
       </w:tr>
     </w:tbl>
+    <w:bookmarkEnd w:id="2"/>
     <w:p>
       <w:pPr>
         <w:pStyle w:val="NormalMain"/>
@@ -13682,6 +13811,7 @@
                 <w:lang w:val="en-US"/>
               </w:rPr>
             </w:pPr>
+            <w:bookmarkStart w:id="3" w:name="_Hlk71891724"/>
             <m:oMathPara>
               <m:oMath>
                 <m:r>
@@ -13753,12 +13883,25 @@
               <w:rPr>
                 <w:lang w:val="en-US"/>
               </w:rPr>
-              <w:t>(12)</w:t>
+              <w:t>(1</w:t>
+            </w:r>
+            <w:r>
+              <w:rPr>
+                <w:lang w:val="en-US"/>
+              </w:rPr>
+              <w:t>2</w:t>
+            </w:r>
+            <w:r>
+              <w:rPr>
+                <w:lang w:val="en-US"/>
+              </w:rPr>
+              <w:t>)</w:t>
             </w:r>
           </w:p>
         </w:tc>
       </w:tr>
     </w:tbl>
+    <w:bookmarkEnd w:id="3"/>
     <w:p>
       <w:pPr>
         <w:pStyle w:val="NormalMain"/>
@@ -14218,8 +14361,6 @@
           <w:lang w:val="en-US"/>
         </w:rPr>
       </w:pPr>
-      <w:bookmarkStart w:id="0" w:name="_GoBack"/>
-      <w:bookmarkEnd w:id="0"/>
     </w:p>
     <w:sectPr>
       <w:pgSz w:w="11906" w:h="16838"/>
@@ -16878,7 +17019,7 @@
 </file>
 
 <file path=customXml/itemProps1.xml><?xml version="1.0" encoding="utf-8"?>
-<ds:datastoreItem xmlns:ds="http://schemas.openxmlformats.org/officeDocument/2006/customXml" ds:itemID="{B3B89152-18EF-4DC7-8997-6A8E4DC20D71}">
+<ds:datastoreItem xmlns:ds="http://schemas.openxmlformats.org/officeDocument/2006/customXml" ds:itemID="{21B31E7D-8B49-4BC0-8384-F1742AA64B77}">
   <ds:schemaRefs>
     <ds:schemaRef ds:uri="http://schemas.openxmlformats.org/officeDocument/2006/bibliography"/>
   </ds:schemaRefs>

</xml_diff>